<commit_message>
completed main document structure
</commit_message>
<xml_diff>
--- a/LFSV Test Plan.docx
+++ b/LFSV Test Plan.docx
@@ -386,23 +386,7 @@
                 <w:b/>
                 <w:bCs/>
               </w:rPr>
-              <w:t xml:space="preserve">Approval </w:t>
-            </w:r>
-            <w:proofErr w:type="gramStart"/>
-            <w:r>
-              <w:rPr>
-                <w:b/>
-                <w:bCs/>
-              </w:rPr>
-              <w:t>( Y</w:t>
-            </w:r>
-            <w:proofErr w:type="gramEnd"/>
-            <w:r>
-              <w:rPr>
-                <w:b/>
-                <w:bCs/>
-              </w:rPr>
-              <w:t>/N )</w:t>
+              <w:t>Approval ( Y/N )</w:t>
             </w:r>
           </w:p>
         </w:tc>
@@ -785,10 +769,242 @@
       <w:r>
         <w:t>Test Effort</w:t>
       </w:r>
+      <w:r>
+        <w:t xml:space="preserve"> Estimate</w:t>
+      </w:r>
+    </w:p>
+    <w:p>
+      <w:pPr>
+        <w:pStyle w:val="ListParagraph"/>
+        <w:numPr>
+          <w:ilvl w:val="0"/>
+          <w:numId w:val="14"/>
+        </w:numPr>
+      </w:pPr>
+      <w:r>
+        <w:t>Execution Strategy</w:t>
+      </w:r>
+    </w:p>
+    <w:p>
+      <w:pPr>
+        <w:pStyle w:val="ListParagraph"/>
+        <w:numPr>
+          <w:ilvl w:val="1"/>
+          <w:numId w:val="14"/>
+        </w:numPr>
+      </w:pPr>
+      <w:r>
+        <w:t>Entry and Exit Criteria</w:t>
+      </w:r>
+    </w:p>
+    <w:p>
+      <w:pPr>
+        <w:pStyle w:val="ListParagraph"/>
+        <w:numPr>
+          <w:ilvl w:val="1"/>
+          <w:numId w:val="14"/>
+        </w:numPr>
+      </w:pPr>
+      <w:r>
+        <w:t>Test Cycles</w:t>
+      </w:r>
+    </w:p>
+    <w:p>
+      <w:pPr>
+        <w:pStyle w:val="ListParagraph"/>
+        <w:numPr>
+          <w:ilvl w:val="1"/>
+          <w:numId w:val="14"/>
+        </w:numPr>
+      </w:pPr>
+      <w:r>
+        <w:t>Validation and Defect Management</w:t>
+      </w:r>
+    </w:p>
+    <w:p>
+      <w:pPr>
+        <w:pStyle w:val="ListParagraph"/>
+        <w:numPr>
+          <w:ilvl w:val="1"/>
+          <w:numId w:val="14"/>
+        </w:numPr>
+      </w:pPr>
+      <w:r>
+        <w:t>Test Metrics</w:t>
+      </w:r>
+    </w:p>
+    <w:p>
+      <w:pPr>
+        <w:pStyle w:val="ListParagraph"/>
+        <w:numPr>
+          <w:ilvl w:val="1"/>
+          <w:numId w:val="14"/>
+        </w:numPr>
+      </w:pPr>
+      <w:r>
+        <w:t>Defect tracking &amp; Reporting</w:t>
+      </w:r>
+    </w:p>
+    <w:p>
+      <w:pPr>
+        <w:pStyle w:val="ListParagraph"/>
+        <w:numPr>
+          <w:ilvl w:val="0"/>
+          <w:numId w:val="14"/>
+        </w:numPr>
+      </w:pPr>
+      <w:r>
+        <w:t>Test Management Process</w:t>
+      </w:r>
+    </w:p>
+    <w:p>
+      <w:pPr>
+        <w:pStyle w:val="ListParagraph"/>
+        <w:numPr>
+          <w:ilvl w:val="1"/>
+          <w:numId w:val="14"/>
+        </w:numPr>
+      </w:pPr>
+      <w:r>
+        <w:t>Test Management Tool</w:t>
+      </w:r>
+    </w:p>
+    <w:p>
+      <w:pPr>
+        <w:pStyle w:val="ListParagraph"/>
+        <w:numPr>
+          <w:ilvl w:val="1"/>
+          <w:numId w:val="14"/>
+        </w:numPr>
+      </w:pPr>
+      <w:r>
+        <w:t>Test Design Process</w:t>
+      </w:r>
+    </w:p>
+    <w:p>
+      <w:pPr>
+        <w:pStyle w:val="ListParagraph"/>
+        <w:numPr>
+          <w:ilvl w:val="1"/>
+          <w:numId w:val="14"/>
+        </w:numPr>
+      </w:pPr>
+      <w:r>
+        <w:t>Test Execution Process</w:t>
+      </w:r>
+    </w:p>
+    <w:p>
+      <w:pPr>
+        <w:pStyle w:val="ListParagraph"/>
+        <w:numPr>
+          <w:ilvl w:val="1"/>
+          <w:numId w:val="14"/>
+        </w:numPr>
+      </w:pPr>
+      <w:r>
+        <w:t>Test Risks and Mitigation Factors</w:t>
+      </w:r>
+    </w:p>
+    <w:p>
+      <w:pPr>
+        <w:pStyle w:val="ListParagraph"/>
+        <w:numPr>
+          <w:ilvl w:val="1"/>
+          <w:numId w:val="14"/>
+        </w:numPr>
+      </w:pPr>
+      <w:r>
+        <w:t>Communication Plan and Team Roster</w:t>
+      </w:r>
+    </w:p>
+    <w:p>
+      <w:pPr>
+        <w:pStyle w:val="ListParagraph"/>
+        <w:numPr>
+          <w:ilvl w:val="1"/>
+          <w:numId w:val="14"/>
+        </w:numPr>
+      </w:pPr>
+      <w:r>
+        <w:t>Role Expectation</w:t>
+      </w:r>
+    </w:p>
+    <w:p>
+      <w:pPr>
+        <w:pStyle w:val="ListParagraph"/>
+        <w:numPr>
+          <w:ilvl w:val="2"/>
+          <w:numId w:val="14"/>
+        </w:numPr>
+      </w:pPr>
+      <w:r>
+        <w:t xml:space="preserve"> Project Manager</w:t>
+      </w:r>
+    </w:p>
+    <w:p>
+      <w:pPr>
+        <w:pStyle w:val="ListParagraph"/>
+        <w:numPr>
+          <w:ilvl w:val="2"/>
+          <w:numId w:val="14"/>
+        </w:numPr>
+      </w:pPr>
+      <w:r>
+        <w:t xml:space="preserve"> Test Planning (Test Lead)</w:t>
+      </w:r>
+    </w:p>
+    <w:p>
+      <w:pPr>
+        <w:pStyle w:val="ListParagraph"/>
+        <w:numPr>
+          <w:ilvl w:val="2"/>
+          <w:numId w:val="14"/>
+        </w:numPr>
+      </w:pPr>
+      <w:r>
+        <w:t xml:space="preserve"> Test Team</w:t>
+      </w:r>
+    </w:p>
+    <w:p>
+      <w:pPr>
+        <w:pStyle w:val="ListParagraph"/>
+        <w:numPr>
+          <w:ilvl w:val="2"/>
+          <w:numId w:val="14"/>
+        </w:numPr>
+      </w:pPr>
+      <w:r>
+        <w:t xml:space="preserve"> Test Lead</w:t>
+      </w:r>
+    </w:p>
+    <w:p>
+      <w:pPr>
+        <w:pStyle w:val="ListParagraph"/>
+        <w:numPr>
+          <w:ilvl w:val="2"/>
+          <w:numId w:val="14"/>
+        </w:numPr>
+      </w:pPr>
+      <w:r>
+        <w:t xml:space="preserve"> Development Team</w:t>
+      </w:r>
+    </w:p>
+    <w:p>
+      <w:pPr>
+        <w:pStyle w:val="ListParagraph"/>
+        <w:numPr>
+          <w:ilvl w:val="0"/>
+          <w:numId w:val="14"/>
+        </w:numPr>
+      </w:pPr>
+      <w:r>
+        <w:t>Test Environment</w:t>
+      </w:r>
+    </w:p>
+    <w:p>
       <w:bookmarkStart w:id="0" w:name="_GoBack"/>
       <w:bookmarkEnd w:id="0"/>
     </w:p>
-    <w:p/>
     <w:sectPr>
       <w:footerReference w:type="default" r:id="rId8"/>
       <w:pgSz w:w="12240" w:h="15840"/>
@@ -2862,7 +3078,7 @@
 </file>
 
 <file path=customXml/itemProps1.xml><?xml version="1.0" encoding="utf-8"?>
-<ds:datastoreItem xmlns:ds="http://schemas.openxmlformats.org/officeDocument/2006/customXml" ds:itemID="{D5039CE4-FE89-41AB-8755-729DB616D93F}">
+<ds:datastoreItem xmlns:ds="http://schemas.openxmlformats.org/officeDocument/2006/customXml" ds:itemID="{9DF8BED9-0379-4EEB-8401-54C6CC98F1A3}">
   <ds:schemaRefs>
     <ds:schemaRef ds:uri="http://schemas.openxmlformats.org/officeDocument/2006/bibliography"/>
   </ds:schemaRefs>

</xml_diff>

<commit_message>
spelling correction Introduction section
</commit_message>
<xml_diff>
--- a/LFSV Test Plan.docx
+++ b/LFSV Test Plan.docx
@@ -619,7 +619,7 @@
           <w:sz w:val="24"/>
           <w:szCs w:val="24"/>
         </w:rPr>
-        <w:t xml:space="preserve">The purpose of this test plan is to get hired by Liferay as a Associate Test Engineer by demonstrating effective overall test planning for the Parking Cost Calc </w:t>
+        <w:t xml:space="preserve">The purpose of this test plan is to get hired by Liferay as </w:t>
       </w:r>
       <w:proofErr w:type="gramStart"/>
       <w:r>
@@ -627,7 +627,7 @@
           <w:sz w:val="24"/>
           <w:szCs w:val="24"/>
         </w:rPr>
-        <w:t>( also</w:t>
+        <w:t>a</w:t>
       </w:r>
       <w:proofErr w:type="gramEnd"/>
       <w:r>
@@ -635,17 +635,24 @@
           <w:sz w:val="24"/>
           <w:szCs w:val="24"/>
         </w:rPr>
-        <w:t xml:space="preserve"> known as </w:t>
-      </w:r>
-      <w:proofErr w:type="spellStart"/>
-      <w:r>
-        <w:rPr>
-          <w:sz w:val="24"/>
-          <w:szCs w:val="24"/>
-        </w:rPr>
-        <w:t>parkcalc</w:t>
-      </w:r>
-      <w:proofErr w:type="spellEnd"/>
+        <w:t xml:space="preserve"> Associate Test Engineer by demonstrating effective overall test planning for the Parking Cost Calc </w:t>
+      </w:r>
+      <w:r>
+        <w:rPr>
+          <w:sz w:val="24"/>
+          <w:szCs w:val="24"/>
+        </w:rPr>
+        <w:t>(also</w:t>
+      </w:r>
+      <w:r>
+        <w:rPr>
+          <w:sz w:val="24"/>
+          <w:szCs w:val="24"/>
+        </w:rPr>
+        <w:t xml:space="preserve"> known as parkcalc</w:t>
+      </w:r>
+      <w:bookmarkStart w:id="0" w:name="_GoBack"/>
+      <w:bookmarkEnd w:id="0"/>
       <w:r>
         <w:rPr>
           <w:sz w:val="24"/>
@@ -700,15 +707,27 @@
         </w:rPr>
         <w:t xml:space="preserve">The </w:t>
       </w:r>
-      <w:proofErr w:type="spellStart"/>
-      <w:r>
-        <w:rPr>
-          <w:sz w:val="24"/>
-          <w:szCs w:val="24"/>
-        </w:rPr>
-        <w:t>parkcalc</w:t>
-      </w:r>
-      <w:proofErr w:type="spellEnd"/>
+      <w:r>
+        <w:rPr>
+          <w:sz w:val="24"/>
+          <w:szCs w:val="24"/>
+        </w:rPr>
+        <w:t xml:space="preserve">parkcalc </w:t>
+      </w:r>
+      <w:r>
+        <w:rPr>
+          <w:sz w:val="24"/>
+          <w:szCs w:val="24"/>
+        </w:rPr>
+        <w:t xml:space="preserve">web application </w:t>
+      </w:r>
+      <w:r>
+        <w:rPr>
+          <w:sz w:val="24"/>
+          <w:szCs w:val="24"/>
+        </w:rPr>
+        <w:t>provides users a basic calculation functionality for their parking needs.</w:t>
+      </w:r>
       <w:r>
         <w:rPr>
           <w:sz w:val="24"/>
@@ -716,29 +735,6 @@
         </w:rPr>
         <w:t xml:space="preserve"> </w:t>
       </w:r>
-      <w:r>
-        <w:rPr>
-          <w:sz w:val="24"/>
-          <w:szCs w:val="24"/>
-        </w:rPr>
-        <w:t xml:space="preserve">web application </w:t>
-      </w:r>
-      <w:r>
-        <w:rPr>
-          <w:sz w:val="24"/>
-          <w:szCs w:val="24"/>
-        </w:rPr>
-        <w:t>provides users a basic calculation functionality for their parking needs.</w:t>
-      </w:r>
-      <w:r>
-        <w:rPr>
-          <w:sz w:val="24"/>
-          <w:szCs w:val="24"/>
-        </w:rPr>
-        <w:t xml:space="preserve"> </w:t>
-      </w:r>
-      <w:bookmarkStart w:id="0" w:name="_GoBack"/>
-      <w:bookmarkEnd w:id="0"/>
     </w:p>
     <w:p>
       <w:pPr>
@@ -2432,7 +2428,7 @@
       </w:pPr>
     </w:pPrDefault>
   </w:docDefaults>
-  <w:latentStyles w:defLockedState="0" w:defUIPriority="99" w:defSemiHidden="0" w:defUnhideWhenUsed="0" w:defQFormat="0" w:count="376">
+  <w:latentStyles w:defLockedState="0" w:defUIPriority="99" w:defSemiHidden="0" w:defUnhideWhenUsed="0" w:defQFormat="0" w:count="377">
     <w:lsdException w:name="Normal" w:uiPriority="0" w:qFormat="1"/>
     <w:lsdException w:name="heading 1" w:uiPriority="9" w:qFormat="1"/>
     <w:lsdException w:name="heading 2" w:semiHidden="1" w:uiPriority="9" w:unhideWhenUsed="1" w:qFormat="1"/>
@@ -2806,6 +2802,7 @@
     <w:lsdException w:name="Hashtag" w:semiHidden="1" w:unhideWhenUsed="1"/>
     <w:lsdException w:name="Unresolved Mention" w:semiHidden="1" w:unhideWhenUsed="1"/>
     <w:lsdException w:name="Smart Link" w:semiHidden="1" w:unhideWhenUsed="1"/>
+    <w:lsdException w:name="Smart Link Error" w:semiHidden="1" w:unhideWhenUsed="1"/>
   </w:latentStyles>
   <w:style w:type="paragraph" w:default="1" w:styleId="Normal">
     <w:name w:val="Normal"/>
@@ -3796,7 +3793,7 @@
 </file>
 
 <file path=customXml/itemProps1.xml><?xml version="1.0" encoding="utf-8"?>
-<ds:datastoreItem xmlns:ds="http://schemas.openxmlformats.org/officeDocument/2006/customXml" ds:itemID="{D23C00B3-961E-43D1-BAB1-3BEFC3B4066C}">
+<ds:datastoreItem xmlns:ds="http://schemas.openxmlformats.org/officeDocument/2006/customXml" ds:itemID="{14353E3C-95E3-463C-B170-19E05FD78875}">
   <ds:schemaRefs>
     <ds:schemaRef ds:uri="http://schemas.openxmlformats.org/officeDocument/2006/bibliography"/>
   </ds:schemaRefs>

</xml_diff>

<commit_message>
Test Strategy first pass
</commit_message>
<xml_diff>
--- a/LFSV Test Plan.docx
+++ b/LFSV Test Plan.docx
@@ -13,8 +13,16 @@
     <w:p>
       <w:pPr>
         <w:pStyle w:val="Subtitle"/>
-      </w:pPr>
-      <w:r>
+        <w:rPr>
+          <w:sz w:val="36"/>
+          <w:szCs w:val="36"/>
+        </w:rPr>
+      </w:pPr>
+      <w:r>
+        <w:rPr>
+          <w:sz w:val="36"/>
+          <w:szCs w:val="36"/>
+        </w:rPr>
         <w:t>The Test Plan</w:t>
       </w:r>
     </w:p>
@@ -181,8 +189,6 @@
             <w:r>
               <w:t>Knuttel</w:t>
             </w:r>
-            <w:bookmarkStart w:id="0" w:name="_GoBack"/>
-            <w:bookmarkEnd w:id="0"/>
           </w:p>
         </w:tc>
         <w:tc>
@@ -380,7 +386,23 @@
                 <w:b/>
                 <w:bCs/>
               </w:rPr>
-              <w:t>Approval ( Y/N )</w:t>
+              <w:t xml:space="preserve">Approval </w:t>
+            </w:r>
+            <w:proofErr w:type="gramStart"/>
+            <w:r>
+              <w:rPr>
+                <w:b/>
+                <w:bCs/>
+              </w:rPr>
+              <w:t>( Y</w:t>
+            </w:r>
+            <w:proofErr w:type="gramEnd"/>
+            <w:r>
+              <w:rPr>
+                <w:b/>
+                <w:bCs/>
+              </w:rPr>
+              <w:t>/N )</w:t>
             </w:r>
           </w:p>
         </w:tc>
@@ -543,6 +565,509 @@
     <w:p/>
     <w:p/>
     <w:p/>
+    <w:sdt>
+      <w:sdtPr>
+        <w:id w:val="103391644"/>
+        <w:docPartObj>
+          <w:docPartGallery w:val="Table of Contents"/>
+          <w:docPartUnique/>
+        </w:docPartObj>
+      </w:sdtPr>
+      <w:sdtEndPr>
+        <w:rPr>
+          <w:rFonts w:asciiTheme="minorHAnsi" w:eastAsiaTheme="minorEastAsia" w:hAnsiTheme="minorHAnsi" w:cstheme="minorBidi"/>
+          <w:b/>
+          <w:bCs/>
+          <w:noProof/>
+          <w:color w:val="auto"/>
+          <w:sz w:val="21"/>
+          <w:szCs w:val="21"/>
+        </w:rPr>
+      </w:sdtEndPr>
+      <w:sdtContent>
+        <w:p>
+          <w:pPr>
+            <w:pStyle w:val="TOCHeading"/>
+          </w:pPr>
+          <w:r>
+            <w:t>Contents</w:t>
+          </w:r>
+        </w:p>
+        <w:p>
+          <w:pPr>
+            <w:pStyle w:val="TOC1"/>
+            <w:tabs>
+              <w:tab w:val="left" w:pos="440"/>
+              <w:tab w:val="right" w:leader="dot" w:pos="9350"/>
+            </w:tabs>
+            <w:rPr>
+              <w:noProof/>
+              <w:sz w:val="22"/>
+              <w:szCs w:val="22"/>
+            </w:rPr>
+          </w:pPr>
+          <w:r>
+            <w:fldChar w:fldCharType="begin"/>
+          </w:r>
+          <w:r>
+            <w:instrText xml:space="preserve"> TOC \o "1-3" \h \z \u </w:instrText>
+          </w:r>
+          <w:r>
+            <w:fldChar w:fldCharType="separate"/>
+          </w:r>
+          <w:hyperlink w:anchor="_Toc23822362" w:history="1">
+            <w:r>
+              <w:rPr>
+                <w:rStyle w:val="Hyperlink"/>
+                <w:noProof/>
+              </w:rPr>
+              <w:t>1.</w:t>
+            </w:r>
+            <w:r>
+              <w:rPr>
+                <w:noProof/>
+                <w:sz w:val="22"/>
+                <w:szCs w:val="22"/>
+              </w:rPr>
+              <w:tab/>
+            </w:r>
+            <w:r>
+              <w:rPr>
+                <w:rStyle w:val="Hyperlink"/>
+                <w:noProof/>
+              </w:rPr>
+              <w:t>Introduction</w:t>
+            </w:r>
+            <w:r>
+              <w:rPr>
+                <w:noProof/>
+                <w:webHidden/>
+              </w:rPr>
+              <w:tab/>
+            </w:r>
+            <w:r>
+              <w:rPr>
+                <w:noProof/>
+                <w:webHidden/>
+              </w:rPr>
+              <w:fldChar w:fldCharType="begin"/>
+            </w:r>
+            <w:r>
+              <w:rPr>
+                <w:noProof/>
+                <w:webHidden/>
+              </w:rPr>
+              <w:instrText xml:space="preserve"> PAGEREF _Toc23822362 \h </w:instrText>
+            </w:r>
+            <w:r>
+              <w:rPr>
+                <w:noProof/>
+                <w:webHidden/>
+              </w:rPr>
+            </w:r>
+            <w:r>
+              <w:rPr>
+                <w:noProof/>
+                <w:webHidden/>
+              </w:rPr>
+              <w:fldChar w:fldCharType="separate"/>
+            </w:r>
+            <w:r>
+              <w:rPr>
+                <w:noProof/>
+                <w:webHidden/>
+              </w:rPr>
+              <w:t>4</w:t>
+            </w:r>
+            <w:r>
+              <w:rPr>
+                <w:noProof/>
+                <w:webHidden/>
+              </w:rPr>
+              <w:fldChar w:fldCharType="end"/>
+            </w:r>
+          </w:hyperlink>
+        </w:p>
+        <w:p>
+          <w:pPr>
+            <w:pStyle w:val="TOC1"/>
+            <w:tabs>
+              <w:tab w:val="left" w:pos="440"/>
+              <w:tab w:val="right" w:leader="dot" w:pos="9350"/>
+            </w:tabs>
+            <w:rPr>
+              <w:noProof/>
+              <w:sz w:val="22"/>
+              <w:szCs w:val="22"/>
+            </w:rPr>
+          </w:pPr>
+          <w:hyperlink w:anchor="_Toc23822363" w:history="1">
+            <w:r>
+              <w:rPr>
+                <w:rStyle w:val="Hyperlink"/>
+                <w:noProof/>
+              </w:rPr>
+              <w:t>2.</w:t>
+            </w:r>
+            <w:r>
+              <w:rPr>
+                <w:noProof/>
+                <w:sz w:val="22"/>
+                <w:szCs w:val="22"/>
+              </w:rPr>
+              <w:tab/>
+            </w:r>
+            <w:r>
+              <w:rPr>
+                <w:rStyle w:val="Hyperlink"/>
+                <w:noProof/>
+              </w:rPr>
+              <w:t>Test Strategy</w:t>
+            </w:r>
+            <w:r>
+              <w:rPr>
+                <w:noProof/>
+                <w:webHidden/>
+              </w:rPr>
+              <w:tab/>
+            </w:r>
+            <w:r>
+              <w:rPr>
+                <w:noProof/>
+                <w:webHidden/>
+              </w:rPr>
+              <w:fldChar w:fldCharType="begin"/>
+            </w:r>
+            <w:r>
+              <w:rPr>
+                <w:noProof/>
+                <w:webHidden/>
+              </w:rPr>
+              <w:instrText xml:space="preserve"> PAGEREF _Toc23822363 \h </w:instrText>
+            </w:r>
+            <w:r>
+              <w:rPr>
+                <w:noProof/>
+                <w:webHidden/>
+              </w:rPr>
+            </w:r>
+            <w:r>
+              <w:rPr>
+                <w:noProof/>
+                <w:webHidden/>
+              </w:rPr>
+              <w:fldChar w:fldCharType="separate"/>
+            </w:r>
+            <w:r>
+              <w:rPr>
+                <w:noProof/>
+                <w:webHidden/>
+              </w:rPr>
+              <w:t>5</w:t>
+            </w:r>
+            <w:r>
+              <w:rPr>
+                <w:noProof/>
+                <w:webHidden/>
+              </w:rPr>
+              <w:fldChar w:fldCharType="end"/>
+            </w:r>
+          </w:hyperlink>
+        </w:p>
+        <w:p>
+          <w:pPr>
+            <w:pStyle w:val="TOC1"/>
+            <w:tabs>
+              <w:tab w:val="left" w:pos="440"/>
+              <w:tab w:val="right" w:leader="dot" w:pos="9350"/>
+            </w:tabs>
+            <w:rPr>
+              <w:noProof/>
+              <w:sz w:val="22"/>
+              <w:szCs w:val="22"/>
+            </w:rPr>
+          </w:pPr>
+          <w:hyperlink w:anchor="_Toc23822364" w:history="1">
+            <w:r>
+              <w:rPr>
+                <w:rStyle w:val="Hyperlink"/>
+                <w:noProof/>
+              </w:rPr>
+              <w:t>3.</w:t>
+            </w:r>
+            <w:r>
+              <w:rPr>
+                <w:noProof/>
+                <w:sz w:val="22"/>
+                <w:szCs w:val="22"/>
+              </w:rPr>
+              <w:tab/>
+            </w:r>
+            <w:r>
+              <w:rPr>
+                <w:rStyle w:val="Hyperlink"/>
+                <w:noProof/>
+              </w:rPr>
+              <w:t>Execution Strategy</w:t>
+            </w:r>
+            <w:r>
+              <w:rPr>
+                <w:noProof/>
+                <w:webHidden/>
+              </w:rPr>
+              <w:tab/>
+            </w:r>
+            <w:r>
+              <w:rPr>
+                <w:noProof/>
+                <w:webHidden/>
+              </w:rPr>
+              <w:fldChar w:fldCharType="begin"/>
+            </w:r>
+            <w:r>
+              <w:rPr>
+                <w:noProof/>
+                <w:webHidden/>
+              </w:rPr>
+              <w:instrText xml:space="preserve"> PAGEREF _Toc23822364 \h </w:instrText>
+            </w:r>
+            <w:r>
+              <w:rPr>
+                <w:noProof/>
+                <w:webHidden/>
+              </w:rPr>
+            </w:r>
+            <w:r>
+              <w:rPr>
+                <w:noProof/>
+                <w:webHidden/>
+              </w:rPr>
+              <w:fldChar w:fldCharType="separate"/>
+            </w:r>
+            <w:r>
+              <w:rPr>
+                <w:noProof/>
+                <w:webHidden/>
+              </w:rPr>
+              <w:t>7</w:t>
+            </w:r>
+            <w:r>
+              <w:rPr>
+                <w:noProof/>
+                <w:webHidden/>
+              </w:rPr>
+              <w:fldChar w:fldCharType="end"/>
+            </w:r>
+          </w:hyperlink>
+        </w:p>
+        <w:p>
+          <w:pPr>
+            <w:pStyle w:val="TOC1"/>
+            <w:tabs>
+              <w:tab w:val="left" w:pos="440"/>
+              <w:tab w:val="right" w:leader="dot" w:pos="9350"/>
+            </w:tabs>
+            <w:rPr>
+              <w:noProof/>
+              <w:sz w:val="22"/>
+              <w:szCs w:val="22"/>
+            </w:rPr>
+          </w:pPr>
+          <w:hyperlink w:anchor="_Toc23822365" w:history="1">
+            <w:r>
+              <w:rPr>
+                <w:rStyle w:val="Hyperlink"/>
+                <w:noProof/>
+              </w:rPr>
+              <w:t>4.</w:t>
+            </w:r>
+            <w:r>
+              <w:rPr>
+                <w:noProof/>
+                <w:sz w:val="22"/>
+                <w:szCs w:val="22"/>
+              </w:rPr>
+              <w:tab/>
+            </w:r>
+            <w:r>
+              <w:rPr>
+                <w:rStyle w:val="Hyperlink"/>
+                <w:noProof/>
+              </w:rPr>
+              <w:t>Test Management Process</w:t>
+            </w:r>
+            <w:r>
+              <w:rPr>
+                <w:noProof/>
+                <w:webHidden/>
+              </w:rPr>
+              <w:tab/>
+            </w:r>
+            <w:r>
+              <w:rPr>
+                <w:noProof/>
+                <w:webHidden/>
+              </w:rPr>
+              <w:fldChar w:fldCharType="begin"/>
+            </w:r>
+            <w:r>
+              <w:rPr>
+                <w:noProof/>
+                <w:webHidden/>
+              </w:rPr>
+              <w:instrText xml:space="preserve"> PAGEREF _Toc23822365 \h </w:instrText>
+            </w:r>
+            <w:r>
+              <w:rPr>
+                <w:noProof/>
+                <w:webHidden/>
+              </w:rPr>
+            </w:r>
+            <w:r>
+              <w:rPr>
+                <w:noProof/>
+                <w:webHidden/>
+              </w:rPr>
+              <w:fldChar w:fldCharType="separate"/>
+            </w:r>
+            <w:r>
+              <w:rPr>
+                <w:noProof/>
+                <w:webHidden/>
+              </w:rPr>
+              <w:t>8</w:t>
+            </w:r>
+            <w:r>
+              <w:rPr>
+                <w:noProof/>
+                <w:webHidden/>
+              </w:rPr>
+              <w:fldChar w:fldCharType="end"/>
+            </w:r>
+          </w:hyperlink>
+        </w:p>
+        <w:p>
+          <w:pPr>
+            <w:pStyle w:val="TOC1"/>
+            <w:tabs>
+              <w:tab w:val="left" w:pos="440"/>
+              <w:tab w:val="right" w:leader="dot" w:pos="9350"/>
+            </w:tabs>
+            <w:rPr>
+              <w:noProof/>
+              <w:sz w:val="22"/>
+              <w:szCs w:val="22"/>
+            </w:rPr>
+          </w:pPr>
+          <w:hyperlink w:anchor="_Toc23822366" w:history="1">
+            <w:r>
+              <w:rPr>
+                <w:rStyle w:val="Hyperlink"/>
+                <w:noProof/>
+              </w:rPr>
+              <w:t>5.</w:t>
+            </w:r>
+            <w:r>
+              <w:rPr>
+                <w:noProof/>
+                <w:sz w:val="22"/>
+                <w:szCs w:val="22"/>
+              </w:rPr>
+              <w:tab/>
+            </w:r>
+            <w:r>
+              <w:rPr>
+                <w:rStyle w:val="Hyperlink"/>
+                <w:noProof/>
+              </w:rPr>
+              <w:t>Test Environment</w:t>
+            </w:r>
+            <w:r>
+              <w:rPr>
+                <w:noProof/>
+                <w:webHidden/>
+              </w:rPr>
+              <w:tab/>
+            </w:r>
+            <w:r>
+              <w:rPr>
+                <w:noProof/>
+                <w:webHidden/>
+              </w:rPr>
+              <w:fldChar w:fldCharType="begin"/>
+            </w:r>
+            <w:r>
+              <w:rPr>
+                <w:noProof/>
+                <w:webHidden/>
+              </w:rPr>
+              <w:instrText xml:space="preserve"> PAGEREF _Toc23822366 \h </w:instrText>
+            </w:r>
+            <w:r>
+              <w:rPr>
+                <w:noProof/>
+                <w:webHidden/>
+              </w:rPr>
+            </w:r>
+            <w:r>
+              <w:rPr>
+                <w:noProof/>
+                <w:webHidden/>
+              </w:rPr>
+              <w:fldChar w:fldCharType="separate"/>
+            </w:r>
+            <w:r>
+              <w:rPr>
+                <w:noProof/>
+                <w:webHidden/>
+              </w:rPr>
+              <w:t>9</w:t>
+            </w:r>
+            <w:r>
+              <w:rPr>
+                <w:noProof/>
+                <w:webHidden/>
+              </w:rPr>
+              <w:fldChar w:fldCharType="end"/>
+            </w:r>
+          </w:hyperlink>
+        </w:p>
+        <w:p>
+          <w:r>
+            <w:rPr>
+              <w:b/>
+              <w:bCs/>
+              <w:noProof/>
+            </w:rPr>
+            <w:fldChar w:fldCharType="end"/>
+          </w:r>
+        </w:p>
+      </w:sdtContent>
+    </w:sdt>
+    <w:p>
+      <w:pPr>
+        <w:pStyle w:val="Heading1"/>
+        <w:ind w:left="360"/>
+        <w:jc w:val="left"/>
+        <w:rPr>
+          <w:sz w:val="48"/>
+          <w:szCs w:val="48"/>
+        </w:rPr>
+      </w:pPr>
+    </w:p>
+    <w:p>
+      <w:pPr>
+        <w:rPr>
+          <w:rFonts w:asciiTheme="majorHAnsi" w:eastAsiaTheme="majorEastAsia" w:hAnsiTheme="majorHAnsi" w:cstheme="majorBidi"/>
+          <w:color w:val="1481AB" w:themeColor="accent1" w:themeShade="BF"/>
+          <w:sz w:val="40"/>
+          <w:szCs w:val="40"/>
+        </w:rPr>
+      </w:pPr>
+      <w:r>
+        <w:br w:type="page"/>
+      </w:r>
+    </w:p>
     <w:p>
       <w:pPr>
         <w:pStyle w:val="Heading1"/>
@@ -556,6 +1081,7 @@
           <w:szCs w:val="48"/>
         </w:rPr>
       </w:pPr>
+      <w:bookmarkStart w:id="0" w:name="_Toc23822362"/>
       <w:r>
         <w:lastRenderedPageBreak/>
         <w:t>Intro</w:t>
@@ -563,6 +1089,7 @@
       <w:r>
         <w:t>duction</w:t>
       </w:r>
+      <w:bookmarkEnd w:id="0"/>
     </w:p>
     <w:p>
       <w:pPr>
@@ -597,7 +1124,21 @@
           <w:sz w:val="24"/>
           <w:szCs w:val="24"/>
         </w:rPr>
-        <w:t xml:space="preserve">The purpose of this test plan is to get hired by Liferay as a Associate Test Engineer by demonstrating effective overall test planning for the Parking Cost Calc </w:t>
+        <w:t xml:space="preserve">The purpose of this test plan is to get hired by Liferay as </w:t>
+      </w:r>
+      <w:r>
+        <w:rPr>
+          <w:sz w:val="24"/>
+          <w:szCs w:val="24"/>
+        </w:rPr>
+        <w:t>an</w:t>
+      </w:r>
+      <w:r>
+        <w:rPr>
+          <w:sz w:val="24"/>
+          <w:szCs w:val="24"/>
+        </w:rPr>
+        <w:t xml:space="preserve"> Associate Test Engineer by demonstrating effective overall test planning for the Parking Cost Calc </w:t>
       </w:r>
       <w:r>
         <w:rPr>
@@ -781,6 +1322,19 @@
     </w:p>
     <w:p>
       <w:pPr>
+        <w:rPr>
+          <w:rFonts w:asciiTheme="majorHAnsi" w:eastAsiaTheme="majorEastAsia" w:hAnsiTheme="majorHAnsi" w:cstheme="majorBidi"/>
+          <w:color w:val="1481AB" w:themeColor="accent1" w:themeShade="BF"/>
+          <w:sz w:val="40"/>
+          <w:szCs w:val="40"/>
+        </w:rPr>
+      </w:pPr>
+      <w:r>
+        <w:br w:type="page"/>
+      </w:r>
+    </w:p>
+    <w:p>
+      <w:pPr>
         <w:pStyle w:val="Heading1"/>
         <w:numPr>
           <w:ilvl w:val="0"/>
@@ -788,9 +1342,12 @@
         </w:numPr>
         <w:jc w:val="left"/>
       </w:pPr>
-      <w:r>
+      <w:bookmarkStart w:id="1" w:name="_Toc23822363"/>
+      <w:r>
+        <w:lastRenderedPageBreak/>
         <w:t>Test Strategy</w:t>
       </w:r>
+      <w:bookmarkEnd w:id="1"/>
     </w:p>
     <w:p>
       <w:pPr>
@@ -815,6 +1372,77 @@
     <w:p>
       <w:pPr>
         <w:pStyle w:val="ListParagraph"/>
+        <w:ind w:left="792"/>
+        <w:rPr>
+          <w:sz w:val="24"/>
+          <w:szCs w:val="24"/>
+        </w:rPr>
+      </w:pPr>
+      <w:r>
+        <w:rPr>
+          <w:sz w:val="24"/>
+          <w:szCs w:val="24"/>
+        </w:rPr>
+        <w:t xml:space="preserve">The aim of the following tests is to validate the function of </w:t>
+      </w:r>
+      <w:r>
+        <w:rPr>
+          <w:sz w:val="24"/>
+          <w:szCs w:val="24"/>
+        </w:rPr>
+        <w:t>PARKING COST CALCULATOR</w:t>
+      </w:r>
+      <w:r>
+        <w:rPr>
+          <w:sz w:val="24"/>
+          <w:szCs w:val="24"/>
+        </w:rPr>
+        <w:t xml:space="preserve"> </w:t>
+      </w:r>
+    </w:p>
+    <w:p>
+      <w:pPr>
+        <w:pStyle w:val="ListParagraph"/>
+        <w:ind w:left="792"/>
+        <w:rPr>
+          <w:sz w:val="24"/>
+          <w:szCs w:val="24"/>
+        </w:rPr>
+      </w:pPr>
+    </w:p>
+    <w:p>
+      <w:pPr>
+        <w:pStyle w:val="ListParagraph"/>
+        <w:ind w:left="792"/>
+        <w:rPr>
+          <w:sz w:val="24"/>
+          <w:szCs w:val="24"/>
+        </w:rPr>
+      </w:pPr>
+    </w:p>
+    <w:p>
+      <w:pPr>
+        <w:pStyle w:val="ListParagraph"/>
+        <w:numPr>
+          <w:ilvl w:val="1"/>
+          <w:numId w:val="14"/>
+        </w:numPr>
+        <w:rPr>
+          <w:sz w:val="24"/>
+          <w:szCs w:val="24"/>
+        </w:rPr>
+      </w:pPr>
+      <w:r>
+        <w:rPr>
+          <w:sz w:val="24"/>
+          <w:szCs w:val="24"/>
+        </w:rPr>
+        <w:t>Test Assumptions</w:t>
+      </w:r>
+    </w:p>
+    <w:p>
+      <w:pPr>
+        <w:pStyle w:val="ListParagraph"/>
         <w:numPr>
           <w:ilvl w:val="2"/>
           <w:numId w:val="14"/>
@@ -824,6 +1452,210 @@
           <w:szCs w:val="24"/>
         </w:rPr>
       </w:pPr>
+      <w:r>
+        <w:rPr>
+          <w:sz w:val="24"/>
+          <w:szCs w:val="24"/>
+        </w:rPr>
+        <w:t>Overall</w:t>
+      </w:r>
+    </w:p>
+    <w:p>
+      <w:pPr>
+        <w:pStyle w:val="ListParagraph"/>
+        <w:numPr>
+          <w:ilvl w:val="0"/>
+          <w:numId w:val="17"/>
+        </w:numPr>
+        <w:rPr>
+          <w:sz w:val="24"/>
+          <w:szCs w:val="24"/>
+        </w:rPr>
+      </w:pPr>
+      <w:r>
+        <w:rPr>
+          <w:sz w:val="24"/>
+          <w:szCs w:val="24"/>
+        </w:rPr>
+        <w:t>No Downtime</w:t>
+      </w:r>
+    </w:p>
+    <w:p>
+      <w:pPr>
+        <w:pStyle w:val="ListParagraph"/>
+        <w:numPr>
+          <w:ilvl w:val="0"/>
+          <w:numId w:val="17"/>
+        </w:numPr>
+        <w:rPr>
+          <w:sz w:val="24"/>
+          <w:szCs w:val="24"/>
+        </w:rPr>
+      </w:pPr>
+      <w:r>
+        <w:rPr>
+          <w:sz w:val="24"/>
+          <w:szCs w:val="24"/>
+        </w:rPr>
+        <w:t xml:space="preserve">Test case design activities will be performed by QA Group </w:t>
+      </w:r>
+    </w:p>
+    <w:p>
+      <w:pPr>
+        <w:pStyle w:val="ListParagraph"/>
+        <w:numPr>
+          <w:ilvl w:val="0"/>
+          <w:numId w:val="17"/>
+        </w:numPr>
+        <w:rPr>
+          <w:sz w:val="24"/>
+          <w:szCs w:val="24"/>
+        </w:rPr>
+      </w:pPr>
+      <w:r>
+        <w:rPr>
+          <w:sz w:val="24"/>
+          <w:szCs w:val="24"/>
+        </w:rPr>
+        <w:t>Black box</w:t>
+      </w:r>
+    </w:p>
+    <w:p>
+      <w:pPr>
+        <w:pStyle w:val="ListParagraph"/>
+        <w:numPr>
+          <w:ilvl w:val="0"/>
+          <w:numId w:val="17"/>
+        </w:numPr>
+        <w:rPr>
+          <w:sz w:val="24"/>
+          <w:szCs w:val="24"/>
+        </w:rPr>
+      </w:pPr>
+      <w:r>
+        <w:rPr>
+          <w:sz w:val="24"/>
+          <w:szCs w:val="24"/>
+        </w:rPr>
+        <w:t>Data is preloaded</w:t>
+      </w:r>
+    </w:p>
+    <w:p>
+      <w:pPr>
+        <w:pStyle w:val="ListParagraph"/>
+        <w:ind w:left="1512"/>
+        <w:rPr>
+          <w:sz w:val="24"/>
+          <w:szCs w:val="24"/>
+        </w:rPr>
+      </w:pPr>
+    </w:p>
+    <w:p>
+      <w:pPr>
+        <w:pStyle w:val="ListParagraph"/>
+        <w:numPr>
+          <w:ilvl w:val="2"/>
+          <w:numId w:val="14"/>
+        </w:numPr>
+        <w:rPr>
+          <w:sz w:val="24"/>
+          <w:szCs w:val="24"/>
+        </w:rPr>
+      </w:pPr>
+      <w:r>
+        <w:rPr>
+          <w:sz w:val="24"/>
+          <w:szCs w:val="24"/>
+        </w:rPr>
+        <w:t>Functional Testing</w:t>
+      </w:r>
+    </w:p>
+    <w:p>
+      <w:pPr>
+        <w:pStyle w:val="ListParagraph"/>
+        <w:numPr>
+          <w:ilvl w:val="0"/>
+          <w:numId w:val="18"/>
+        </w:numPr>
+        <w:rPr>
+          <w:sz w:val="24"/>
+          <w:szCs w:val="24"/>
+        </w:rPr>
+      </w:pPr>
+      <w:r>
+        <w:rPr>
+          <w:sz w:val="24"/>
+          <w:szCs w:val="24"/>
+        </w:rPr>
+        <w:t xml:space="preserve">Test Team will perform Functional testing only on </w:t>
+      </w:r>
+      <w:r>
+        <w:rPr>
+          <w:sz w:val="24"/>
+          <w:szCs w:val="24"/>
+        </w:rPr>
+        <w:t>PARKING COST CALCULATOR</w:t>
+      </w:r>
+    </w:p>
+    <w:p>
+      <w:pPr>
+        <w:pStyle w:val="ListParagraph"/>
+        <w:ind w:left="1584"/>
+        <w:rPr>
+          <w:sz w:val="24"/>
+          <w:szCs w:val="24"/>
+        </w:rPr>
+      </w:pPr>
+    </w:p>
+    <w:p>
+      <w:pPr>
+        <w:pStyle w:val="ListParagraph"/>
+        <w:numPr>
+          <w:ilvl w:val="2"/>
+          <w:numId w:val="14"/>
+        </w:numPr>
+        <w:rPr>
+          <w:sz w:val="24"/>
+          <w:szCs w:val="24"/>
+        </w:rPr>
+      </w:pPr>
+      <w:r>
+        <w:rPr>
+          <w:sz w:val="24"/>
+          <w:szCs w:val="24"/>
+        </w:rPr>
+        <w:t>UAT</w:t>
+      </w:r>
+    </w:p>
+    <w:p>
+      <w:pPr>
+        <w:pStyle w:val="ListParagraph"/>
+        <w:numPr>
+          <w:ilvl w:val="0"/>
+          <w:numId w:val="18"/>
+        </w:numPr>
+        <w:rPr>
+          <w:sz w:val="24"/>
+          <w:szCs w:val="24"/>
+        </w:rPr>
+      </w:pPr>
+      <w:r>
+        <w:rPr>
+          <w:sz w:val="24"/>
+          <w:szCs w:val="24"/>
+        </w:rPr>
+        <w:t>End Users will perform the UAT execution and QA Team will provide support</w:t>
+      </w:r>
+    </w:p>
+    <w:p>
+      <w:pPr>
+        <w:pStyle w:val="ListParagraph"/>
+        <w:ind w:left="1584"/>
+        <w:rPr>
+          <w:sz w:val="24"/>
+          <w:szCs w:val="24"/>
+        </w:rPr>
+      </w:pPr>
     </w:p>
     <w:p>
       <w:pPr>
@@ -842,8 +1674,165 @@
           <w:sz w:val="24"/>
           <w:szCs w:val="24"/>
         </w:rPr>
-        <w:t>Test Assumptions</w:t>
-      </w:r>
+        <w:t xml:space="preserve">Test </w:t>
+      </w:r>
+      <w:r>
+        <w:rPr>
+          <w:sz w:val="24"/>
+          <w:szCs w:val="24"/>
+        </w:rPr>
+        <w:t>Standards</w:t>
+      </w:r>
+    </w:p>
+    <w:p>
+      <w:pPr>
+        <w:pStyle w:val="ListParagraph"/>
+        <w:numPr>
+          <w:ilvl w:val="0"/>
+          <w:numId w:val="18"/>
+        </w:numPr>
+        <w:rPr>
+          <w:sz w:val="24"/>
+          <w:szCs w:val="24"/>
+        </w:rPr>
+      </w:pPr>
+      <w:r>
+        <w:rPr>
+          <w:sz w:val="24"/>
+          <w:szCs w:val="24"/>
+        </w:rPr>
+        <w:t>Teams will work on a common procedure during testing activity.</w:t>
+      </w:r>
+    </w:p>
+    <w:p>
+      <w:pPr>
+        <w:pStyle w:val="ListParagraph"/>
+        <w:numPr>
+          <w:ilvl w:val="0"/>
+          <w:numId w:val="18"/>
+        </w:numPr>
+        <w:rPr>
+          <w:sz w:val="24"/>
+          <w:szCs w:val="24"/>
+        </w:rPr>
+      </w:pPr>
+      <w:r>
+        <w:rPr>
+          <w:sz w:val="24"/>
+          <w:szCs w:val="24"/>
+        </w:rPr>
+        <w:t>Test procedures will be structured with the option to course direct as needed.</w:t>
+      </w:r>
+    </w:p>
+    <w:p>
+      <w:pPr>
+        <w:pStyle w:val="ListParagraph"/>
+        <w:numPr>
+          <w:ilvl w:val="0"/>
+          <w:numId w:val="18"/>
+        </w:numPr>
+        <w:rPr>
+          <w:sz w:val="24"/>
+          <w:szCs w:val="24"/>
+        </w:rPr>
+      </w:pPr>
+      <w:r>
+        <w:rPr>
+          <w:sz w:val="24"/>
+          <w:szCs w:val="24"/>
+        </w:rPr>
+        <w:t>Test environment will replicate an actual prod environment.</w:t>
+      </w:r>
+    </w:p>
+    <w:p>
+      <w:pPr>
+        <w:pStyle w:val="ListParagraph"/>
+        <w:numPr>
+          <w:ilvl w:val="0"/>
+          <w:numId w:val="18"/>
+        </w:numPr>
+        <w:rPr>
+          <w:sz w:val="24"/>
+          <w:szCs w:val="24"/>
+        </w:rPr>
+      </w:pPr>
+      <w:r>
+        <w:rPr>
+          <w:sz w:val="24"/>
+          <w:szCs w:val="24"/>
+        </w:rPr>
+        <w:t>All tests should have the ability to be reproduced</w:t>
+      </w:r>
+    </w:p>
+    <w:p>
+      <w:pPr>
+        <w:pStyle w:val="ListParagraph"/>
+        <w:numPr>
+          <w:ilvl w:val="0"/>
+          <w:numId w:val="18"/>
+        </w:numPr>
+        <w:rPr>
+          <w:sz w:val="24"/>
+          <w:szCs w:val="24"/>
+        </w:rPr>
+      </w:pPr>
+      <w:r>
+        <w:rPr>
+          <w:sz w:val="24"/>
+          <w:szCs w:val="24"/>
+        </w:rPr>
+        <w:t>All tests should be measurable</w:t>
+      </w:r>
+    </w:p>
+    <w:p>
+      <w:pPr>
+        <w:pStyle w:val="ListParagraph"/>
+        <w:numPr>
+          <w:ilvl w:val="0"/>
+          <w:numId w:val="18"/>
+        </w:numPr>
+        <w:rPr>
+          <w:sz w:val="24"/>
+          <w:szCs w:val="24"/>
+        </w:rPr>
+      </w:pPr>
+      <w:r>
+        <w:rPr>
+          <w:sz w:val="24"/>
+          <w:szCs w:val="24"/>
+        </w:rPr>
+        <w:t>Test Phases will be defined with clear direction</w:t>
+      </w:r>
+    </w:p>
+    <w:p>
+      <w:pPr>
+        <w:pStyle w:val="ListParagraph"/>
+        <w:numPr>
+          <w:ilvl w:val="0"/>
+          <w:numId w:val="18"/>
+        </w:numPr>
+        <w:rPr>
+          <w:sz w:val="24"/>
+          <w:szCs w:val="24"/>
+        </w:rPr>
+      </w:pPr>
+      <w:r>
+        <w:rPr>
+          <w:sz w:val="24"/>
+          <w:szCs w:val="24"/>
+        </w:rPr>
+        <w:t>Entrance and Exit criteria to be validated before each Phase begins.</w:t>
+      </w:r>
+    </w:p>
+    <w:p>
+      <w:pPr>
+        <w:pStyle w:val="ListParagraph"/>
+        <w:ind w:left="1584"/>
+        <w:rPr>
+          <w:sz w:val="24"/>
+          <w:szCs w:val="24"/>
+        </w:rPr>
+      </w:pPr>
     </w:p>
     <w:p>
       <w:pPr>
@@ -862,7 +1851,307 @@
           <w:sz w:val="24"/>
           <w:szCs w:val="24"/>
         </w:rPr>
-        <w:t>Test Principles</w:t>
+        <w:t>Test Phases</w:t>
+      </w:r>
+    </w:p>
+    <w:p>
+      <w:pPr>
+        <w:pStyle w:val="ListParagraph"/>
+        <w:numPr>
+          <w:ilvl w:val="2"/>
+          <w:numId w:val="14"/>
+        </w:numPr>
+        <w:rPr>
+          <w:sz w:val="24"/>
+          <w:szCs w:val="24"/>
+        </w:rPr>
+      </w:pPr>
+      <w:r>
+        <w:rPr>
+          <w:sz w:val="24"/>
+          <w:szCs w:val="24"/>
+        </w:rPr>
+        <w:t>Exploratory</w:t>
+      </w:r>
+    </w:p>
+    <w:p>
+      <w:pPr>
+        <w:pStyle w:val="ListParagraph"/>
+        <w:numPr>
+          <w:ilvl w:val="0"/>
+          <w:numId w:val="19"/>
+        </w:numPr>
+        <w:rPr>
+          <w:sz w:val="24"/>
+          <w:szCs w:val="24"/>
+        </w:rPr>
+      </w:pPr>
+      <w:r>
+        <w:rPr>
+          <w:sz w:val="24"/>
+          <w:szCs w:val="24"/>
+        </w:rPr>
+        <w:t>Purpose</w:t>
+      </w:r>
+    </w:p>
+    <w:p>
+      <w:pPr>
+        <w:pStyle w:val="ListParagraph"/>
+        <w:numPr>
+          <w:ilvl w:val="0"/>
+          <w:numId w:val="19"/>
+        </w:numPr>
+        <w:rPr>
+          <w:sz w:val="24"/>
+          <w:szCs w:val="24"/>
+        </w:rPr>
+      </w:pPr>
+      <w:r>
+        <w:rPr>
+          <w:sz w:val="24"/>
+          <w:szCs w:val="24"/>
+        </w:rPr>
+        <w:t>Scope</w:t>
+      </w:r>
+    </w:p>
+    <w:p>
+      <w:pPr>
+        <w:pStyle w:val="ListParagraph"/>
+        <w:numPr>
+          <w:ilvl w:val="0"/>
+          <w:numId w:val="19"/>
+        </w:numPr>
+        <w:rPr>
+          <w:sz w:val="24"/>
+          <w:szCs w:val="24"/>
+        </w:rPr>
+      </w:pPr>
+      <w:r>
+        <w:rPr>
+          <w:sz w:val="24"/>
+          <w:szCs w:val="24"/>
+        </w:rPr>
+        <w:t>Executors</w:t>
+      </w:r>
+    </w:p>
+    <w:p>
+      <w:pPr>
+        <w:pStyle w:val="ListParagraph"/>
+        <w:numPr>
+          <w:ilvl w:val="0"/>
+          <w:numId w:val="19"/>
+        </w:numPr>
+        <w:rPr>
+          <w:sz w:val="24"/>
+          <w:szCs w:val="24"/>
+        </w:rPr>
+      </w:pPr>
+      <w:r>
+        <w:rPr>
+          <w:sz w:val="24"/>
+          <w:szCs w:val="24"/>
+        </w:rPr>
+        <w:t>Method</w:t>
+      </w:r>
+    </w:p>
+    <w:p>
+      <w:pPr>
+        <w:pStyle w:val="ListParagraph"/>
+        <w:ind w:left="1584"/>
+        <w:rPr>
+          <w:sz w:val="24"/>
+          <w:szCs w:val="24"/>
+        </w:rPr>
+      </w:pPr>
+    </w:p>
+    <w:p>
+      <w:pPr>
+        <w:pStyle w:val="ListParagraph"/>
+        <w:ind w:left="1584"/>
+        <w:rPr>
+          <w:sz w:val="24"/>
+          <w:szCs w:val="24"/>
+        </w:rPr>
+      </w:pPr>
+    </w:p>
+    <w:p>
+      <w:pPr>
+        <w:pStyle w:val="ListParagraph"/>
+        <w:numPr>
+          <w:ilvl w:val="2"/>
+          <w:numId w:val="14"/>
+        </w:numPr>
+        <w:rPr>
+          <w:sz w:val="24"/>
+          <w:szCs w:val="24"/>
+        </w:rPr>
+      </w:pPr>
+      <w:r>
+        <w:rPr>
+          <w:sz w:val="24"/>
+          <w:szCs w:val="24"/>
+        </w:rPr>
+        <w:t>Functional</w:t>
+      </w:r>
+    </w:p>
+    <w:p>
+      <w:pPr>
+        <w:pStyle w:val="ListParagraph"/>
+        <w:numPr>
+          <w:ilvl w:val="0"/>
+          <w:numId w:val="19"/>
+        </w:numPr>
+        <w:rPr>
+          <w:sz w:val="24"/>
+          <w:szCs w:val="24"/>
+        </w:rPr>
+      </w:pPr>
+      <w:r>
+        <w:rPr>
+          <w:sz w:val="24"/>
+          <w:szCs w:val="24"/>
+        </w:rPr>
+        <w:t>Purpose</w:t>
+      </w:r>
+    </w:p>
+    <w:p>
+      <w:pPr>
+        <w:pStyle w:val="ListParagraph"/>
+        <w:numPr>
+          <w:ilvl w:val="0"/>
+          <w:numId w:val="19"/>
+        </w:numPr>
+        <w:rPr>
+          <w:sz w:val="24"/>
+          <w:szCs w:val="24"/>
+        </w:rPr>
+      </w:pPr>
+      <w:r>
+        <w:rPr>
+          <w:sz w:val="24"/>
+          <w:szCs w:val="24"/>
+        </w:rPr>
+        <w:t>Scope</w:t>
+      </w:r>
+    </w:p>
+    <w:p>
+      <w:pPr>
+        <w:pStyle w:val="ListParagraph"/>
+        <w:numPr>
+          <w:ilvl w:val="0"/>
+          <w:numId w:val="19"/>
+        </w:numPr>
+        <w:rPr>
+          <w:sz w:val="24"/>
+          <w:szCs w:val="24"/>
+        </w:rPr>
+      </w:pPr>
+      <w:r>
+        <w:rPr>
+          <w:sz w:val="24"/>
+          <w:szCs w:val="24"/>
+        </w:rPr>
+        <w:t>Executors</w:t>
+      </w:r>
+    </w:p>
+    <w:p>
+      <w:pPr>
+        <w:pStyle w:val="ListParagraph"/>
+        <w:numPr>
+          <w:ilvl w:val="0"/>
+          <w:numId w:val="19"/>
+        </w:numPr>
+        <w:rPr>
+          <w:sz w:val="24"/>
+          <w:szCs w:val="24"/>
+        </w:rPr>
+      </w:pPr>
+      <w:r>
+        <w:rPr>
+          <w:sz w:val="24"/>
+          <w:szCs w:val="24"/>
+        </w:rPr>
+        <w:t>Method</w:t>
+      </w:r>
+    </w:p>
+    <w:p>
+      <w:pPr>
+        <w:pStyle w:val="ListParagraph"/>
+        <w:numPr>
+          <w:ilvl w:val="3"/>
+          <w:numId w:val="14"/>
+        </w:numPr>
+        <w:rPr>
+          <w:sz w:val="24"/>
+          <w:szCs w:val="24"/>
+        </w:rPr>
+      </w:pPr>
+      <w:r>
+        <w:rPr>
+          <w:sz w:val="24"/>
+          <w:szCs w:val="24"/>
+        </w:rPr>
+        <w:t xml:space="preserve"> Test Acceptance Criteria</w:t>
+      </w:r>
+    </w:p>
+    <w:p>
+      <w:pPr>
+        <w:pStyle w:val="ListParagraph"/>
+        <w:numPr>
+          <w:ilvl w:val="3"/>
+          <w:numId w:val="14"/>
+        </w:numPr>
+        <w:rPr>
+          <w:sz w:val="24"/>
+          <w:szCs w:val="24"/>
+        </w:rPr>
+      </w:pPr>
+      <w:r>
+        <w:rPr>
+          <w:sz w:val="24"/>
+          <w:szCs w:val="24"/>
+        </w:rPr>
+        <w:t xml:space="preserve"> Test Deliverables</w:t>
+      </w:r>
+    </w:p>
+    <w:p>
+      <w:pPr>
+        <w:pStyle w:val="ListParagraph"/>
+        <w:numPr>
+          <w:ilvl w:val="2"/>
+          <w:numId w:val="14"/>
+        </w:numPr>
+        <w:rPr>
+          <w:sz w:val="24"/>
+          <w:szCs w:val="24"/>
+        </w:rPr>
+      </w:pPr>
+      <w:r>
+        <w:rPr>
+          <w:sz w:val="24"/>
+          <w:szCs w:val="24"/>
+        </w:rPr>
+        <w:t>User Acceptance Test (UAT)</w:t>
+      </w:r>
+    </w:p>
+    <w:p>
+      <w:pPr>
+        <w:pStyle w:val="ListParagraph"/>
+        <w:numPr>
+          <w:ilvl w:val="3"/>
+          <w:numId w:val="14"/>
+        </w:numPr>
+        <w:rPr>
+          <w:sz w:val="24"/>
+          <w:szCs w:val="24"/>
+        </w:rPr>
+      </w:pPr>
+      <w:r>
+        <w:rPr>
+          <w:sz w:val="24"/>
+          <w:szCs w:val="24"/>
+        </w:rPr>
+        <w:t>Test Deliverable</w:t>
       </w:r>
     </w:p>
     <w:p>
@@ -882,8 +2171,54 @@
           <w:sz w:val="24"/>
           <w:szCs w:val="24"/>
         </w:rPr>
-        <w:t>Data Approach</w:t>
-      </w:r>
+        <w:t>Test Effort</w:t>
+      </w:r>
+      <w:r>
+        <w:rPr>
+          <w:sz w:val="24"/>
+          <w:szCs w:val="24"/>
+        </w:rPr>
+        <w:t xml:space="preserve"> Estimate</w:t>
+      </w:r>
+    </w:p>
+    <w:p>
+      <w:pPr>
+        <w:pStyle w:val="ListParagraph"/>
+        <w:ind w:left="792"/>
+        <w:rPr>
+          <w:sz w:val="24"/>
+          <w:szCs w:val="24"/>
+        </w:rPr>
+      </w:pPr>
+    </w:p>
+    <w:p>
+      <w:pPr>
+        <w:rPr>
+          <w:rFonts w:asciiTheme="majorHAnsi" w:eastAsiaTheme="majorEastAsia" w:hAnsiTheme="majorHAnsi" w:cstheme="majorBidi"/>
+          <w:color w:val="1481AB" w:themeColor="accent1" w:themeShade="BF"/>
+          <w:sz w:val="40"/>
+          <w:szCs w:val="40"/>
+        </w:rPr>
+      </w:pPr>
+      <w:r>
+        <w:br w:type="page"/>
+      </w:r>
+    </w:p>
+    <w:p>
+      <w:pPr>
+        <w:pStyle w:val="Heading1"/>
+        <w:numPr>
+          <w:ilvl w:val="0"/>
+          <w:numId w:val="14"/>
+        </w:numPr>
+        <w:jc w:val="left"/>
+      </w:pPr>
+      <w:bookmarkStart w:id="2" w:name="_Toc23822364"/>
+      <w:r>
+        <w:lastRenderedPageBreak/>
+        <w:t>Execution Strategy</w:t>
+      </w:r>
+      <w:bookmarkEnd w:id="2"/>
     </w:p>
     <w:p>
       <w:pPr>
@@ -902,7 +2237,238 @@
           <w:sz w:val="24"/>
           <w:szCs w:val="24"/>
         </w:rPr>
-        <w:t>Scope and Levels of Testing</w:t>
+        <w:t>Entry and Exit Criteria</w:t>
+      </w:r>
+    </w:p>
+    <w:p>
+      <w:pPr>
+        <w:pStyle w:val="ListParagraph"/>
+        <w:numPr>
+          <w:ilvl w:val="1"/>
+          <w:numId w:val="14"/>
+        </w:numPr>
+        <w:rPr>
+          <w:sz w:val="24"/>
+          <w:szCs w:val="24"/>
+        </w:rPr>
+      </w:pPr>
+      <w:r>
+        <w:rPr>
+          <w:sz w:val="24"/>
+          <w:szCs w:val="24"/>
+        </w:rPr>
+        <w:t>Test Cycles</w:t>
+      </w:r>
+    </w:p>
+    <w:p>
+      <w:pPr>
+        <w:pStyle w:val="ListParagraph"/>
+        <w:numPr>
+          <w:ilvl w:val="1"/>
+          <w:numId w:val="14"/>
+        </w:numPr>
+        <w:rPr>
+          <w:sz w:val="24"/>
+          <w:szCs w:val="24"/>
+        </w:rPr>
+      </w:pPr>
+      <w:r>
+        <w:rPr>
+          <w:sz w:val="24"/>
+          <w:szCs w:val="24"/>
+        </w:rPr>
+        <w:t>Validation and Defect Management</w:t>
+      </w:r>
+    </w:p>
+    <w:p>
+      <w:pPr>
+        <w:pStyle w:val="ListParagraph"/>
+        <w:numPr>
+          <w:ilvl w:val="1"/>
+          <w:numId w:val="14"/>
+        </w:numPr>
+        <w:rPr>
+          <w:sz w:val="24"/>
+          <w:szCs w:val="24"/>
+        </w:rPr>
+      </w:pPr>
+      <w:r>
+        <w:rPr>
+          <w:sz w:val="24"/>
+          <w:szCs w:val="24"/>
+        </w:rPr>
+        <w:t>Test Metrics</w:t>
+      </w:r>
+    </w:p>
+    <w:p>
+      <w:pPr>
+        <w:pStyle w:val="ListParagraph"/>
+        <w:numPr>
+          <w:ilvl w:val="1"/>
+          <w:numId w:val="14"/>
+        </w:numPr>
+        <w:rPr>
+          <w:sz w:val="24"/>
+          <w:szCs w:val="24"/>
+        </w:rPr>
+      </w:pPr>
+      <w:r>
+        <w:rPr>
+          <w:sz w:val="24"/>
+          <w:szCs w:val="24"/>
+        </w:rPr>
+        <w:t>Defect tracking &amp; Reporting</w:t>
+      </w:r>
+      <w:bookmarkStart w:id="3" w:name="_GoBack"/>
+      <w:bookmarkEnd w:id="3"/>
+    </w:p>
+    <w:p>
+      <w:pPr>
+        <w:rPr>
+          <w:rFonts w:asciiTheme="majorHAnsi" w:eastAsiaTheme="majorEastAsia" w:hAnsiTheme="majorHAnsi" w:cstheme="majorBidi"/>
+          <w:color w:val="1481AB" w:themeColor="accent1" w:themeShade="BF"/>
+          <w:sz w:val="40"/>
+          <w:szCs w:val="40"/>
+        </w:rPr>
+      </w:pPr>
+      <w:r>
+        <w:br w:type="page"/>
+      </w:r>
+    </w:p>
+    <w:p>
+      <w:pPr>
+        <w:pStyle w:val="Heading1"/>
+        <w:numPr>
+          <w:ilvl w:val="0"/>
+          <w:numId w:val="14"/>
+        </w:numPr>
+        <w:jc w:val="left"/>
+      </w:pPr>
+      <w:bookmarkStart w:id="4" w:name="_Toc23822365"/>
+      <w:r>
+        <w:lastRenderedPageBreak/>
+        <w:t>Test Management Process</w:t>
+      </w:r>
+      <w:bookmarkEnd w:id="4"/>
+    </w:p>
+    <w:p>
+      <w:pPr>
+        <w:pStyle w:val="ListParagraph"/>
+        <w:numPr>
+          <w:ilvl w:val="1"/>
+          <w:numId w:val="14"/>
+        </w:numPr>
+        <w:rPr>
+          <w:sz w:val="24"/>
+          <w:szCs w:val="24"/>
+        </w:rPr>
+      </w:pPr>
+      <w:r>
+        <w:rPr>
+          <w:sz w:val="24"/>
+          <w:szCs w:val="24"/>
+        </w:rPr>
+        <w:t>Test Management Tool</w:t>
+      </w:r>
+    </w:p>
+    <w:p>
+      <w:pPr>
+        <w:pStyle w:val="ListParagraph"/>
+        <w:numPr>
+          <w:ilvl w:val="1"/>
+          <w:numId w:val="14"/>
+        </w:numPr>
+        <w:rPr>
+          <w:sz w:val="24"/>
+          <w:szCs w:val="24"/>
+        </w:rPr>
+      </w:pPr>
+      <w:r>
+        <w:rPr>
+          <w:sz w:val="24"/>
+          <w:szCs w:val="24"/>
+        </w:rPr>
+        <w:t>Test Design Process</w:t>
+      </w:r>
+    </w:p>
+    <w:p>
+      <w:pPr>
+        <w:pStyle w:val="ListParagraph"/>
+        <w:numPr>
+          <w:ilvl w:val="1"/>
+          <w:numId w:val="14"/>
+        </w:numPr>
+        <w:rPr>
+          <w:sz w:val="24"/>
+          <w:szCs w:val="24"/>
+        </w:rPr>
+      </w:pPr>
+      <w:r>
+        <w:rPr>
+          <w:sz w:val="24"/>
+          <w:szCs w:val="24"/>
+        </w:rPr>
+        <w:t>Test Execution Process</w:t>
+      </w:r>
+    </w:p>
+    <w:p>
+      <w:pPr>
+        <w:pStyle w:val="ListParagraph"/>
+        <w:numPr>
+          <w:ilvl w:val="1"/>
+          <w:numId w:val="14"/>
+        </w:numPr>
+        <w:rPr>
+          <w:sz w:val="24"/>
+          <w:szCs w:val="24"/>
+        </w:rPr>
+      </w:pPr>
+      <w:r>
+        <w:rPr>
+          <w:sz w:val="24"/>
+          <w:szCs w:val="24"/>
+        </w:rPr>
+        <w:t>Test Risks and Mitigation Factors</w:t>
+      </w:r>
+    </w:p>
+    <w:p>
+      <w:pPr>
+        <w:pStyle w:val="ListParagraph"/>
+        <w:numPr>
+          <w:ilvl w:val="1"/>
+          <w:numId w:val="14"/>
+        </w:numPr>
+        <w:rPr>
+          <w:sz w:val="24"/>
+          <w:szCs w:val="24"/>
+        </w:rPr>
+      </w:pPr>
+      <w:r>
+        <w:rPr>
+          <w:sz w:val="24"/>
+          <w:szCs w:val="24"/>
+        </w:rPr>
+        <w:t>Communication Plan and Team Roster</w:t>
+      </w:r>
+    </w:p>
+    <w:p>
+      <w:pPr>
+        <w:pStyle w:val="ListParagraph"/>
+        <w:numPr>
+          <w:ilvl w:val="1"/>
+          <w:numId w:val="14"/>
+        </w:numPr>
+        <w:rPr>
+          <w:sz w:val="24"/>
+          <w:szCs w:val="24"/>
+        </w:rPr>
+      </w:pPr>
+      <w:r>
+        <w:rPr>
+          <w:sz w:val="24"/>
+          <w:szCs w:val="24"/>
+        </w:rPr>
+        <w:t>Role Expectation</w:t>
       </w:r>
     </w:p>
     <w:p>
@@ -922,7 +2488,7 @@
           <w:sz w:val="24"/>
           <w:szCs w:val="24"/>
         </w:rPr>
-        <w:t>Exploratory</w:t>
+        <w:t xml:space="preserve"> Project Manager</w:t>
       </w:r>
     </w:p>
     <w:p>
@@ -942,67 +2508,7 @@
           <w:sz w:val="24"/>
           <w:szCs w:val="24"/>
         </w:rPr>
-        <w:t>Functional Test</w:t>
-      </w:r>
-    </w:p>
-    <w:p>
-      <w:pPr>
-        <w:pStyle w:val="ListParagraph"/>
-        <w:numPr>
-          <w:ilvl w:val="3"/>
-          <w:numId w:val="14"/>
-        </w:numPr>
-        <w:rPr>
-          <w:sz w:val="24"/>
-          <w:szCs w:val="24"/>
-        </w:rPr>
-      </w:pPr>
-      <w:r>
-        <w:rPr>
-          <w:sz w:val="24"/>
-          <w:szCs w:val="24"/>
-        </w:rPr>
-        <w:t xml:space="preserve"> Test Acceptance Criteria</w:t>
-      </w:r>
-    </w:p>
-    <w:p>
-      <w:pPr>
-        <w:pStyle w:val="ListParagraph"/>
-        <w:numPr>
-          <w:ilvl w:val="3"/>
-          <w:numId w:val="14"/>
-        </w:numPr>
-        <w:rPr>
-          <w:sz w:val="24"/>
-          <w:szCs w:val="24"/>
-        </w:rPr>
-      </w:pPr>
-      <w:r>
-        <w:rPr>
-          <w:sz w:val="24"/>
-          <w:szCs w:val="24"/>
-        </w:rPr>
-        <w:t xml:space="preserve"> Test Deliverables</w:t>
-      </w:r>
-    </w:p>
-    <w:p>
-      <w:pPr>
-        <w:pStyle w:val="ListParagraph"/>
-        <w:numPr>
-          <w:ilvl w:val="3"/>
-          <w:numId w:val="14"/>
-        </w:numPr>
-        <w:rPr>
-          <w:sz w:val="24"/>
-          <w:szCs w:val="24"/>
-        </w:rPr>
-      </w:pPr>
-      <w:r>
-        <w:rPr>
-          <w:sz w:val="24"/>
-          <w:szCs w:val="24"/>
-        </w:rPr>
-        <w:t xml:space="preserve"> Milestone List</w:t>
+        <w:t xml:space="preserve"> Test Planning (Test Lead)</w:t>
       </w:r>
     </w:p>
     <w:p>
@@ -1022,14 +2528,14 @@
           <w:sz w:val="24"/>
           <w:szCs w:val="24"/>
         </w:rPr>
-        <w:t xml:space="preserve"> User Acceptance Test (UAT)</w:t>
-      </w:r>
-    </w:p>
-    <w:p>
-      <w:pPr>
-        <w:pStyle w:val="ListParagraph"/>
-        <w:numPr>
-          <w:ilvl w:val="3"/>
+        <w:t xml:space="preserve"> Test Team</w:t>
+      </w:r>
+    </w:p>
+    <w:p>
+      <w:pPr>
+        <w:pStyle w:val="ListParagraph"/>
+        <w:numPr>
+          <w:ilvl w:val="2"/>
           <w:numId w:val="14"/>
         </w:numPr>
         <w:rPr>
@@ -1042,14 +2548,14 @@
           <w:sz w:val="24"/>
           <w:szCs w:val="24"/>
         </w:rPr>
-        <w:t>Test Deliverable</w:t>
-      </w:r>
-    </w:p>
-    <w:p>
-      <w:pPr>
-        <w:pStyle w:val="ListParagraph"/>
-        <w:numPr>
-          <w:ilvl w:val="1"/>
+        <w:t xml:space="preserve"> Test Lead</w:t>
+      </w:r>
+    </w:p>
+    <w:p>
+      <w:pPr>
+        <w:pStyle w:val="ListParagraph"/>
+        <w:numPr>
+          <w:ilvl w:val="2"/>
           <w:numId w:val="14"/>
         </w:numPr>
         <w:rPr>
@@ -1062,14 +2568,20 @@
           <w:sz w:val="24"/>
           <w:szCs w:val="24"/>
         </w:rPr>
-        <w:t>Test Effort</w:t>
-      </w:r>
-      <w:r>
-        <w:rPr>
-          <w:sz w:val="24"/>
-          <w:szCs w:val="24"/>
-        </w:rPr>
-        <w:t xml:space="preserve"> Estimate</w:t>
+        <w:t xml:space="preserve"> Development Team</w:t>
+      </w:r>
+    </w:p>
+    <w:p>
+      <w:pPr>
+        <w:rPr>
+          <w:rFonts w:asciiTheme="majorHAnsi" w:eastAsiaTheme="majorEastAsia" w:hAnsiTheme="majorHAnsi" w:cstheme="majorBidi"/>
+          <w:color w:val="1481AB" w:themeColor="accent1" w:themeShade="BF"/>
+          <w:sz w:val="40"/>
+          <w:szCs w:val="40"/>
+        </w:rPr>
+      </w:pPr>
+      <w:r>
+        <w:br w:type="page"/>
       </w:r>
     </w:p>
     <w:p>
@@ -1081,356 +2593,12 @@
         </w:numPr>
         <w:jc w:val="left"/>
       </w:pPr>
-      <w:r>
-        <w:t>Execution Strategy</w:t>
-      </w:r>
-    </w:p>
-    <w:p>
-      <w:pPr>
-        <w:pStyle w:val="ListParagraph"/>
-        <w:numPr>
-          <w:ilvl w:val="1"/>
-          <w:numId w:val="14"/>
-        </w:numPr>
-        <w:rPr>
-          <w:sz w:val="24"/>
-          <w:szCs w:val="24"/>
-        </w:rPr>
-      </w:pPr>
-      <w:r>
-        <w:rPr>
-          <w:sz w:val="24"/>
-          <w:szCs w:val="24"/>
-        </w:rPr>
-        <w:t>Entry and Exit Criteria</w:t>
-      </w:r>
-    </w:p>
-    <w:p>
-      <w:pPr>
-        <w:pStyle w:val="ListParagraph"/>
-        <w:numPr>
-          <w:ilvl w:val="1"/>
-          <w:numId w:val="14"/>
-        </w:numPr>
-        <w:rPr>
-          <w:sz w:val="24"/>
-          <w:szCs w:val="24"/>
-        </w:rPr>
-      </w:pPr>
-      <w:r>
-        <w:rPr>
-          <w:sz w:val="24"/>
-          <w:szCs w:val="24"/>
-        </w:rPr>
+      <w:bookmarkStart w:id="5" w:name="_Toc23822366"/>
+      <w:r>
         <w:lastRenderedPageBreak/>
-        <w:t>Test Cycles</w:t>
-      </w:r>
-    </w:p>
-    <w:p>
-      <w:pPr>
-        <w:pStyle w:val="ListParagraph"/>
-        <w:numPr>
-          <w:ilvl w:val="1"/>
-          <w:numId w:val="14"/>
-        </w:numPr>
-        <w:rPr>
-          <w:sz w:val="24"/>
-          <w:szCs w:val="24"/>
-        </w:rPr>
-      </w:pPr>
-      <w:r>
-        <w:rPr>
-          <w:sz w:val="24"/>
-          <w:szCs w:val="24"/>
-        </w:rPr>
-        <w:t>Validation and Defect Management</w:t>
-      </w:r>
-    </w:p>
-    <w:p>
-      <w:pPr>
-        <w:pStyle w:val="ListParagraph"/>
-        <w:numPr>
-          <w:ilvl w:val="1"/>
-          <w:numId w:val="14"/>
-        </w:numPr>
-        <w:rPr>
-          <w:sz w:val="24"/>
-          <w:szCs w:val="24"/>
-        </w:rPr>
-      </w:pPr>
-      <w:r>
-        <w:rPr>
-          <w:sz w:val="24"/>
-          <w:szCs w:val="24"/>
-        </w:rPr>
-        <w:t>Test Metrics</w:t>
-      </w:r>
-    </w:p>
-    <w:p>
-      <w:pPr>
-        <w:pStyle w:val="ListParagraph"/>
-        <w:numPr>
-          <w:ilvl w:val="1"/>
-          <w:numId w:val="14"/>
-        </w:numPr>
-        <w:rPr>
-          <w:sz w:val="24"/>
-          <w:szCs w:val="24"/>
-        </w:rPr>
-      </w:pPr>
-      <w:r>
-        <w:rPr>
-          <w:sz w:val="24"/>
-          <w:szCs w:val="24"/>
-        </w:rPr>
-        <w:t>Defect tracking &amp; Reporting</w:t>
-      </w:r>
-    </w:p>
-    <w:p>
-      <w:pPr>
-        <w:pStyle w:val="Heading1"/>
-        <w:numPr>
-          <w:ilvl w:val="0"/>
-          <w:numId w:val="14"/>
-        </w:numPr>
-        <w:jc w:val="left"/>
-      </w:pPr>
-      <w:r>
-        <w:t>Test Management Process</w:t>
-      </w:r>
-    </w:p>
-    <w:p>
-      <w:pPr>
-        <w:pStyle w:val="ListParagraph"/>
-        <w:numPr>
-          <w:ilvl w:val="1"/>
-          <w:numId w:val="14"/>
-        </w:numPr>
-        <w:rPr>
-          <w:sz w:val="24"/>
-          <w:szCs w:val="24"/>
-        </w:rPr>
-      </w:pPr>
-      <w:r>
-        <w:rPr>
-          <w:sz w:val="24"/>
-          <w:szCs w:val="24"/>
-        </w:rPr>
-        <w:t>Test Management Tool</w:t>
-      </w:r>
-    </w:p>
-    <w:p>
-      <w:pPr>
-        <w:pStyle w:val="ListParagraph"/>
-        <w:numPr>
-          <w:ilvl w:val="1"/>
-          <w:numId w:val="14"/>
-        </w:numPr>
-        <w:rPr>
-          <w:sz w:val="24"/>
-          <w:szCs w:val="24"/>
-        </w:rPr>
-      </w:pPr>
-      <w:r>
-        <w:rPr>
-          <w:sz w:val="24"/>
-          <w:szCs w:val="24"/>
-        </w:rPr>
-        <w:t>Test Design Process</w:t>
-      </w:r>
-    </w:p>
-    <w:p>
-      <w:pPr>
-        <w:pStyle w:val="ListParagraph"/>
-        <w:numPr>
-          <w:ilvl w:val="1"/>
-          <w:numId w:val="14"/>
-        </w:numPr>
-        <w:rPr>
-          <w:sz w:val="24"/>
-          <w:szCs w:val="24"/>
-        </w:rPr>
-      </w:pPr>
-      <w:r>
-        <w:rPr>
-          <w:sz w:val="24"/>
-          <w:szCs w:val="24"/>
-        </w:rPr>
-        <w:t>Test Execution Process</w:t>
-      </w:r>
-    </w:p>
-    <w:p>
-      <w:pPr>
-        <w:pStyle w:val="ListParagraph"/>
-        <w:numPr>
-          <w:ilvl w:val="1"/>
-          <w:numId w:val="14"/>
-        </w:numPr>
-        <w:rPr>
-          <w:sz w:val="24"/>
-          <w:szCs w:val="24"/>
-        </w:rPr>
-      </w:pPr>
-      <w:r>
-        <w:rPr>
-          <w:sz w:val="24"/>
-          <w:szCs w:val="24"/>
-        </w:rPr>
-        <w:t>Test Risks and Mitigation Factors</w:t>
-      </w:r>
-    </w:p>
-    <w:p>
-      <w:pPr>
-        <w:pStyle w:val="ListParagraph"/>
-        <w:numPr>
-          <w:ilvl w:val="1"/>
-          <w:numId w:val="14"/>
-        </w:numPr>
-        <w:rPr>
-          <w:sz w:val="24"/>
-          <w:szCs w:val="24"/>
-        </w:rPr>
-      </w:pPr>
-      <w:r>
-        <w:rPr>
-          <w:sz w:val="24"/>
-          <w:szCs w:val="24"/>
-        </w:rPr>
-        <w:t>Communication Plan and Team Roster</w:t>
-      </w:r>
-    </w:p>
-    <w:p>
-      <w:pPr>
-        <w:pStyle w:val="ListParagraph"/>
-        <w:numPr>
-          <w:ilvl w:val="1"/>
-          <w:numId w:val="14"/>
-        </w:numPr>
-        <w:rPr>
-          <w:sz w:val="24"/>
-          <w:szCs w:val="24"/>
-        </w:rPr>
-      </w:pPr>
-      <w:r>
-        <w:rPr>
-          <w:sz w:val="24"/>
-          <w:szCs w:val="24"/>
-        </w:rPr>
-        <w:t>Role Expectation</w:t>
-      </w:r>
-    </w:p>
-    <w:p>
-      <w:pPr>
-        <w:pStyle w:val="ListParagraph"/>
-        <w:numPr>
-          <w:ilvl w:val="2"/>
-          <w:numId w:val="14"/>
-        </w:numPr>
-        <w:rPr>
-          <w:sz w:val="24"/>
-          <w:szCs w:val="24"/>
-        </w:rPr>
-      </w:pPr>
-      <w:r>
-        <w:rPr>
-          <w:sz w:val="24"/>
-          <w:szCs w:val="24"/>
-        </w:rPr>
-        <w:t xml:space="preserve"> Project Manager</w:t>
-      </w:r>
-    </w:p>
-    <w:p>
-      <w:pPr>
-        <w:pStyle w:val="ListParagraph"/>
-        <w:numPr>
-          <w:ilvl w:val="2"/>
-          <w:numId w:val="14"/>
-        </w:numPr>
-        <w:rPr>
-          <w:sz w:val="24"/>
-          <w:szCs w:val="24"/>
-        </w:rPr>
-      </w:pPr>
-      <w:r>
-        <w:rPr>
-          <w:sz w:val="24"/>
-          <w:szCs w:val="24"/>
-        </w:rPr>
-        <w:t xml:space="preserve"> Test Planning (Test Lead)</w:t>
-      </w:r>
-    </w:p>
-    <w:p>
-      <w:pPr>
-        <w:pStyle w:val="ListParagraph"/>
-        <w:numPr>
-          <w:ilvl w:val="2"/>
-          <w:numId w:val="14"/>
-        </w:numPr>
-        <w:rPr>
-          <w:sz w:val="24"/>
-          <w:szCs w:val="24"/>
-        </w:rPr>
-      </w:pPr>
-      <w:r>
-        <w:rPr>
-          <w:sz w:val="24"/>
-          <w:szCs w:val="24"/>
-        </w:rPr>
-        <w:t xml:space="preserve"> Test Team</w:t>
-      </w:r>
-    </w:p>
-    <w:p>
-      <w:pPr>
-        <w:pStyle w:val="ListParagraph"/>
-        <w:numPr>
-          <w:ilvl w:val="2"/>
-          <w:numId w:val="14"/>
-        </w:numPr>
-        <w:rPr>
-          <w:sz w:val="24"/>
-          <w:szCs w:val="24"/>
-        </w:rPr>
-      </w:pPr>
-      <w:r>
-        <w:rPr>
-          <w:sz w:val="24"/>
-          <w:szCs w:val="24"/>
-        </w:rPr>
-        <w:t xml:space="preserve"> Test Lead</w:t>
-      </w:r>
-    </w:p>
-    <w:p>
-      <w:pPr>
-        <w:pStyle w:val="ListParagraph"/>
-        <w:numPr>
-          <w:ilvl w:val="2"/>
-          <w:numId w:val="14"/>
-        </w:numPr>
-        <w:rPr>
-          <w:sz w:val="24"/>
-          <w:szCs w:val="24"/>
-        </w:rPr>
-      </w:pPr>
-      <w:r>
-        <w:rPr>
-          <w:sz w:val="24"/>
-          <w:szCs w:val="24"/>
-        </w:rPr>
-        <w:t xml:space="preserve"> Development Team</w:t>
-      </w:r>
-    </w:p>
-    <w:p>
-      <w:pPr>
-        <w:pStyle w:val="Heading1"/>
-        <w:numPr>
-          <w:ilvl w:val="0"/>
-          <w:numId w:val="14"/>
-        </w:numPr>
-        <w:jc w:val="left"/>
-      </w:pPr>
-      <w:r>
         <w:t>Test Environment</w:t>
       </w:r>
+      <w:bookmarkEnd w:id="5"/>
     </w:p>
     <w:p>
       <w:pPr>
@@ -1940,6 +3108,232 @@
     </w:lvl>
   </w:abstractNum>
   <w:abstractNum w:abstractNumId="3" w15:restartNumberingAfterBreak="0">
+    <w:nsid w:val="4C3E3656"/>
+    <w:multiLevelType w:val="hybridMultilevel"/>
+    <w:tmpl w:val="682E4480"/>
+    <w:lvl w:ilvl="0" w:tplc="04090001">
+      <w:start w:val="1"/>
+      <w:numFmt w:val="bullet"/>
+      <w:lvlText w:val=""/>
+      <w:lvlJc w:val="left"/>
+      <w:pPr>
+        <w:ind w:left="1584" w:hanging="360"/>
+      </w:pPr>
+      <w:rPr>
+        <w:rFonts w:ascii="Symbol" w:hAnsi="Symbol" w:hint="default"/>
+      </w:rPr>
+    </w:lvl>
+    <w:lvl w:ilvl="1" w:tplc="04090003" w:tentative="1">
+      <w:start w:val="1"/>
+      <w:numFmt w:val="bullet"/>
+      <w:lvlText w:val="o"/>
+      <w:lvlJc w:val="left"/>
+      <w:pPr>
+        <w:ind w:left="2304" w:hanging="360"/>
+      </w:pPr>
+      <w:rPr>
+        <w:rFonts w:ascii="Courier New" w:hAnsi="Courier New" w:cs="Courier New" w:hint="default"/>
+      </w:rPr>
+    </w:lvl>
+    <w:lvl w:ilvl="2" w:tplc="04090005" w:tentative="1">
+      <w:start w:val="1"/>
+      <w:numFmt w:val="bullet"/>
+      <w:lvlText w:val=""/>
+      <w:lvlJc w:val="left"/>
+      <w:pPr>
+        <w:ind w:left="3024" w:hanging="360"/>
+      </w:pPr>
+      <w:rPr>
+        <w:rFonts w:ascii="Wingdings" w:hAnsi="Wingdings" w:hint="default"/>
+      </w:rPr>
+    </w:lvl>
+    <w:lvl w:ilvl="3" w:tplc="04090001" w:tentative="1">
+      <w:start w:val="1"/>
+      <w:numFmt w:val="bullet"/>
+      <w:lvlText w:val=""/>
+      <w:lvlJc w:val="left"/>
+      <w:pPr>
+        <w:ind w:left="3744" w:hanging="360"/>
+      </w:pPr>
+      <w:rPr>
+        <w:rFonts w:ascii="Symbol" w:hAnsi="Symbol" w:hint="default"/>
+      </w:rPr>
+    </w:lvl>
+    <w:lvl w:ilvl="4" w:tplc="04090003" w:tentative="1">
+      <w:start w:val="1"/>
+      <w:numFmt w:val="bullet"/>
+      <w:lvlText w:val="o"/>
+      <w:lvlJc w:val="left"/>
+      <w:pPr>
+        <w:ind w:left="4464" w:hanging="360"/>
+      </w:pPr>
+      <w:rPr>
+        <w:rFonts w:ascii="Courier New" w:hAnsi="Courier New" w:cs="Courier New" w:hint="default"/>
+      </w:rPr>
+    </w:lvl>
+    <w:lvl w:ilvl="5" w:tplc="04090005" w:tentative="1">
+      <w:start w:val="1"/>
+      <w:numFmt w:val="bullet"/>
+      <w:lvlText w:val=""/>
+      <w:lvlJc w:val="left"/>
+      <w:pPr>
+        <w:ind w:left="5184" w:hanging="360"/>
+      </w:pPr>
+      <w:rPr>
+        <w:rFonts w:ascii="Wingdings" w:hAnsi="Wingdings" w:hint="default"/>
+      </w:rPr>
+    </w:lvl>
+    <w:lvl w:ilvl="6" w:tplc="04090001" w:tentative="1">
+      <w:start w:val="1"/>
+      <w:numFmt w:val="bullet"/>
+      <w:lvlText w:val=""/>
+      <w:lvlJc w:val="left"/>
+      <w:pPr>
+        <w:ind w:left="5904" w:hanging="360"/>
+      </w:pPr>
+      <w:rPr>
+        <w:rFonts w:ascii="Symbol" w:hAnsi="Symbol" w:hint="default"/>
+      </w:rPr>
+    </w:lvl>
+    <w:lvl w:ilvl="7" w:tplc="04090003" w:tentative="1">
+      <w:start w:val="1"/>
+      <w:numFmt w:val="bullet"/>
+      <w:lvlText w:val="o"/>
+      <w:lvlJc w:val="left"/>
+      <w:pPr>
+        <w:ind w:left="6624" w:hanging="360"/>
+      </w:pPr>
+      <w:rPr>
+        <w:rFonts w:ascii="Courier New" w:hAnsi="Courier New" w:cs="Courier New" w:hint="default"/>
+      </w:rPr>
+    </w:lvl>
+    <w:lvl w:ilvl="8" w:tplc="04090005" w:tentative="1">
+      <w:start w:val="1"/>
+      <w:numFmt w:val="bullet"/>
+      <w:lvlText w:val=""/>
+      <w:lvlJc w:val="left"/>
+      <w:pPr>
+        <w:ind w:left="7344" w:hanging="360"/>
+      </w:pPr>
+      <w:rPr>
+        <w:rFonts w:ascii="Wingdings" w:hAnsi="Wingdings" w:hint="default"/>
+      </w:rPr>
+    </w:lvl>
+  </w:abstractNum>
+  <w:abstractNum w:abstractNumId="4" w15:restartNumberingAfterBreak="0">
+    <w:nsid w:val="4EC35EF9"/>
+    <w:multiLevelType w:val="hybridMultilevel"/>
+    <w:tmpl w:val="0898174A"/>
+    <w:lvl w:ilvl="0" w:tplc="04090001">
+      <w:start w:val="1"/>
+      <w:numFmt w:val="bullet"/>
+      <w:lvlText w:val=""/>
+      <w:lvlJc w:val="left"/>
+      <w:pPr>
+        <w:ind w:left="1584" w:hanging="360"/>
+      </w:pPr>
+      <w:rPr>
+        <w:rFonts w:ascii="Symbol" w:hAnsi="Symbol" w:hint="default"/>
+      </w:rPr>
+    </w:lvl>
+    <w:lvl w:ilvl="1" w:tplc="04090003" w:tentative="1">
+      <w:start w:val="1"/>
+      <w:numFmt w:val="bullet"/>
+      <w:lvlText w:val="o"/>
+      <w:lvlJc w:val="left"/>
+      <w:pPr>
+        <w:ind w:left="2304" w:hanging="360"/>
+      </w:pPr>
+      <w:rPr>
+        <w:rFonts w:ascii="Courier New" w:hAnsi="Courier New" w:cs="Courier New" w:hint="default"/>
+      </w:rPr>
+    </w:lvl>
+    <w:lvl w:ilvl="2" w:tplc="04090005" w:tentative="1">
+      <w:start w:val="1"/>
+      <w:numFmt w:val="bullet"/>
+      <w:lvlText w:val=""/>
+      <w:lvlJc w:val="left"/>
+      <w:pPr>
+        <w:ind w:left="3024" w:hanging="360"/>
+      </w:pPr>
+      <w:rPr>
+        <w:rFonts w:ascii="Wingdings" w:hAnsi="Wingdings" w:hint="default"/>
+      </w:rPr>
+    </w:lvl>
+    <w:lvl w:ilvl="3" w:tplc="04090001" w:tentative="1">
+      <w:start w:val="1"/>
+      <w:numFmt w:val="bullet"/>
+      <w:lvlText w:val=""/>
+      <w:lvlJc w:val="left"/>
+      <w:pPr>
+        <w:ind w:left="3744" w:hanging="360"/>
+      </w:pPr>
+      <w:rPr>
+        <w:rFonts w:ascii="Symbol" w:hAnsi="Symbol" w:hint="default"/>
+      </w:rPr>
+    </w:lvl>
+    <w:lvl w:ilvl="4" w:tplc="04090003" w:tentative="1">
+      <w:start w:val="1"/>
+      <w:numFmt w:val="bullet"/>
+      <w:lvlText w:val="o"/>
+      <w:lvlJc w:val="left"/>
+      <w:pPr>
+        <w:ind w:left="4464" w:hanging="360"/>
+      </w:pPr>
+      <w:rPr>
+        <w:rFonts w:ascii="Courier New" w:hAnsi="Courier New" w:cs="Courier New" w:hint="default"/>
+      </w:rPr>
+    </w:lvl>
+    <w:lvl w:ilvl="5" w:tplc="04090005" w:tentative="1">
+      <w:start w:val="1"/>
+      <w:numFmt w:val="bullet"/>
+      <w:lvlText w:val=""/>
+      <w:lvlJc w:val="left"/>
+      <w:pPr>
+        <w:ind w:left="5184" w:hanging="360"/>
+      </w:pPr>
+      <w:rPr>
+        <w:rFonts w:ascii="Wingdings" w:hAnsi="Wingdings" w:hint="default"/>
+      </w:rPr>
+    </w:lvl>
+    <w:lvl w:ilvl="6" w:tplc="04090001" w:tentative="1">
+      <w:start w:val="1"/>
+      <w:numFmt w:val="bullet"/>
+      <w:lvlText w:val=""/>
+      <w:lvlJc w:val="left"/>
+      <w:pPr>
+        <w:ind w:left="5904" w:hanging="360"/>
+      </w:pPr>
+      <w:rPr>
+        <w:rFonts w:ascii="Symbol" w:hAnsi="Symbol" w:hint="default"/>
+      </w:rPr>
+    </w:lvl>
+    <w:lvl w:ilvl="7" w:tplc="04090003" w:tentative="1">
+      <w:start w:val="1"/>
+      <w:numFmt w:val="bullet"/>
+      <w:lvlText w:val="o"/>
+      <w:lvlJc w:val="left"/>
+      <w:pPr>
+        <w:ind w:left="6624" w:hanging="360"/>
+      </w:pPr>
+      <w:rPr>
+        <w:rFonts w:ascii="Courier New" w:hAnsi="Courier New" w:cs="Courier New" w:hint="default"/>
+      </w:rPr>
+    </w:lvl>
+    <w:lvl w:ilvl="8" w:tplc="04090005" w:tentative="1">
+      <w:start w:val="1"/>
+      <w:numFmt w:val="bullet"/>
+      <w:lvlText w:val=""/>
+      <w:lvlJc w:val="left"/>
+      <w:pPr>
+        <w:ind w:left="7344" w:hanging="360"/>
+      </w:pPr>
+      <w:rPr>
+        <w:rFonts w:ascii="Wingdings" w:hAnsi="Wingdings" w:hint="default"/>
+      </w:rPr>
+    </w:lvl>
+  </w:abstractNum>
+  <w:abstractNum w:abstractNumId="5" w15:restartNumberingAfterBreak="0">
     <w:nsid w:val="52CB6A47"/>
     <w:multiLevelType w:val="hybridMultilevel"/>
     <w:tmpl w:val="C5BC5FEC"/>
@@ -2025,7 +3419,120 @@
       </w:pPr>
     </w:lvl>
   </w:abstractNum>
-  <w:abstractNum w:abstractNumId="4" w15:restartNumberingAfterBreak="0">
+  <w:abstractNum w:abstractNumId="6" w15:restartNumberingAfterBreak="0">
+    <w:nsid w:val="543D6089"/>
+    <w:multiLevelType w:val="hybridMultilevel"/>
+    <w:tmpl w:val="81700E20"/>
+    <w:lvl w:ilvl="0" w:tplc="04090001">
+      <w:start w:val="1"/>
+      <w:numFmt w:val="bullet"/>
+      <w:lvlText w:val=""/>
+      <w:lvlJc w:val="left"/>
+      <w:pPr>
+        <w:ind w:left="1512" w:hanging="360"/>
+      </w:pPr>
+      <w:rPr>
+        <w:rFonts w:ascii="Symbol" w:hAnsi="Symbol" w:hint="default"/>
+      </w:rPr>
+    </w:lvl>
+    <w:lvl w:ilvl="1" w:tplc="04090003" w:tentative="1">
+      <w:start w:val="1"/>
+      <w:numFmt w:val="bullet"/>
+      <w:lvlText w:val="o"/>
+      <w:lvlJc w:val="left"/>
+      <w:pPr>
+        <w:ind w:left="2232" w:hanging="360"/>
+      </w:pPr>
+      <w:rPr>
+        <w:rFonts w:ascii="Courier New" w:hAnsi="Courier New" w:cs="Courier New" w:hint="default"/>
+      </w:rPr>
+    </w:lvl>
+    <w:lvl w:ilvl="2" w:tplc="04090005" w:tentative="1">
+      <w:start w:val="1"/>
+      <w:numFmt w:val="bullet"/>
+      <w:lvlText w:val=""/>
+      <w:lvlJc w:val="left"/>
+      <w:pPr>
+        <w:ind w:left="2952" w:hanging="360"/>
+      </w:pPr>
+      <w:rPr>
+        <w:rFonts w:ascii="Wingdings" w:hAnsi="Wingdings" w:hint="default"/>
+      </w:rPr>
+    </w:lvl>
+    <w:lvl w:ilvl="3" w:tplc="04090001" w:tentative="1">
+      <w:start w:val="1"/>
+      <w:numFmt w:val="bullet"/>
+      <w:lvlText w:val=""/>
+      <w:lvlJc w:val="left"/>
+      <w:pPr>
+        <w:ind w:left="3672" w:hanging="360"/>
+      </w:pPr>
+      <w:rPr>
+        <w:rFonts w:ascii="Symbol" w:hAnsi="Symbol" w:hint="default"/>
+      </w:rPr>
+    </w:lvl>
+    <w:lvl w:ilvl="4" w:tplc="04090003" w:tentative="1">
+      <w:start w:val="1"/>
+      <w:numFmt w:val="bullet"/>
+      <w:lvlText w:val="o"/>
+      <w:lvlJc w:val="left"/>
+      <w:pPr>
+        <w:ind w:left="4392" w:hanging="360"/>
+      </w:pPr>
+      <w:rPr>
+        <w:rFonts w:ascii="Courier New" w:hAnsi="Courier New" w:cs="Courier New" w:hint="default"/>
+      </w:rPr>
+    </w:lvl>
+    <w:lvl w:ilvl="5" w:tplc="04090005" w:tentative="1">
+      <w:start w:val="1"/>
+      <w:numFmt w:val="bullet"/>
+      <w:lvlText w:val=""/>
+      <w:lvlJc w:val="left"/>
+      <w:pPr>
+        <w:ind w:left="5112" w:hanging="360"/>
+      </w:pPr>
+      <w:rPr>
+        <w:rFonts w:ascii="Wingdings" w:hAnsi="Wingdings" w:hint="default"/>
+      </w:rPr>
+    </w:lvl>
+    <w:lvl w:ilvl="6" w:tplc="04090001" w:tentative="1">
+      <w:start w:val="1"/>
+      <w:numFmt w:val="bullet"/>
+      <w:lvlText w:val=""/>
+      <w:lvlJc w:val="left"/>
+      <w:pPr>
+        <w:ind w:left="5832" w:hanging="360"/>
+      </w:pPr>
+      <w:rPr>
+        <w:rFonts w:ascii="Symbol" w:hAnsi="Symbol" w:hint="default"/>
+      </w:rPr>
+    </w:lvl>
+    <w:lvl w:ilvl="7" w:tplc="04090003" w:tentative="1">
+      <w:start w:val="1"/>
+      <w:numFmt w:val="bullet"/>
+      <w:lvlText w:val="o"/>
+      <w:lvlJc w:val="left"/>
+      <w:pPr>
+        <w:ind w:left="6552" w:hanging="360"/>
+      </w:pPr>
+      <w:rPr>
+        <w:rFonts w:ascii="Courier New" w:hAnsi="Courier New" w:cs="Courier New" w:hint="default"/>
+      </w:rPr>
+    </w:lvl>
+    <w:lvl w:ilvl="8" w:tplc="04090005" w:tentative="1">
+      <w:start w:val="1"/>
+      <w:numFmt w:val="bullet"/>
+      <w:lvlText w:val=""/>
+      <w:lvlJc w:val="left"/>
+      <w:pPr>
+        <w:ind w:left="7272" w:hanging="360"/>
+      </w:pPr>
+      <w:rPr>
+        <w:rFonts w:ascii="Wingdings" w:hAnsi="Wingdings" w:hint="default"/>
+      </w:rPr>
+    </w:lvl>
+  </w:abstractNum>
+  <w:abstractNum w:abstractNumId="7" w15:restartNumberingAfterBreak="0">
     <w:nsid w:val="5D51280C"/>
     <w:multiLevelType w:val="hybridMultilevel"/>
     <w:tmpl w:val="2D08FBE2"/>
@@ -2138,7 +3645,7 @@
       </w:rPr>
     </w:lvl>
   </w:abstractNum>
-  <w:abstractNum w:abstractNumId="5" w15:restartNumberingAfterBreak="0">
+  <w:abstractNum w:abstractNumId="8" w15:restartNumberingAfterBreak="0">
     <w:nsid w:val="5E0369C1"/>
     <w:multiLevelType w:val="hybridMultilevel"/>
     <w:tmpl w:val="DF6A9B34"/>
@@ -2224,7 +3731,188 @@
       </w:pPr>
     </w:lvl>
   </w:abstractNum>
-  <w:abstractNum w:abstractNumId="6" w15:restartNumberingAfterBreak="0">
+  <w:abstractNum w:abstractNumId="9" w15:restartNumberingAfterBreak="0">
+    <w:nsid w:val="73030786"/>
+    <w:multiLevelType w:val="multilevel"/>
+    <w:tmpl w:val="8E92E96E"/>
+    <w:lvl w:ilvl="0">
+      <w:start w:val="1"/>
+      <w:numFmt w:val="decimal"/>
+      <w:lvlText w:val="%1."/>
+      <w:lvlJc w:val="left"/>
+      <w:pPr>
+        <w:ind w:left="360" w:hanging="360"/>
+      </w:pPr>
+    </w:lvl>
+    <w:lvl w:ilvl="1">
+      <w:start w:val="1"/>
+      <w:numFmt w:val="decimal"/>
+      <w:lvlText w:val="%1.%2."/>
+      <w:lvlJc w:val="left"/>
+      <w:pPr>
+        <w:ind w:left="792" w:hanging="432"/>
+      </w:pPr>
+    </w:lvl>
+    <w:lvl w:ilvl="2">
+      <w:start w:val="1"/>
+      <w:numFmt w:val="decimal"/>
+      <w:lvlText w:val="%1.%2.%3."/>
+      <w:lvlJc w:val="left"/>
+      <w:pPr>
+        <w:ind w:left="1224" w:hanging="504"/>
+      </w:pPr>
+    </w:lvl>
+    <w:lvl w:ilvl="3">
+      <w:start w:val="1"/>
+      <w:numFmt w:val="bullet"/>
+      <w:lvlText w:val=""/>
+      <w:lvlJc w:val="left"/>
+      <w:pPr>
+        <w:ind w:left="1728" w:hanging="648"/>
+      </w:pPr>
+      <w:rPr>
+        <w:rFonts w:ascii="Symbol" w:hAnsi="Symbol" w:hint="default"/>
+      </w:rPr>
+    </w:lvl>
+    <w:lvl w:ilvl="4">
+      <w:start w:val="1"/>
+      <w:numFmt w:val="decimal"/>
+      <w:lvlText w:val="%1.%2.%3.%4.%5."/>
+      <w:lvlJc w:val="left"/>
+      <w:pPr>
+        <w:ind w:left="2232" w:hanging="792"/>
+      </w:pPr>
+    </w:lvl>
+    <w:lvl w:ilvl="5">
+      <w:start w:val="1"/>
+      <w:numFmt w:val="decimal"/>
+      <w:lvlText w:val="%1.%2.%3.%4.%5.%6."/>
+      <w:lvlJc w:val="left"/>
+      <w:pPr>
+        <w:ind w:left="2736" w:hanging="936"/>
+      </w:pPr>
+    </w:lvl>
+    <w:lvl w:ilvl="6">
+      <w:start w:val="1"/>
+      <w:numFmt w:val="decimal"/>
+      <w:lvlText w:val="%1.%2.%3.%4.%5.%6.%7."/>
+      <w:lvlJc w:val="left"/>
+      <w:pPr>
+        <w:ind w:left="3240" w:hanging="1080"/>
+      </w:pPr>
+    </w:lvl>
+    <w:lvl w:ilvl="7">
+      <w:start w:val="1"/>
+      <w:numFmt w:val="decimal"/>
+      <w:lvlText w:val="%1.%2.%3.%4.%5.%6.%7.%8."/>
+      <w:lvlJc w:val="left"/>
+      <w:pPr>
+        <w:ind w:left="3744" w:hanging="1224"/>
+      </w:pPr>
+    </w:lvl>
+    <w:lvl w:ilvl="8">
+      <w:start w:val="1"/>
+      <w:numFmt w:val="decimal"/>
+      <w:lvlText w:val="%1.%2.%3.%4.%5.%6.%7.%8.%9."/>
+      <w:lvlJc w:val="left"/>
+      <w:pPr>
+        <w:ind w:left="4320" w:hanging="1440"/>
+      </w:pPr>
+    </w:lvl>
+  </w:abstractNum>
+  <w:abstractNum w:abstractNumId="10" w15:restartNumberingAfterBreak="0">
+    <w:nsid w:val="7C226713"/>
+    <w:multiLevelType w:val="multilevel"/>
+    <w:tmpl w:val="122C88C0"/>
+    <w:lvl w:ilvl="0">
+      <w:start w:val="1"/>
+      <w:numFmt w:val="decimal"/>
+      <w:lvlText w:val="%1."/>
+      <w:lvlJc w:val="left"/>
+      <w:pPr>
+        <w:ind w:left="360" w:hanging="360"/>
+      </w:pPr>
+    </w:lvl>
+    <w:lvl w:ilvl="1">
+      <w:start w:val="1"/>
+      <w:numFmt w:val="decimal"/>
+      <w:lvlText w:val="%1.%2."/>
+      <w:lvlJc w:val="left"/>
+      <w:pPr>
+        <w:ind w:left="792" w:hanging="432"/>
+      </w:pPr>
+    </w:lvl>
+    <w:lvl w:ilvl="2">
+      <w:start w:val="1"/>
+      <w:numFmt w:val="decimal"/>
+      <w:lvlText w:val="%1.%2.%3."/>
+      <w:lvlJc w:val="left"/>
+      <w:pPr>
+        <w:ind w:left="1224" w:hanging="504"/>
+      </w:pPr>
+    </w:lvl>
+    <w:lvl w:ilvl="3">
+      <w:start w:val="1"/>
+      <w:numFmt w:val="bullet"/>
+      <w:lvlText w:val=""/>
+      <w:lvlJc w:val="left"/>
+      <w:pPr>
+        <w:ind w:left="1728" w:hanging="648"/>
+      </w:pPr>
+      <w:rPr>
+        <w:rFonts w:ascii="Symbol" w:hAnsi="Symbol" w:hint="default"/>
+      </w:rPr>
+    </w:lvl>
+    <w:lvl w:ilvl="4">
+      <w:start w:val="1"/>
+      <w:numFmt w:val="bullet"/>
+      <w:lvlText w:val=""/>
+      <w:lvlJc w:val="left"/>
+      <w:pPr>
+        <w:ind w:left="2232" w:hanging="792"/>
+      </w:pPr>
+      <w:rPr>
+        <w:rFonts w:ascii="Symbol" w:hAnsi="Symbol" w:hint="default"/>
+      </w:rPr>
+    </w:lvl>
+    <w:lvl w:ilvl="5">
+      <w:start w:val="1"/>
+      <w:numFmt w:val="decimal"/>
+      <w:lvlText w:val="%1.%2.%3.%4.%5.%6."/>
+      <w:lvlJc w:val="left"/>
+      <w:pPr>
+        <w:ind w:left="2736" w:hanging="936"/>
+      </w:pPr>
+    </w:lvl>
+    <w:lvl w:ilvl="6">
+      <w:start w:val="1"/>
+      <w:numFmt w:val="decimal"/>
+      <w:lvlText w:val="%1.%2.%3.%4.%5.%6.%7."/>
+      <w:lvlJc w:val="left"/>
+      <w:pPr>
+        <w:ind w:left="3240" w:hanging="1080"/>
+      </w:pPr>
+    </w:lvl>
+    <w:lvl w:ilvl="7">
+      <w:start w:val="1"/>
+      <w:numFmt w:val="decimal"/>
+      <w:lvlText w:val="%1.%2.%3.%4.%5.%6.%7.%8."/>
+      <w:lvlJc w:val="left"/>
+      <w:pPr>
+        <w:ind w:left="3744" w:hanging="1224"/>
+      </w:pPr>
+    </w:lvl>
+    <w:lvl w:ilvl="8">
+      <w:start w:val="1"/>
+      <w:numFmt w:val="decimal"/>
+      <w:lvlText w:val="%1.%2.%3.%4.%5.%6.%7.%8.%9."/>
+      <w:lvlJc w:val="left"/>
+      <w:pPr>
+        <w:ind w:left="4320" w:hanging="1440"/>
+      </w:pPr>
+    </w:lvl>
+  </w:abstractNum>
+  <w:abstractNum w:abstractNumId="11" w15:restartNumberingAfterBreak="0">
     <w:nsid w:val="7DCA1351"/>
     <w:multiLevelType w:val="hybridMultilevel"/>
     <w:tmpl w:val="AC4A1744"/>
@@ -2314,7 +4002,7 @@
     </w:lvl>
   </w:abstractNum>
   <w:num w:numId="1">
-    <w:abstractNumId w:val="3"/>
+    <w:abstractNumId w:val="5"/>
   </w:num>
   <w:num w:numId="2">
     <w:abstractNumId w:val="1"/>
@@ -2347,19 +4035,34 @@
     <w:abstractNumId w:val="1"/>
   </w:num>
   <w:num w:numId="12">
-    <w:abstractNumId w:val="5"/>
+    <w:abstractNumId w:val="8"/>
   </w:num>
   <w:num w:numId="13">
-    <w:abstractNumId w:val="6"/>
+    <w:abstractNumId w:val="11"/>
   </w:num>
   <w:num w:numId="14">
     <w:abstractNumId w:val="0"/>
   </w:num>
   <w:num w:numId="15">
-    <w:abstractNumId w:val="4"/>
+    <w:abstractNumId w:val="7"/>
   </w:num>
   <w:num w:numId="16">
     <w:abstractNumId w:val="2"/>
+  </w:num>
+  <w:num w:numId="17">
+    <w:abstractNumId w:val="6"/>
+  </w:num>
+  <w:num w:numId="18">
+    <w:abstractNumId w:val="4"/>
+  </w:num>
+  <w:num w:numId="19">
+    <w:abstractNumId w:val="3"/>
+  </w:num>
+  <w:num w:numId="20">
+    <w:abstractNumId w:val="9"/>
+  </w:num>
+  <w:num w:numId="21">
+    <w:abstractNumId w:val="10"/>
   </w:num>
 </w:numbering>
 </file>
@@ -2381,7 +4084,7 @@
       </w:pPr>
     </w:pPrDefault>
   </w:docDefaults>
-  <w:latentStyles w:defLockedState="0" w:defUIPriority="99" w:defSemiHidden="0" w:defUnhideWhenUsed="0" w:defQFormat="0" w:count="377">
+  <w:latentStyles w:defLockedState="0" w:defUIPriority="99" w:defSemiHidden="0" w:defUnhideWhenUsed="0" w:defQFormat="0" w:count="376">
     <w:lsdException w:name="Normal" w:uiPriority="0" w:qFormat="1"/>
     <w:lsdException w:name="heading 1" w:uiPriority="9" w:qFormat="1"/>
     <w:lsdException w:name="heading 2" w:semiHidden="1" w:uiPriority="9" w:unhideWhenUsed="1" w:qFormat="1"/>
@@ -2758,7 +4461,6 @@
     <w:lsdException w:name="Hashtag" w:semiHidden="1" w:unhideWhenUsed="1"/>
     <w:lsdException w:name="Unresolved Mention" w:semiHidden="1" w:unhideWhenUsed="1"/>
     <w:lsdException w:name="Smart Link" w:semiHidden="1" w:unhideWhenUsed="1"/>
-    <w:lsdException w:name="Smart Link Error" w:semiHidden="1" w:unhideWhenUsed="1"/>
   </w:latentStyles>
   <w:style w:type="paragraph" w:default="1" w:styleId="Normal">
     <w:name w:val="Normal"/>
@@ -3473,6 +5175,75 @@
       </w:tblBorders>
     </w:tblPr>
   </w:style>
+  <w:style w:type="character" w:styleId="PlaceholderText">
+    <w:name w:val="Placeholder Text"/>
+    <w:basedOn w:val="DefaultParagraphFont"/>
+    <w:uiPriority w:val="99"/>
+    <w:semiHidden/>
+    <w:rsid w:val="005F145B"/>
+    <w:rPr>
+      <w:color w:val="808080"/>
+    </w:rPr>
+  </w:style>
+  <w:style w:type="paragraph" w:styleId="TOC1">
+    <w:name w:val="toc 1"/>
+    <w:basedOn w:val="Normal"/>
+    <w:next w:val="Normal"/>
+    <w:autoRedefine/>
+    <w:uiPriority w:val="39"/>
+    <w:unhideWhenUsed/>
+    <w:rsid w:val="005F145B"/>
+    <w:pPr>
+      <w:spacing w:after="100"/>
+    </w:pPr>
+  </w:style>
+  <w:style w:type="character" w:styleId="Hyperlink">
+    <w:name w:val="Hyperlink"/>
+    <w:basedOn w:val="DefaultParagraphFont"/>
+    <w:uiPriority w:val="99"/>
+    <w:unhideWhenUsed/>
+    <w:rsid w:val="005F145B"/>
+    <w:rPr>
+      <w:color w:val="6B9F25" w:themeColor="hyperlink"/>
+      <w:u w:val="single"/>
+    </w:rPr>
+  </w:style>
+  <w:style w:type="paragraph" w:styleId="TOC2">
+    <w:name w:val="toc 2"/>
+    <w:basedOn w:val="Normal"/>
+    <w:next w:val="Normal"/>
+    <w:autoRedefine/>
+    <w:uiPriority w:val="39"/>
+    <w:unhideWhenUsed/>
+    <w:rsid w:val="00B11CD5"/>
+    <w:pPr>
+      <w:spacing w:after="100" w:line="259" w:lineRule="auto"/>
+      <w:ind w:left="220"/>
+    </w:pPr>
+    <w:rPr>
+      <w:rFonts w:cs="Times New Roman"/>
+      <w:sz w:val="22"/>
+      <w:szCs w:val="22"/>
+    </w:rPr>
+  </w:style>
+  <w:style w:type="paragraph" w:styleId="TOC3">
+    <w:name w:val="toc 3"/>
+    <w:basedOn w:val="Normal"/>
+    <w:next w:val="Normal"/>
+    <w:autoRedefine/>
+    <w:uiPriority w:val="39"/>
+    <w:unhideWhenUsed/>
+    <w:rsid w:val="00B11CD5"/>
+    <w:pPr>
+      <w:spacing w:after="100" w:line="259" w:lineRule="auto"/>
+      <w:ind w:left="440"/>
+    </w:pPr>
+    <w:rPr>
+      <w:rFonts w:cs="Times New Roman"/>
+      <w:sz w:val="22"/>
+      <w:szCs w:val="22"/>
+    </w:rPr>
+  </w:style>
 </w:styles>
 </file>
 
@@ -3749,7 +5520,7 @@
 </file>
 
 <file path=customXml/itemProps1.xml><?xml version="1.0" encoding="utf-8"?>
-<ds:datastoreItem xmlns:ds="http://schemas.openxmlformats.org/officeDocument/2006/customXml" ds:itemID="{08D986AE-DFE6-43D8-955A-04B91A9C1D9D}">
+<ds:datastoreItem xmlns:ds="http://schemas.openxmlformats.org/officeDocument/2006/customXml" ds:itemID="{EEC4183B-5571-44B3-BEBE-1BB4B807E945}">
   <ds:schemaRefs>
     <ds:schemaRef ds:uri="http://schemas.openxmlformats.org/officeDocument/2006/bibliography"/>
   </ds:schemaRefs>

</xml_diff>

<commit_message>
Execution Strategy and Test Management first pass
</commit_message>
<xml_diff>
--- a/LFSV Test Plan.docx
+++ b/LFSV Test Plan.docx
@@ -6,8 +6,19 @@
       <w:pPr>
         <w:pStyle w:val="Title"/>
       </w:pPr>
+      <w:bookmarkStart w:id="0" w:name="_Hlk23824558"/>
       <w:r>
         <w:t>Liferay Hires Sven</w:t>
+      </w:r>
+      <w:r>
+        <w:br/>
+      </w:r>
+      <w:r>
+        <w:rPr>
+          <w:sz w:val="32"/>
+          <w:szCs w:val="32"/>
+        </w:rPr>
+        <w:t>project</w:t>
       </w:r>
     </w:p>
     <w:p>
@@ -18,14 +29,27 @@
           <w:szCs w:val="36"/>
         </w:rPr>
       </w:pPr>
-      <w:r>
+    </w:p>
+    <w:p>
+      <w:pPr>
+        <w:pStyle w:val="Subtitle"/>
         <w:rPr>
           <w:sz w:val="36"/>
           <w:szCs w:val="36"/>
         </w:rPr>
+      </w:pPr>
+      <w:r>
+        <w:rPr>
+          <w:sz w:val="36"/>
+          <w:szCs w:val="36"/>
+        </w:rPr>
         <w:t>The Test Plan</w:t>
       </w:r>
     </w:p>
+    <w:p/>
+    <w:p/>
+    <w:p/>
+    <w:bookmarkEnd w:id="0"/>
     <w:p/>
     <w:p/>
     <w:p/>
@@ -45,12 +69,8 @@
     <w:p/>
     <w:p/>
     <w:p/>
-    <w:p/>
-    <w:p/>
-    <w:p/>
-    <w:p>
-      <w:r>
-        <w:lastRenderedPageBreak/>
+    <w:p>
+      <w:r>
         <w:t xml:space="preserve">Document History – </w:t>
       </w:r>
     </w:p>
@@ -386,23 +406,7 @@
                 <w:b/>
                 <w:bCs/>
               </w:rPr>
-              <w:t xml:space="preserve">Approval </w:t>
-            </w:r>
-            <w:proofErr w:type="gramStart"/>
-            <w:r>
-              <w:rPr>
-                <w:b/>
-                <w:bCs/>
-              </w:rPr>
-              <w:t>( Y</w:t>
-            </w:r>
-            <w:proofErr w:type="gramEnd"/>
-            <w:r>
-              <w:rPr>
-                <w:b/>
-                <w:bCs/>
-              </w:rPr>
-              <w:t>/N )</w:t>
+              <w:t>Approval ( Y/N )</w:t>
             </w:r>
           </w:p>
         </w:tc>
@@ -567,6 +571,12 @@
     <w:p/>
     <w:sdt>
       <w:sdtPr>
+        <w:rPr>
+          <w:rFonts w:asciiTheme="minorHAnsi" w:eastAsiaTheme="minorEastAsia" w:hAnsiTheme="minorHAnsi" w:cstheme="minorBidi"/>
+          <w:color w:val="auto"/>
+          <w:sz w:val="21"/>
+          <w:szCs w:val="21"/>
+        </w:rPr>
         <w:id w:val="103391644"/>
         <w:docPartObj>
           <w:docPartGallery w:val="Table of Contents"/>
@@ -575,13 +585,9 @@
       </w:sdtPr>
       <w:sdtEndPr>
         <w:rPr>
-          <w:rFonts w:asciiTheme="minorHAnsi" w:eastAsiaTheme="minorEastAsia" w:hAnsiTheme="minorHAnsi" w:cstheme="minorBidi"/>
           <w:b/>
           <w:bCs/>
           <w:noProof/>
-          <w:color w:val="auto"/>
-          <w:sz w:val="21"/>
-          <w:szCs w:val="21"/>
         </w:rPr>
       </w:sdtEndPr>
       <w:sdtContent>
@@ -1081,7 +1087,7 @@
           <w:szCs w:val="48"/>
         </w:rPr>
       </w:pPr>
-      <w:bookmarkStart w:id="0" w:name="_Toc23822362"/>
+      <w:bookmarkStart w:id="1" w:name="_Toc23822362"/>
       <w:r>
         <w:lastRenderedPageBreak/>
         <w:t>Intro</w:t>
@@ -1089,7 +1095,7 @@
       <w:r>
         <w:t>duction</w:t>
       </w:r>
-      <w:bookmarkEnd w:id="0"/>
+      <w:bookmarkEnd w:id="1"/>
     </w:p>
     <w:p>
       <w:pPr>
@@ -1342,12 +1348,12 @@
         </w:numPr>
         <w:jc w:val="left"/>
       </w:pPr>
-      <w:bookmarkStart w:id="1" w:name="_Toc23822363"/>
+      <w:bookmarkStart w:id="2" w:name="_Toc23822363"/>
       <w:r>
         <w:lastRenderedPageBreak/>
         <w:t>Test Strategy</w:t>
       </w:r>
-      <w:bookmarkEnd w:id="1"/>
+      <w:bookmarkEnd w:id="2"/>
     </w:p>
     <w:p>
       <w:pPr>
@@ -1383,7 +1389,28 @@
           <w:sz w:val="24"/>
           <w:szCs w:val="24"/>
         </w:rPr>
-        <w:t xml:space="preserve">The aim of the following tests is to validate the function of </w:t>
+        <w:t xml:space="preserve">The aim of the following tests is to validate the </w:t>
+      </w:r>
+      <w:r>
+        <w:rPr>
+          <w:sz w:val="24"/>
+          <w:szCs w:val="24"/>
+        </w:rPr>
+        <w:t xml:space="preserve">usability and </w:t>
+      </w:r>
+      <w:r>
+        <w:rPr>
+          <w:sz w:val="24"/>
+          <w:szCs w:val="24"/>
+        </w:rPr>
+        <w:t xml:space="preserve">function of </w:t>
+      </w:r>
+      <w:r>
+        <w:rPr>
+          <w:sz w:val="24"/>
+          <w:szCs w:val="24"/>
+        </w:rPr>
+        <w:t xml:space="preserve">the </w:t>
       </w:r>
       <w:r>
         <w:rPr>
@@ -1399,16 +1426,6 @@
         </w:rPr>
         <w:t xml:space="preserve"> </w:t>
       </w:r>
-    </w:p>
-    <w:p>
-      <w:pPr>
-        <w:pStyle w:val="ListParagraph"/>
-        <w:ind w:left="792"/>
-        <w:rPr>
-          <w:sz w:val="24"/>
-          <w:szCs w:val="24"/>
-        </w:rPr>
-      </w:pPr>
     </w:p>
     <w:p>
       <w:pPr>
@@ -1543,6 +1560,26 @@
     <w:p>
       <w:pPr>
         <w:pStyle w:val="ListParagraph"/>
+        <w:numPr>
+          <w:ilvl w:val="0"/>
+          <w:numId w:val="17"/>
+        </w:numPr>
+        <w:rPr>
+          <w:sz w:val="24"/>
+          <w:szCs w:val="24"/>
+        </w:rPr>
+      </w:pPr>
+      <w:r>
+        <w:rPr>
+          <w:sz w:val="24"/>
+          <w:szCs w:val="24"/>
+        </w:rPr>
+        <w:t>Performance Testing out of Scope</w:t>
+      </w:r>
+    </w:p>
+    <w:p>
+      <w:pPr>
+        <w:pStyle w:val="ListParagraph"/>
         <w:ind w:left="1512"/>
         <w:rPr>
           <w:sz w:val="24"/>
@@ -1644,7 +1681,21 @@
           <w:sz w:val="24"/>
           <w:szCs w:val="24"/>
         </w:rPr>
-        <w:t>End Users will perform the UAT execution and QA Team will provide support</w:t>
+        <w:t xml:space="preserve">End Users will perform the UAT execution and </w:t>
+      </w:r>
+      <w:r>
+        <w:rPr>
+          <w:sz w:val="24"/>
+          <w:szCs w:val="24"/>
+        </w:rPr>
+        <w:t>Testing</w:t>
+      </w:r>
+      <w:r>
+        <w:rPr>
+          <w:sz w:val="24"/>
+          <w:szCs w:val="24"/>
+        </w:rPr>
+        <w:t xml:space="preserve"> Team will provide support</w:t>
       </w:r>
     </w:p>
     <w:p>
@@ -1837,6 +1888,76 @@
     <w:p>
       <w:pPr>
         <w:pStyle w:val="ListParagraph"/>
+        <w:ind w:left="1584"/>
+        <w:rPr>
+          <w:sz w:val="24"/>
+          <w:szCs w:val="24"/>
+        </w:rPr>
+      </w:pPr>
+    </w:p>
+    <w:p>
+      <w:pPr>
+        <w:pStyle w:val="ListParagraph"/>
+        <w:ind w:left="1584"/>
+        <w:rPr>
+          <w:sz w:val="24"/>
+          <w:szCs w:val="24"/>
+        </w:rPr>
+      </w:pPr>
+    </w:p>
+    <w:p>
+      <w:pPr>
+        <w:pStyle w:val="ListParagraph"/>
+        <w:ind w:left="1584"/>
+        <w:rPr>
+          <w:sz w:val="24"/>
+          <w:szCs w:val="24"/>
+        </w:rPr>
+      </w:pPr>
+    </w:p>
+    <w:p>
+      <w:pPr>
+        <w:pStyle w:val="ListParagraph"/>
+        <w:ind w:left="1584"/>
+        <w:rPr>
+          <w:sz w:val="24"/>
+          <w:szCs w:val="24"/>
+        </w:rPr>
+      </w:pPr>
+    </w:p>
+    <w:p>
+      <w:pPr>
+        <w:pStyle w:val="ListParagraph"/>
+        <w:ind w:left="1584"/>
+        <w:rPr>
+          <w:sz w:val="24"/>
+          <w:szCs w:val="24"/>
+        </w:rPr>
+      </w:pPr>
+    </w:p>
+    <w:p>
+      <w:pPr>
+        <w:pStyle w:val="ListParagraph"/>
+        <w:ind w:left="1584"/>
+        <w:rPr>
+          <w:sz w:val="24"/>
+          <w:szCs w:val="24"/>
+        </w:rPr>
+      </w:pPr>
+    </w:p>
+    <w:p>
+      <w:pPr>
+        <w:pStyle w:val="ListParagraph"/>
+        <w:ind w:left="1584"/>
+        <w:rPr>
+          <w:sz w:val="24"/>
+          <w:szCs w:val="24"/>
+        </w:rPr>
+      </w:pPr>
+    </w:p>
+    <w:p>
+      <w:pPr>
+        <w:pStyle w:val="ListParagraph"/>
         <w:numPr>
           <w:ilvl w:val="1"/>
           <w:numId w:val="14"/>
@@ -1893,6 +2014,27 @@
         </w:rPr>
         <w:t>Purpose</w:t>
       </w:r>
+      <w:r>
+        <w:rPr>
+          <w:sz w:val="24"/>
+          <w:szCs w:val="24"/>
+        </w:rPr>
+        <w:t xml:space="preserve">: Exploratory aim to clear any critical </w:t>
+      </w:r>
+      <w:r>
+        <w:rPr>
+          <w:sz w:val="24"/>
+          <w:szCs w:val="24"/>
+        </w:rPr>
+        <w:t>bug</w:t>
+      </w:r>
+      <w:r>
+        <w:rPr>
+          <w:sz w:val="24"/>
+          <w:szCs w:val="24"/>
+        </w:rPr>
+        <w:t>s deterring functional test.</w:t>
+      </w:r>
     </w:p>
     <w:p>
       <w:pPr>
@@ -1913,6 +2055,13 @@
         </w:rPr>
         <w:t>Scope</w:t>
       </w:r>
+      <w:r>
+        <w:rPr>
+          <w:sz w:val="24"/>
+          <w:szCs w:val="24"/>
+        </w:rPr>
+        <w:t>: Surface Navigation before cycle start</w:t>
+      </w:r>
     </w:p>
     <w:p>
       <w:pPr>
@@ -1933,6 +2082,13 @@
         </w:rPr>
         <w:t>Executors</w:t>
       </w:r>
+      <w:r>
+        <w:rPr>
+          <w:sz w:val="24"/>
+          <w:szCs w:val="24"/>
+        </w:rPr>
+        <w:t>: Testing Team</w:t>
+      </w:r>
     </w:p>
     <w:p>
       <w:pPr>
@@ -1953,16 +2109,13 @@
         </w:rPr>
         <w:t>Method</w:t>
       </w:r>
-    </w:p>
-    <w:p>
-      <w:pPr>
-        <w:pStyle w:val="ListParagraph"/>
-        <w:ind w:left="1584"/>
-        <w:rPr>
-          <w:sz w:val="24"/>
-          <w:szCs w:val="24"/>
-        </w:rPr>
-      </w:pPr>
+      <w:r>
+        <w:rPr>
+          <w:sz w:val="24"/>
+          <w:szCs w:val="24"/>
+        </w:rPr>
+        <w:t>: Executed without any scripts nor documentation</w:t>
+      </w:r>
     </w:p>
     <w:p>
       <w:pPr>
@@ -2006,12 +2159,20 @@
           <w:szCs w:val="24"/>
         </w:rPr>
       </w:pPr>
+      <w:bookmarkStart w:id="3" w:name="_Hlk23826031"/>
       <w:r>
         <w:rPr>
           <w:sz w:val="24"/>
           <w:szCs w:val="24"/>
         </w:rPr>
         <w:t>Purpose</w:t>
+      </w:r>
+      <w:r>
+        <w:rPr>
+          <w:sz w:val="24"/>
+          <w:szCs w:val="24"/>
+        </w:rPr>
+        <w:t>: Functional aim to test applications functionality and usability.</w:t>
       </w:r>
     </w:p>
     <w:p>
@@ -2033,6 +2194,957 @@
         </w:rPr>
         <w:t>Scope</w:t>
       </w:r>
+      <w:r>
+        <w:rPr>
+          <w:sz w:val="24"/>
+          <w:szCs w:val="24"/>
+        </w:rPr>
+        <w:t xml:space="preserve">: </w:t>
+      </w:r>
+      <w:r>
+        <w:rPr>
+          <w:sz w:val="24"/>
+          <w:szCs w:val="24"/>
+        </w:rPr>
+        <w:t>High level scope for functional test to be performed after Exploratory test phase.</w:t>
+      </w:r>
+    </w:p>
+    <w:p>
+      <w:pPr>
+        <w:pStyle w:val="ListParagraph"/>
+        <w:ind w:left="1584"/>
+      </w:pPr>
+    </w:p>
+    <w:tbl>
+      <w:tblPr>
+        <w:tblW w:w="8208" w:type="dxa"/>
+        <w:tblInd w:w="2047" w:type="dxa"/>
+        <w:tblLook w:val="04A0" w:firstRow="1" w:lastRow="0" w:firstColumn="1" w:lastColumn="0" w:noHBand="0" w:noVBand="1"/>
+      </w:tblPr>
+      <w:tblGrid>
+        <w:gridCol w:w="1680"/>
+        <w:gridCol w:w="2440"/>
+        <w:gridCol w:w="2020"/>
+        <w:gridCol w:w="2068"/>
+      </w:tblGrid>
+      <w:tr>
+        <w:trPr>
+          <w:trHeight w:val="288"/>
+        </w:trPr>
+        <w:tc>
+          <w:tcPr>
+            <w:tcW w:w="1680" w:type="dxa"/>
+            <w:tcBorders>
+              <w:top w:val="single" w:sz="4" w:space="0" w:color="auto"/>
+              <w:left w:val="single" w:sz="4" w:space="0" w:color="auto"/>
+              <w:bottom w:val="single" w:sz="4" w:space="0" w:color="auto"/>
+              <w:right w:val="single" w:sz="4" w:space="0" w:color="auto"/>
+            </w:tcBorders>
+            <w:shd w:val="clear" w:color="auto" w:fill="27CED7" w:themeFill="accent3"/>
+            <w:noWrap/>
+            <w:vAlign w:val="bottom"/>
+            <w:hideMark/>
+          </w:tcPr>
+          <w:p>
+            <w:pPr>
+              <w:spacing w:after="0" w:line="240" w:lineRule="auto"/>
+              <w:rPr>
+                <w:b/>
+                <w:bCs/>
+              </w:rPr>
+            </w:pPr>
+            <w:r>
+              <w:rPr>
+                <w:b/>
+                <w:bCs/>
+              </w:rPr>
+              <w:t>Persona</w:t>
+            </w:r>
+          </w:p>
+        </w:tc>
+        <w:tc>
+          <w:tcPr>
+            <w:tcW w:w="2440" w:type="dxa"/>
+            <w:tcBorders>
+              <w:top w:val="single" w:sz="4" w:space="0" w:color="auto"/>
+              <w:left w:val="nil"/>
+              <w:bottom w:val="single" w:sz="4" w:space="0" w:color="auto"/>
+              <w:right w:val="single" w:sz="4" w:space="0" w:color="auto"/>
+            </w:tcBorders>
+            <w:shd w:val="clear" w:color="auto" w:fill="27CED7" w:themeFill="accent3"/>
+            <w:noWrap/>
+            <w:vAlign w:val="bottom"/>
+            <w:hideMark/>
+          </w:tcPr>
+          <w:p>
+            <w:pPr>
+              <w:spacing w:after="0" w:line="240" w:lineRule="auto"/>
+              <w:rPr>
+                <w:b/>
+                <w:bCs/>
+              </w:rPr>
+            </w:pPr>
+            <w:r>
+              <w:rPr>
+                <w:b/>
+                <w:bCs/>
+              </w:rPr>
+              <w:t>Category</w:t>
+            </w:r>
+          </w:p>
+        </w:tc>
+        <w:tc>
+          <w:tcPr>
+            <w:tcW w:w="2020" w:type="dxa"/>
+            <w:tcBorders>
+              <w:top w:val="single" w:sz="4" w:space="0" w:color="auto"/>
+              <w:left w:val="nil"/>
+              <w:bottom w:val="single" w:sz="4" w:space="0" w:color="auto"/>
+              <w:right w:val="single" w:sz="4" w:space="0" w:color="auto"/>
+            </w:tcBorders>
+            <w:shd w:val="clear" w:color="auto" w:fill="27CED7" w:themeFill="accent3"/>
+            <w:noWrap/>
+            <w:vAlign w:val="bottom"/>
+            <w:hideMark/>
+          </w:tcPr>
+          <w:p>
+            <w:pPr>
+              <w:spacing w:after="0" w:line="240" w:lineRule="auto"/>
+              <w:rPr>
+                <w:b/>
+                <w:bCs/>
+              </w:rPr>
+            </w:pPr>
+            <w:r>
+              <w:rPr>
+                <w:b/>
+                <w:bCs/>
+              </w:rPr>
+              <w:t>Complexity</w:t>
+            </w:r>
+          </w:p>
+        </w:tc>
+        <w:tc>
+          <w:tcPr>
+            <w:tcW w:w="2068" w:type="dxa"/>
+            <w:tcBorders>
+              <w:top w:val="single" w:sz="4" w:space="0" w:color="auto"/>
+              <w:left w:val="nil"/>
+              <w:bottom w:val="single" w:sz="4" w:space="0" w:color="auto"/>
+              <w:right w:val="single" w:sz="4" w:space="0" w:color="auto"/>
+            </w:tcBorders>
+            <w:shd w:val="clear" w:color="auto" w:fill="27CED7" w:themeFill="accent3"/>
+            <w:noWrap/>
+            <w:vAlign w:val="bottom"/>
+            <w:hideMark/>
+          </w:tcPr>
+          <w:p>
+            <w:pPr>
+              <w:spacing w:after="0" w:line="240" w:lineRule="auto"/>
+              <w:rPr>
+                <w:b/>
+                <w:bCs/>
+              </w:rPr>
+            </w:pPr>
+            <w:r>
+              <w:rPr>
+                <w:b/>
+                <w:bCs/>
+              </w:rPr>
+              <w:t>Test cases count</w:t>
+            </w:r>
+          </w:p>
+        </w:tc>
+      </w:tr>
+      <w:tr>
+        <w:trPr>
+          <w:trHeight w:val="288"/>
+        </w:trPr>
+        <w:tc>
+          <w:tcPr>
+            <w:tcW w:w="1680" w:type="dxa"/>
+            <w:tcBorders>
+              <w:top w:val="nil"/>
+              <w:left w:val="single" w:sz="4" w:space="0" w:color="auto"/>
+              <w:bottom w:val="single" w:sz="4" w:space="0" w:color="auto"/>
+              <w:right w:val="single" w:sz="4" w:space="0" w:color="auto"/>
+            </w:tcBorders>
+            <w:shd w:val="clear" w:color="auto" w:fill="auto"/>
+            <w:noWrap/>
+            <w:vAlign w:val="bottom"/>
+            <w:hideMark/>
+          </w:tcPr>
+          <w:p>
+            <w:pPr>
+              <w:spacing w:after="0" w:line="240" w:lineRule="auto"/>
+              <w:rPr>
+                <w:sz w:val="24"/>
+                <w:szCs w:val="24"/>
+              </w:rPr>
+            </w:pPr>
+            <w:r>
+              <w:rPr>
+                <w:sz w:val="24"/>
+                <w:szCs w:val="24"/>
+              </w:rPr>
+              <w:t>Default User</w:t>
+            </w:r>
+          </w:p>
+        </w:tc>
+        <w:tc>
+          <w:tcPr>
+            <w:tcW w:w="2440" w:type="dxa"/>
+            <w:tcBorders>
+              <w:top w:val="nil"/>
+              <w:left w:val="nil"/>
+              <w:bottom w:val="single" w:sz="4" w:space="0" w:color="auto"/>
+              <w:right w:val="single" w:sz="4" w:space="0" w:color="auto"/>
+            </w:tcBorders>
+            <w:shd w:val="clear" w:color="auto" w:fill="auto"/>
+            <w:noWrap/>
+            <w:vAlign w:val="bottom"/>
+            <w:hideMark/>
+          </w:tcPr>
+          <w:p>
+            <w:pPr>
+              <w:spacing w:after="0" w:line="240" w:lineRule="auto"/>
+              <w:rPr>
+                <w:sz w:val="24"/>
+                <w:szCs w:val="24"/>
+              </w:rPr>
+            </w:pPr>
+            <w:r>
+              <w:rPr>
+                <w:sz w:val="24"/>
+                <w:szCs w:val="24"/>
+              </w:rPr>
+              <w:t>Usability</w:t>
+            </w:r>
+          </w:p>
+        </w:tc>
+        <w:tc>
+          <w:tcPr>
+            <w:tcW w:w="2020" w:type="dxa"/>
+            <w:tcBorders>
+              <w:top w:val="nil"/>
+              <w:left w:val="nil"/>
+              <w:bottom w:val="single" w:sz="4" w:space="0" w:color="auto"/>
+              <w:right w:val="single" w:sz="4" w:space="0" w:color="auto"/>
+            </w:tcBorders>
+            <w:shd w:val="clear" w:color="auto" w:fill="auto"/>
+            <w:noWrap/>
+            <w:vAlign w:val="bottom"/>
+            <w:hideMark/>
+          </w:tcPr>
+          <w:p>
+            <w:pPr>
+              <w:spacing w:after="0" w:line="240" w:lineRule="auto"/>
+              <w:rPr>
+                <w:sz w:val="24"/>
+                <w:szCs w:val="24"/>
+              </w:rPr>
+            </w:pPr>
+            <w:r>
+              <w:rPr>
+                <w:sz w:val="24"/>
+                <w:szCs w:val="24"/>
+              </w:rPr>
+              <w:t>Medium</w:t>
+            </w:r>
+          </w:p>
+        </w:tc>
+        <w:tc>
+          <w:tcPr>
+            <w:tcW w:w="2068" w:type="dxa"/>
+            <w:tcBorders>
+              <w:top w:val="nil"/>
+              <w:left w:val="nil"/>
+              <w:bottom w:val="single" w:sz="4" w:space="0" w:color="auto"/>
+              <w:right w:val="single" w:sz="4" w:space="0" w:color="auto"/>
+            </w:tcBorders>
+            <w:shd w:val="clear" w:color="auto" w:fill="auto"/>
+            <w:noWrap/>
+            <w:vAlign w:val="bottom"/>
+            <w:hideMark/>
+          </w:tcPr>
+          <w:p>
+            <w:pPr>
+              <w:spacing w:after="0" w:line="240" w:lineRule="auto"/>
+              <w:jc w:val="right"/>
+              <w:rPr>
+                <w:sz w:val="24"/>
+                <w:szCs w:val="24"/>
+              </w:rPr>
+            </w:pPr>
+            <w:r>
+              <w:rPr>
+                <w:sz w:val="24"/>
+                <w:szCs w:val="24"/>
+              </w:rPr>
+              <w:t>0</w:t>
+            </w:r>
+          </w:p>
+        </w:tc>
+      </w:tr>
+      <w:tr>
+        <w:trPr>
+          <w:trHeight w:val="288"/>
+        </w:trPr>
+        <w:tc>
+          <w:tcPr>
+            <w:tcW w:w="1680" w:type="dxa"/>
+            <w:tcBorders>
+              <w:top w:val="nil"/>
+              <w:left w:val="single" w:sz="4" w:space="0" w:color="auto"/>
+              <w:bottom w:val="single" w:sz="4" w:space="0" w:color="auto"/>
+              <w:right w:val="single" w:sz="4" w:space="0" w:color="auto"/>
+            </w:tcBorders>
+            <w:shd w:val="clear" w:color="auto" w:fill="auto"/>
+            <w:noWrap/>
+            <w:vAlign w:val="bottom"/>
+            <w:hideMark/>
+          </w:tcPr>
+          <w:p>
+            <w:pPr>
+              <w:spacing w:after="0" w:line="240" w:lineRule="auto"/>
+              <w:rPr>
+                <w:sz w:val="24"/>
+                <w:szCs w:val="24"/>
+              </w:rPr>
+            </w:pPr>
+            <w:r>
+              <w:rPr>
+                <w:sz w:val="24"/>
+                <w:szCs w:val="24"/>
+              </w:rPr>
+              <w:t> </w:t>
+            </w:r>
+          </w:p>
+        </w:tc>
+        <w:tc>
+          <w:tcPr>
+            <w:tcW w:w="2440" w:type="dxa"/>
+            <w:tcBorders>
+              <w:top w:val="nil"/>
+              <w:left w:val="nil"/>
+              <w:bottom w:val="single" w:sz="4" w:space="0" w:color="auto"/>
+              <w:right w:val="single" w:sz="4" w:space="0" w:color="auto"/>
+            </w:tcBorders>
+            <w:shd w:val="clear" w:color="auto" w:fill="auto"/>
+            <w:noWrap/>
+            <w:vAlign w:val="bottom"/>
+            <w:hideMark/>
+          </w:tcPr>
+          <w:p>
+            <w:pPr>
+              <w:spacing w:after="0" w:line="240" w:lineRule="auto"/>
+              <w:rPr>
+                <w:sz w:val="24"/>
+                <w:szCs w:val="24"/>
+              </w:rPr>
+            </w:pPr>
+            <w:r>
+              <w:rPr>
+                <w:sz w:val="24"/>
+                <w:szCs w:val="24"/>
+              </w:rPr>
+              <w:t>Valet</w:t>
+            </w:r>
+          </w:p>
+        </w:tc>
+        <w:tc>
+          <w:tcPr>
+            <w:tcW w:w="2020" w:type="dxa"/>
+            <w:tcBorders>
+              <w:top w:val="nil"/>
+              <w:left w:val="nil"/>
+              <w:bottom w:val="single" w:sz="4" w:space="0" w:color="auto"/>
+              <w:right w:val="single" w:sz="4" w:space="0" w:color="auto"/>
+            </w:tcBorders>
+            <w:shd w:val="clear" w:color="auto" w:fill="auto"/>
+            <w:noWrap/>
+            <w:vAlign w:val="bottom"/>
+            <w:hideMark/>
+          </w:tcPr>
+          <w:p>
+            <w:pPr>
+              <w:spacing w:after="0" w:line="240" w:lineRule="auto"/>
+              <w:rPr>
+                <w:sz w:val="24"/>
+                <w:szCs w:val="24"/>
+              </w:rPr>
+            </w:pPr>
+            <w:r>
+              <w:rPr>
+                <w:sz w:val="24"/>
+                <w:szCs w:val="24"/>
+              </w:rPr>
+              <w:t>High</w:t>
+            </w:r>
+          </w:p>
+        </w:tc>
+        <w:tc>
+          <w:tcPr>
+            <w:tcW w:w="2068" w:type="dxa"/>
+            <w:tcBorders>
+              <w:top w:val="nil"/>
+              <w:left w:val="nil"/>
+              <w:bottom w:val="single" w:sz="4" w:space="0" w:color="auto"/>
+              <w:right w:val="single" w:sz="4" w:space="0" w:color="auto"/>
+            </w:tcBorders>
+            <w:shd w:val="clear" w:color="auto" w:fill="auto"/>
+            <w:noWrap/>
+            <w:vAlign w:val="bottom"/>
+            <w:hideMark/>
+          </w:tcPr>
+          <w:p>
+            <w:pPr>
+              <w:spacing w:after="0" w:line="240" w:lineRule="auto"/>
+              <w:jc w:val="right"/>
+              <w:rPr>
+                <w:sz w:val="24"/>
+                <w:szCs w:val="24"/>
+              </w:rPr>
+            </w:pPr>
+            <w:r>
+              <w:rPr>
+                <w:sz w:val="24"/>
+                <w:szCs w:val="24"/>
+              </w:rPr>
+              <w:t>0</w:t>
+            </w:r>
+          </w:p>
+        </w:tc>
+      </w:tr>
+      <w:tr>
+        <w:trPr>
+          <w:trHeight w:val="288"/>
+        </w:trPr>
+        <w:tc>
+          <w:tcPr>
+            <w:tcW w:w="1680" w:type="dxa"/>
+            <w:tcBorders>
+              <w:top w:val="nil"/>
+              <w:left w:val="single" w:sz="4" w:space="0" w:color="auto"/>
+              <w:bottom w:val="single" w:sz="4" w:space="0" w:color="auto"/>
+              <w:right w:val="single" w:sz="4" w:space="0" w:color="auto"/>
+            </w:tcBorders>
+            <w:shd w:val="clear" w:color="auto" w:fill="auto"/>
+            <w:noWrap/>
+            <w:vAlign w:val="bottom"/>
+            <w:hideMark/>
+          </w:tcPr>
+          <w:p>
+            <w:pPr>
+              <w:spacing w:after="0" w:line="240" w:lineRule="auto"/>
+              <w:rPr>
+                <w:sz w:val="24"/>
+                <w:szCs w:val="24"/>
+              </w:rPr>
+            </w:pPr>
+            <w:r>
+              <w:rPr>
+                <w:sz w:val="24"/>
+                <w:szCs w:val="24"/>
+              </w:rPr>
+              <w:t> </w:t>
+            </w:r>
+          </w:p>
+        </w:tc>
+        <w:tc>
+          <w:tcPr>
+            <w:tcW w:w="2440" w:type="dxa"/>
+            <w:tcBorders>
+              <w:top w:val="nil"/>
+              <w:left w:val="nil"/>
+              <w:bottom w:val="single" w:sz="4" w:space="0" w:color="auto"/>
+              <w:right w:val="single" w:sz="4" w:space="0" w:color="auto"/>
+            </w:tcBorders>
+            <w:shd w:val="clear" w:color="auto" w:fill="auto"/>
+            <w:noWrap/>
+            <w:vAlign w:val="bottom"/>
+            <w:hideMark/>
+          </w:tcPr>
+          <w:p>
+            <w:pPr>
+              <w:spacing w:after="0" w:line="240" w:lineRule="auto"/>
+              <w:rPr>
+                <w:sz w:val="24"/>
+                <w:szCs w:val="24"/>
+              </w:rPr>
+            </w:pPr>
+            <w:r>
+              <w:rPr>
+                <w:sz w:val="24"/>
+                <w:szCs w:val="24"/>
+              </w:rPr>
+              <w:t>Short Term</w:t>
+            </w:r>
+          </w:p>
+        </w:tc>
+        <w:tc>
+          <w:tcPr>
+            <w:tcW w:w="2020" w:type="dxa"/>
+            <w:tcBorders>
+              <w:top w:val="nil"/>
+              <w:left w:val="nil"/>
+              <w:bottom w:val="single" w:sz="4" w:space="0" w:color="auto"/>
+              <w:right w:val="single" w:sz="4" w:space="0" w:color="auto"/>
+            </w:tcBorders>
+            <w:shd w:val="clear" w:color="auto" w:fill="auto"/>
+            <w:noWrap/>
+            <w:vAlign w:val="bottom"/>
+            <w:hideMark/>
+          </w:tcPr>
+          <w:p>
+            <w:pPr>
+              <w:spacing w:after="0" w:line="240" w:lineRule="auto"/>
+              <w:rPr>
+                <w:sz w:val="24"/>
+                <w:szCs w:val="24"/>
+              </w:rPr>
+            </w:pPr>
+            <w:r>
+              <w:rPr>
+                <w:sz w:val="24"/>
+                <w:szCs w:val="24"/>
+              </w:rPr>
+              <w:t>High</w:t>
+            </w:r>
+          </w:p>
+        </w:tc>
+        <w:tc>
+          <w:tcPr>
+            <w:tcW w:w="2068" w:type="dxa"/>
+            <w:tcBorders>
+              <w:top w:val="nil"/>
+              <w:left w:val="nil"/>
+              <w:bottom w:val="single" w:sz="4" w:space="0" w:color="auto"/>
+              <w:right w:val="single" w:sz="4" w:space="0" w:color="auto"/>
+            </w:tcBorders>
+            <w:shd w:val="clear" w:color="auto" w:fill="auto"/>
+            <w:noWrap/>
+            <w:vAlign w:val="bottom"/>
+            <w:hideMark/>
+          </w:tcPr>
+          <w:p>
+            <w:pPr>
+              <w:spacing w:after="0" w:line="240" w:lineRule="auto"/>
+              <w:jc w:val="right"/>
+              <w:rPr>
+                <w:sz w:val="24"/>
+                <w:szCs w:val="24"/>
+              </w:rPr>
+            </w:pPr>
+            <w:r>
+              <w:rPr>
+                <w:sz w:val="24"/>
+                <w:szCs w:val="24"/>
+              </w:rPr>
+              <w:t>0</w:t>
+            </w:r>
+          </w:p>
+        </w:tc>
+      </w:tr>
+      <w:tr>
+        <w:trPr>
+          <w:trHeight w:val="288"/>
+        </w:trPr>
+        <w:tc>
+          <w:tcPr>
+            <w:tcW w:w="1680" w:type="dxa"/>
+            <w:tcBorders>
+              <w:top w:val="nil"/>
+              <w:left w:val="single" w:sz="4" w:space="0" w:color="auto"/>
+              <w:bottom w:val="single" w:sz="4" w:space="0" w:color="auto"/>
+              <w:right w:val="single" w:sz="4" w:space="0" w:color="auto"/>
+            </w:tcBorders>
+            <w:shd w:val="clear" w:color="auto" w:fill="auto"/>
+            <w:noWrap/>
+            <w:vAlign w:val="bottom"/>
+            <w:hideMark/>
+          </w:tcPr>
+          <w:p>
+            <w:pPr>
+              <w:spacing w:after="0" w:line="240" w:lineRule="auto"/>
+              <w:rPr>
+                <w:sz w:val="24"/>
+                <w:szCs w:val="24"/>
+              </w:rPr>
+            </w:pPr>
+            <w:r>
+              <w:rPr>
+                <w:sz w:val="24"/>
+                <w:szCs w:val="24"/>
+              </w:rPr>
+              <w:t> </w:t>
+            </w:r>
+          </w:p>
+        </w:tc>
+        <w:tc>
+          <w:tcPr>
+            <w:tcW w:w="2440" w:type="dxa"/>
+            <w:tcBorders>
+              <w:top w:val="nil"/>
+              <w:left w:val="nil"/>
+              <w:bottom w:val="single" w:sz="4" w:space="0" w:color="auto"/>
+              <w:right w:val="single" w:sz="4" w:space="0" w:color="auto"/>
+            </w:tcBorders>
+            <w:shd w:val="clear" w:color="auto" w:fill="auto"/>
+            <w:noWrap/>
+            <w:vAlign w:val="bottom"/>
+            <w:hideMark/>
+          </w:tcPr>
+          <w:p>
+            <w:pPr>
+              <w:spacing w:after="0" w:line="240" w:lineRule="auto"/>
+              <w:rPr>
+                <w:sz w:val="24"/>
+                <w:szCs w:val="24"/>
+              </w:rPr>
+            </w:pPr>
+            <w:r>
+              <w:rPr>
+                <w:sz w:val="24"/>
+                <w:szCs w:val="24"/>
+              </w:rPr>
+              <w:t>Economy</w:t>
+            </w:r>
+          </w:p>
+        </w:tc>
+        <w:tc>
+          <w:tcPr>
+            <w:tcW w:w="2020" w:type="dxa"/>
+            <w:tcBorders>
+              <w:top w:val="nil"/>
+              <w:left w:val="nil"/>
+              <w:bottom w:val="single" w:sz="4" w:space="0" w:color="auto"/>
+              <w:right w:val="single" w:sz="4" w:space="0" w:color="auto"/>
+            </w:tcBorders>
+            <w:shd w:val="clear" w:color="auto" w:fill="auto"/>
+            <w:noWrap/>
+            <w:vAlign w:val="bottom"/>
+            <w:hideMark/>
+          </w:tcPr>
+          <w:p>
+            <w:pPr>
+              <w:spacing w:after="0" w:line="240" w:lineRule="auto"/>
+              <w:rPr>
+                <w:sz w:val="24"/>
+                <w:szCs w:val="24"/>
+              </w:rPr>
+            </w:pPr>
+            <w:r>
+              <w:rPr>
+                <w:sz w:val="24"/>
+                <w:szCs w:val="24"/>
+              </w:rPr>
+              <w:t>High</w:t>
+            </w:r>
+          </w:p>
+        </w:tc>
+        <w:tc>
+          <w:tcPr>
+            <w:tcW w:w="2068" w:type="dxa"/>
+            <w:tcBorders>
+              <w:top w:val="nil"/>
+              <w:left w:val="nil"/>
+              <w:bottom w:val="single" w:sz="4" w:space="0" w:color="auto"/>
+              <w:right w:val="single" w:sz="4" w:space="0" w:color="auto"/>
+            </w:tcBorders>
+            <w:shd w:val="clear" w:color="auto" w:fill="auto"/>
+            <w:noWrap/>
+            <w:vAlign w:val="bottom"/>
+            <w:hideMark/>
+          </w:tcPr>
+          <w:p>
+            <w:pPr>
+              <w:spacing w:after="0" w:line="240" w:lineRule="auto"/>
+              <w:jc w:val="right"/>
+              <w:rPr>
+                <w:sz w:val="24"/>
+                <w:szCs w:val="24"/>
+              </w:rPr>
+            </w:pPr>
+            <w:r>
+              <w:rPr>
+                <w:sz w:val="24"/>
+                <w:szCs w:val="24"/>
+              </w:rPr>
+              <w:t>0</w:t>
+            </w:r>
+          </w:p>
+        </w:tc>
+      </w:tr>
+      <w:tr>
+        <w:trPr>
+          <w:trHeight w:val="288"/>
+        </w:trPr>
+        <w:tc>
+          <w:tcPr>
+            <w:tcW w:w="1680" w:type="dxa"/>
+            <w:tcBorders>
+              <w:top w:val="nil"/>
+              <w:left w:val="single" w:sz="4" w:space="0" w:color="auto"/>
+              <w:bottom w:val="single" w:sz="4" w:space="0" w:color="auto"/>
+              <w:right w:val="single" w:sz="4" w:space="0" w:color="auto"/>
+            </w:tcBorders>
+            <w:shd w:val="clear" w:color="auto" w:fill="auto"/>
+            <w:noWrap/>
+            <w:vAlign w:val="bottom"/>
+            <w:hideMark/>
+          </w:tcPr>
+          <w:p>
+            <w:pPr>
+              <w:spacing w:after="0" w:line="240" w:lineRule="auto"/>
+              <w:rPr>
+                <w:sz w:val="24"/>
+                <w:szCs w:val="24"/>
+              </w:rPr>
+            </w:pPr>
+            <w:r>
+              <w:rPr>
+                <w:sz w:val="24"/>
+                <w:szCs w:val="24"/>
+              </w:rPr>
+              <w:t> </w:t>
+            </w:r>
+          </w:p>
+        </w:tc>
+        <w:tc>
+          <w:tcPr>
+            <w:tcW w:w="2440" w:type="dxa"/>
+            <w:tcBorders>
+              <w:top w:val="nil"/>
+              <w:left w:val="nil"/>
+              <w:bottom w:val="single" w:sz="4" w:space="0" w:color="auto"/>
+              <w:right w:val="single" w:sz="4" w:space="0" w:color="auto"/>
+            </w:tcBorders>
+            <w:shd w:val="clear" w:color="auto" w:fill="auto"/>
+            <w:noWrap/>
+            <w:vAlign w:val="bottom"/>
+            <w:hideMark/>
+          </w:tcPr>
+          <w:p>
+            <w:pPr>
+              <w:spacing w:after="0" w:line="240" w:lineRule="auto"/>
+              <w:rPr>
+                <w:sz w:val="24"/>
+                <w:szCs w:val="24"/>
+              </w:rPr>
+            </w:pPr>
+            <w:r>
+              <w:rPr>
+                <w:sz w:val="24"/>
+                <w:szCs w:val="24"/>
+              </w:rPr>
+              <w:t>Long-Term Garage</w:t>
+            </w:r>
+          </w:p>
+        </w:tc>
+        <w:tc>
+          <w:tcPr>
+            <w:tcW w:w="2020" w:type="dxa"/>
+            <w:tcBorders>
+              <w:top w:val="nil"/>
+              <w:left w:val="nil"/>
+              <w:bottom w:val="single" w:sz="4" w:space="0" w:color="auto"/>
+              <w:right w:val="single" w:sz="4" w:space="0" w:color="auto"/>
+            </w:tcBorders>
+            <w:shd w:val="clear" w:color="auto" w:fill="auto"/>
+            <w:noWrap/>
+            <w:vAlign w:val="bottom"/>
+            <w:hideMark/>
+          </w:tcPr>
+          <w:p>
+            <w:pPr>
+              <w:spacing w:after="0" w:line="240" w:lineRule="auto"/>
+              <w:rPr>
+                <w:sz w:val="24"/>
+                <w:szCs w:val="24"/>
+              </w:rPr>
+            </w:pPr>
+            <w:r>
+              <w:rPr>
+                <w:sz w:val="24"/>
+                <w:szCs w:val="24"/>
+              </w:rPr>
+              <w:t>High</w:t>
+            </w:r>
+          </w:p>
+        </w:tc>
+        <w:tc>
+          <w:tcPr>
+            <w:tcW w:w="2068" w:type="dxa"/>
+            <w:tcBorders>
+              <w:top w:val="nil"/>
+              <w:left w:val="nil"/>
+              <w:bottom w:val="single" w:sz="4" w:space="0" w:color="auto"/>
+              <w:right w:val="single" w:sz="4" w:space="0" w:color="auto"/>
+            </w:tcBorders>
+            <w:shd w:val="clear" w:color="auto" w:fill="auto"/>
+            <w:noWrap/>
+            <w:vAlign w:val="bottom"/>
+            <w:hideMark/>
+          </w:tcPr>
+          <w:p>
+            <w:pPr>
+              <w:spacing w:after="0" w:line="240" w:lineRule="auto"/>
+              <w:jc w:val="right"/>
+              <w:rPr>
+                <w:sz w:val="24"/>
+                <w:szCs w:val="24"/>
+              </w:rPr>
+            </w:pPr>
+            <w:r>
+              <w:rPr>
+                <w:sz w:val="24"/>
+                <w:szCs w:val="24"/>
+              </w:rPr>
+              <w:t>0</w:t>
+            </w:r>
+          </w:p>
+        </w:tc>
+      </w:tr>
+      <w:tr>
+        <w:trPr>
+          <w:trHeight w:val="288"/>
+        </w:trPr>
+        <w:tc>
+          <w:tcPr>
+            <w:tcW w:w="1680" w:type="dxa"/>
+            <w:tcBorders>
+              <w:top w:val="nil"/>
+              <w:left w:val="single" w:sz="4" w:space="0" w:color="auto"/>
+              <w:bottom w:val="single" w:sz="4" w:space="0" w:color="auto"/>
+              <w:right w:val="single" w:sz="4" w:space="0" w:color="auto"/>
+            </w:tcBorders>
+            <w:shd w:val="clear" w:color="auto" w:fill="auto"/>
+            <w:noWrap/>
+            <w:vAlign w:val="bottom"/>
+            <w:hideMark/>
+          </w:tcPr>
+          <w:p>
+            <w:pPr>
+              <w:spacing w:after="0" w:line="240" w:lineRule="auto"/>
+              <w:rPr>
+                <w:sz w:val="24"/>
+                <w:szCs w:val="24"/>
+              </w:rPr>
+            </w:pPr>
+            <w:r>
+              <w:rPr>
+                <w:sz w:val="24"/>
+                <w:szCs w:val="24"/>
+              </w:rPr>
+              <w:t> </w:t>
+            </w:r>
+          </w:p>
+        </w:tc>
+        <w:tc>
+          <w:tcPr>
+            <w:tcW w:w="2440" w:type="dxa"/>
+            <w:tcBorders>
+              <w:top w:val="nil"/>
+              <w:left w:val="nil"/>
+              <w:bottom w:val="single" w:sz="4" w:space="0" w:color="auto"/>
+              <w:right w:val="single" w:sz="4" w:space="0" w:color="auto"/>
+            </w:tcBorders>
+            <w:shd w:val="clear" w:color="auto" w:fill="auto"/>
+            <w:noWrap/>
+            <w:vAlign w:val="bottom"/>
+            <w:hideMark/>
+          </w:tcPr>
+          <w:p>
+            <w:pPr>
+              <w:spacing w:after="0" w:line="240" w:lineRule="auto"/>
+              <w:rPr>
+                <w:sz w:val="24"/>
+                <w:szCs w:val="24"/>
+              </w:rPr>
+            </w:pPr>
+            <w:r>
+              <w:rPr>
+                <w:sz w:val="24"/>
+                <w:szCs w:val="24"/>
+              </w:rPr>
+              <w:t>Long-Term Surface</w:t>
+            </w:r>
+          </w:p>
+        </w:tc>
+        <w:tc>
+          <w:tcPr>
+            <w:tcW w:w="2020" w:type="dxa"/>
+            <w:tcBorders>
+              <w:top w:val="nil"/>
+              <w:left w:val="nil"/>
+              <w:bottom w:val="single" w:sz="4" w:space="0" w:color="auto"/>
+              <w:right w:val="single" w:sz="4" w:space="0" w:color="auto"/>
+            </w:tcBorders>
+            <w:shd w:val="clear" w:color="auto" w:fill="auto"/>
+            <w:noWrap/>
+            <w:vAlign w:val="bottom"/>
+            <w:hideMark/>
+          </w:tcPr>
+          <w:p>
+            <w:pPr>
+              <w:spacing w:after="0" w:line="240" w:lineRule="auto"/>
+              <w:rPr>
+                <w:sz w:val="24"/>
+                <w:szCs w:val="24"/>
+              </w:rPr>
+            </w:pPr>
+            <w:r>
+              <w:rPr>
+                <w:sz w:val="24"/>
+                <w:szCs w:val="24"/>
+              </w:rPr>
+              <w:t>High</w:t>
+            </w:r>
+          </w:p>
+        </w:tc>
+        <w:tc>
+          <w:tcPr>
+            <w:tcW w:w="2068" w:type="dxa"/>
+            <w:tcBorders>
+              <w:top w:val="nil"/>
+              <w:left w:val="nil"/>
+              <w:bottom w:val="single" w:sz="4" w:space="0" w:color="auto"/>
+              <w:right w:val="single" w:sz="4" w:space="0" w:color="auto"/>
+            </w:tcBorders>
+            <w:shd w:val="clear" w:color="auto" w:fill="auto"/>
+            <w:noWrap/>
+            <w:vAlign w:val="bottom"/>
+            <w:hideMark/>
+          </w:tcPr>
+          <w:p>
+            <w:pPr>
+              <w:spacing w:after="0" w:line="240" w:lineRule="auto"/>
+              <w:jc w:val="right"/>
+              <w:rPr>
+                <w:sz w:val="24"/>
+                <w:szCs w:val="24"/>
+              </w:rPr>
+            </w:pPr>
+            <w:r>
+              <w:rPr>
+                <w:sz w:val="24"/>
+                <w:szCs w:val="24"/>
+              </w:rPr>
+              <w:t>0</w:t>
+            </w:r>
+          </w:p>
+        </w:tc>
+      </w:tr>
+    </w:tbl>
+    <w:p>
+      <w:pPr>
+        <w:pStyle w:val="ListParagraph"/>
+        <w:ind w:left="1584"/>
+      </w:pPr>
+      <w:r>
+        <w:tab/>
+      </w:r>
     </w:p>
     <w:p>
       <w:pPr>
@@ -2053,6 +3165,13 @@
         </w:rPr>
         <w:t>Executors</w:t>
       </w:r>
+      <w:r>
+        <w:rPr>
+          <w:sz w:val="24"/>
+          <w:szCs w:val="24"/>
+        </w:rPr>
+        <w:t>: Testing Team</w:t>
+      </w:r>
     </w:p>
     <w:p>
       <w:pPr>
@@ -2073,46 +3192,398 @@
         </w:rPr>
         <w:t>Method</w:t>
       </w:r>
-    </w:p>
-    <w:p>
-      <w:pPr>
-        <w:pStyle w:val="ListParagraph"/>
-        <w:numPr>
-          <w:ilvl w:val="3"/>
-          <w:numId w:val="14"/>
-        </w:numPr>
-        <w:rPr>
-          <w:sz w:val="24"/>
-          <w:szCs w:val="24"/>
-        </w:rPr>
-      </w:pPr>
-      <w:r>
-        <w:rPr>
-          <w:sz w:val="24"/>
-          <w:szCs w:val="24"/>
-        </w:rPr>
-        <w:t xml:space="preserve"> Test Acceptance Criteria</w:t>
-      </w:r>
-    </w:p>
-    <w:p>
-      <w:pPr>
-        <w:pStyle w:val="ListParagraph"/>
-        <w:numPr>
-          <w:ilvl w:val="3"/>
-          <w:numId w:val="14"/>
-        </w:numPr>
-        <w:rPr>
-          <w:sz w:val="24"/>
-          <w:szCs w:val="24"/>
-        </w:rPr>
-      </w:pPr>
-      <w:r>
-        <w:rPr>
-          <w:sz w:val="24"/>
-          <w:szCs w:val="24"/>
-        </w:rPr>
-        <w:t xml:space="preserve"> Test Deliverables</w:t>
-      </w:r>
+      <w:r>
+        <w:rPr>
+          <w:sz w:val="24"/>
+          <w:szCs w:val="24"/>
+        </w:rPr>
+        <w:t>: The test will be performed according to the Functional Test Cases documentation.</w:t>
+      </w:r>
+    </w:p>
+    <w:p>
+      <w:pPr>
+        <w:pStyle w:val="ListParagraph"/>
+        <w:numPr>
+          <w:ilvl w:val="0"/>
+          <w:numId w:val="19"/>
+        </w:numPr>
+        <w:rPr>
+          <w:sz w:val="24"/>
+          <w:szCs w:val="24"/>
+        </w:rPr>
+      </w:pPr>
+      <w:r>
+        <w:rPr>
+          <w:sz w:val="24"/>
+          <w:szCs w:val="24"/>
+        </w:rPr>
+        <w:t>Test Acceptance Criteria</w:t>
+      </w:r>
+      <w:r>
+        <w:rPr>
+          <w:sz w:val="24"/>
+          <w:szCs w:val="24"/>
+        </w:rPr>
+        <w:t>:</w:t>
+      </w:r>
+    </w:p>
+    <w:p>
+      <w:pPr>
+        <w:pStyle w:val="ListParagraph"/>
+        <w:numPr>
+          <w:ilvl w:val="1"/>
+          <w:numId w:val="19"/>
+        </w:numPr>
+        <w:rPr>
+          <w:sz w:val="24"/>
+          <w:szCs w:val="24"/>
+        </w:rPr>
+      </w:pPr>
+      <w:r>
+        <w:rPr>
+          <w:sz w:val="24"/>
+          <w:szCs w:val="24"/>
+        </w:rPr>
+        <w:t>Reviewed, Signed-off, and Approved: Functional Test Case Documentation</w:t>
+      </w:r>
+    </w:p>
+    <w:p>
+      <w:pPr>
+        <w:pStyle w:val="ListParagraph"/>
+        <w:numPr>
+          <w:ilvl w:val="0"/>
+          <w:numId w:val="19"/>
+        </w:numPr>
+        <w:rPr>
+          <w:sz w:val="24"/>
+          <w:szCs w:val="24"/>
+        </w:rPr>
+      </w:pPr>
+      <w:r>
+        <w:rPr>
+          <w:sz w:val="24"/>
+          <w:szCs w:val="24"/>
+        </w:rPr>
+        <w:t>Test Deliverables</w:t>
+      </w:r>
+      <w:r>
+        <w:rPr>
+          <w:sz w:val="24"/>
+          <w:szCs w:val="24"/>
+        </w:rPr>
+        <w:t>:</w:t>
+      </w:r>
+    </w:p>
+    <w:tbl>
+      <w:tblPr>
+        <w:tblW w:w="8208" w:type="dxa"/>
+        <w:tblInd w:w="2047" w:type="dxa"/>
+        <w:tblBorders>
+          <w:top w:val="single" w:sz="4" w:space="0" w:color="auto"/>
+          <w:left w:val="single" w:sz="4" w:space="0" w:color="auto"/>
+          <w:bottom w:val="single" w:sz="4" w:space="0" w:color="auto"/>
+          <w:right w:val="single" w:sz="4" w:space="0" w:color="auto"/>
+          <w:insideH w:val="single" w:sz="4" w:space="0" w:color="auto"/>
+          <w:insideV w:val="single" w:sz="4" w:space="0" w:color="auto"/>
+        </w:tblBorders>
+        <w:tblLook w:val="04A0" w:firstRow="1" w:lastRow="0" w:firstColumn="1" w:lastColumn="0" w:noHBand="0" w:noVBand="1"/>
+      </w:tblPr>
+      <w:tblGrid>
+        <w:gridCol w:w="4490"/>
+        <w:gridCol w:w="3718"/>
+      </w:tblGrid>
+      <w:tr>
+        <w:trPr>
+          <w:trHeight w:val="288"/>
+        </w:trPr>
+        <w:tc>
+          <w:tcPr>
+            <w:tcW w:w="4490" w:type="dxa"/>
+            <w:shd w:val="clear" w:color="auto" w:fill="27CED7" w:themeFill="accent3"/>
+            <w:noWrap/>
+            <w:vAlign w:val="bottom"/>
+            <w:hideMark/>
+          </w:tcPr>
+          <w:p>
+            <w:pPr>
+              <w:spacing w:after="0" w:line="240" w:lineRule="auto"/>
+              <w:rPr>
+                <w:b/>
+                <w:bCs/>
+              </w:rPr>
+            </w:pPr>
+            <w:r>
+              <w:rPr>
+                <w:b/>
+                <w:bCs/>
+              </w:rPr>
+              <w:t>Deliverable</w:t>
+            </w:r>
+          </w:p>
+        </w:tc>
+        <w:tc>
+          <w:tcPr>
+            <w:tcW w:w="3718" w:type="dxa"/>
+            <w:shd w:val="clear" w:color="auto" w:fill="27CED7" w:themeFill="accent3"/>
+            <w:noWrap/>
+            <w:vAlign w:val="bottom"/>
+            <w:hideMark/>
+          </w:tcPr>
+          <w:p>
+            <w:pPr>
+              <w:spacing w:after="0" w:line="240" w:lineRule="auto"/>
+              <w:rPr>
+                <w:b/>
+                <w:bCs/>
+              </w:rPr>
+            </w:pPr>
+            <w:r>
+              <w:rPr>
+                <w:b/>
+                <w:bCs/>
+              </w:rPr>
+              <w:t>Owner</w:t>
+            </w:r>
+          </w:p>
+        </w:tc>
+      </w:tr>
+      <w:tr>
+        <w:trPr>
+          <w:trHeight w:val="288"/>
+        </w:trPr>
+        <w:tc>
+          <w:tcPr>
+            <w:tcW w:w="4490" w:type="dxa"/>
+            <w:shd w:val="clear" w:color="auto" w:fill="auto"/>
+            <w:noWrap/>
+            <w:vAlign w:val="bottom"/>
+            <w:hideMark/>
+          </w:tcPr>
+          <w:p>
+            <w:pPr>
+              <w:spacing w:after="0" w:line="240" w:lineRule="auto"/>
+              <w:rPr>
+                <w:sz w:val="24"/>
+                <w:szCs w:val="24"/>
+              </w:rPr>
+            </w:pPr>
+            <w:r>
+              <w:rPr>
+                <w:sz w:val="24"/>
+                <w:szCs w:val="24"/>
+              </w:rPr>
+              <w:t>Test Plan</w:t>
+            </w:r>
+          </w:p>
+        </w:tc>
+        <w:tc>
+          <w:tcPr>
+            <w:tcW w:w="3718" w:type="dxa"/>
+            <w:shd w:val="clear" w:color="auto" w:fill="auto"/>
+            <w:noWrap/>
+            <w:vAlign w:val="bottom"/>
+            <w:hideMark/>
+          </w:tcPr>
+          <w:p>
+            <w:pPr>
+              <w:spacing w:after="0" w:line="240" w:lineRule="auto"/>
+              <w:rPr>
+                <w:sz w:val="24"/>
+                <w:szCs w:val="24"/>
+              </w:rPr>
+            </w:pPr>
+            <w:r>
+              <w:rPr>
+                <w:sz w:val="24"/>
+                <w:szCs w:val="24"/>
+              </w:rPr>
+              <w:t>Test Lead</w:t>
+            </w:r>
+          </w:p>
+        </w:tc>
+      </w:tr>
+      <w:tr>
+        <w:trPr>
+          <w:trHeight w:val="288"/>
+        </w:trPr>
+        <w:tc>
+          <w:tcPr>
+            <w:tcW w:w="4490" w:type="dxa"/>
+            <w:shd w:val="clear" w:color="auto" w:fill="auto"/>
+            <w:noWrap/>
+            <w:vAlign w:val="bottom"/>
+            <w:hideMark/>
+          </w:tcPr>
+          <w:p>
+            <w:pPr>
+              <w:spacing w:after="0" w:line="240" w:lineRule="auto"/>
+              <w:rPr>
+                <w:sz w:val="24"/>
+                <w:szCs w:val="24"/>
+              </w:rPr>
+            </w:pPr>
+            <w:r>
+              <w:rPr>
+                <w:sz w:val="24"/>
+                <w:szCs w:val="24"/>
+              </w:rPr>
+              <w:t>Functional Test Cases</w:t>
+            </w:r>
+          </w:p>
+        </w:tc>
+        <w:tc>
+          <w:tcPr>
+            <w:tcW w:w="3718" w:type="dxa"/>
+            <w:shd w:val="clear" w:color="auto" w:fill="auto"/>
+            <w:noWrap/>
+            <w:vAlign w:val="bottom"/>
+            <w:hideMark/>
+          </w:tcPr>
+          <w:p>
+            <w:pPr>
+              <w:spacing w:after="0" w:line="240" w:lineRule="auto"/>
+              <w:rPr>
+                <w:sz w:val="24"/>
+                <w:szCs w:val="24"/>
+              </w:rPr>
+            </w:pPr>
+            <w:r>
+              <w:rPr>
+                <w:sz w:val="24"/>
+                <w:szCs w:val="24"/>
+              </w:rPr>
+              <w:t>Test Team</w:t>
+            </w:r>
+          </w:p>
+        </w:tc>
+      </w:tr>
+      <w:tr>
+        <w:trPr>
+          <w:trHeight w:val="288"/>
+        </w:trPr>
+        <w:tc>
+          <w:tcPr>
+            <w:tcW w:w="4490" w:type="dxa"/>
+            <w:shd w:val="clear" w:color="auto" w:fill="auto"/>
+            <w:noWrap/>
+            <w:vAlign w:val="bottom"/>
+            <w:hideMark/>
+          </w:tcPr>
+          <w:p>
+            <w:pPr>
+              <w:spacing w:after="0" w:line="240" w:lineRule="auto"/>
+              <w:rPr>
+                <w:sz w:val="24"/>
+                <w:szCs w:val="24"/>
+              </w:rPr>
+            </w:pPr>
+            <w:r>
+              <w:rPr>
+                <w:sz w:val="24"/>
+                <w:szCs w:val="24"/>
+              </w:rPr>
+              <w:t>Bug Report</w:t>
+            </w:r>
+          </w:p>
+        </w:tc>
+        <w:tc>
+          <w:tcPr>
+            <w:tcW w:w="3718" w:type="dxa"/>
+            <w:shd w:val="clear" w:color="auto" w:fill="auto"/>
+            <w:noWrap/>
+            <w:vAlign w:val="bottom"/>
+            <w:hideMark/>
+          </w:tcPr>
+          <w:p>
+            <w:pPr>
+              <w:spacing w:after="0" w:line="240" w:lineRule="auto"/>
+              <w:rPr>
+                <w:sz w:val="24"/>
+                <w:szCs w:val="24"/>
+              </w:rPr>
+            </w:pPr>
+            <w:r>
+              <w:rPr>
+                <w:sz w:val="24"/>
+                <w:szCs w:val="24"/>
+              </w:rPr>
+              <w:t>Test Team</w:t>
+            </w:r>
+          </w:p>
+        </w:tc>
+      </w:tr>
+      <w:tr>
+        <w:trPr>
+          <w:trHeight w:val="288"/>
+        </w:trPr>
+        <w:tc>
+          <w:tcPr>
+            <w:tcW w:w="4490" w:type="dxa"/>
+            <w:shd w:val="clear" w:color="auto" w:fill="auto"/>
+            <w:noWrap/>
+            <w:vAlign w:val="bottom"/>
+            <w:hideMark/>
+          </w:tcPr>
+          <w:p>
+            <w:pPr>
+              <w:spacing w:after="0" w:line="240" w:lineRule="auto"/>
+              <w:rPr>
+                <w:sz w:val="24"/>
+                <w:szCs w:val="24"/>
+              </w:rPr>
+            </w:pPr>
+            <w:r>
+              <w:rPr>
+                <w:sz w:val="24"/>
+                <w:szCs w:val="24"/>
+              </w:rPr>
+              <w:t>Test Report</w:t>
+            </w:r>
+          </w:p>
+        </w:tc>
+        <w:tc>
+          <w:tcPr>
+            <w:tcW w:w="3718" w:type="dxa"/>
+            <w:shd w:val="clear" w:color="auto" w:fill="auto"/>
+            <w:noWrap/>
+            <w:vAlign w:val="bottom"/>
+            <w:hideMark/>
+          </w:tcPr>
+          <w:p>
+            <w:pPr>
+              <w:spacing w:after="0" w:line="240" w:lineRule="auto"/>
+              <w:rPr>
+                <w:sz w:val="24"/>
+                <w:szCs w:val="24"/>
+              </w:rPr>
+            </w:pPr>
+            <w:r>
+              <w:rPr>
+                <w:sz w:val="24"/>
+                <w:szCs w:val="24"/>
+              </w:rPr>
+              <w:t>Test Lead</w:t>
+            </w:r>
+          </w:p>
+        </w:tc>
+      </w:tr>
+      <w:bookmarkEnd w:id="3"/>
+    </w:tbl>
+    <w:p>
+      <w:pPr>
+        <w:rPr>
+          <w:sz w:val="24"/>
+          <w:szCs w:val="24"/>
+        </w:rPr>
+      </w:pPr>
+    </w:p>
+    <w:p>
+      <w:pPr>
+        <w:rPr>
+          <w:sz w:val="24"/>
+          <w:szCs w:val="24"/>
+        </w:rPr>
+      </w:pPr>
     </w:p>
     <w:p>
       <w:pPr>
@@ -2133,32 +3604,351 @@
         </w:rPr>
         <w:t>User Acceptance Test (UAT)</w:t>
       </w:r>
-    </w:p>
-    <w:p>
-      <w:pPr>
-        <w:pStyle w:val="ListParagraph"/>
-        <w:numPr>
-          <w:ilvl w:val="3"/>
-          <w:numId w:val="14"/>
-        </w:numPr>
-        <w:rPr>
-          <w:sz w:val="24"/>
-          <w:szCs w:val="24"/>
-        </w:rPr>
-      </w:pPr>
-      <w:r>
-        <w:rPr>
-          <w:sz w:val="24"/>
-          <w:szCs w:val="24"/>
-        </w:rPr>
-        <w:t>Test Deliverable</w:t>
-      </w:r>
-    </w:p>
-    <w:p>
-      <w:pPr>
-        <w:pStyle w:val="ListParagraph"/>
-        <w:numPr>
-          <w:ilvl w:val="1"/>
+      <w:r>
+        <w:rPr>
+          <w:sz w:val="24"/>
+          <w:szCs w:val="24"/>
+        </w:rPr>
+        <w:t xml:space="preserve"> </w:t>
+      </w:r>
+    </w:p>
+    <w:p>
+      <w:pPr>
+        <w:pStyle w:val="ListParagraph"/>
+        <w:ind w:left="1224"/>
+        <w:rPr>
+          <w:sz w:val="24"/>
+          <w:szCs w:val="24"/>
+        </w:rPr>
+      </w:pPr>
+    </w:p>
+    <w:p>
+      <w:pPr>
+        <w:pStyle w:val="ListParagraph"/>
+        <w:numPr>
+          <w:ilvl w:val="0"/>
+          <w:numId w:val="23"/>
+        </w:numPr>
+        <w:rPr>
+          <w:sz w:val="24"/>
+          <w:szCs w:val="24"/>
+        </w:rPr>
+      </w:pPr>
+      <w:r>
+        <w:rPr>
+          <w:sz w:val="24"/>
+          <w:szCs w:val="24"/>
+        </w:rPr>
+        <w:t xml:space="preserve">Purpose: </w:t>
+      </w:r>
+      <w:r>
+        <w:rPr>
+          <w:sz w:val="24"/>
+          <w:szCs w:val="24"/>
+        </w:rPr>
+        <w:t>UAT</w:t>
+      </w:r>
+      <w:r>
+        <w:rPr>
+          <w:sz w:val="24"/>
+          <w:szCs w:val="24"/>
+        </w:rPr>
+        <w:t xml:space="preserve"> aim to </w:t>
+      </w:r>
+      <w:r>
+        <w:rPr>
+          <w:sz w:val="24"/>
+          <w:szCs w:val="24"/>
+        </w:rPr>
+        <w:t>verify</w:t>
+      </w:r>
+      <w:r>
+        <w:rPr>
+          <w:sz w:val="24"/>
+          <w:szCs w:val="24"/>
+        </w:rPr>
+        <w:t xml:space="preserve"> </w:t>
+      </w:r>
+      <w:r>
+        <w:rPr>
+          <w:sz w:val="24"/>
+          <w:szCs w:val="24"/>
+        </w:rPr>
+        <w:t>business logic</w:t>
+      </w:r>
+      <w:r>
+        <w:rPr>
+          <w:sz w:val="24"/>
+          <w:szCs w:val="24"/>
+        </w:rPr>
+        <w:t xml:space="preserve"> as a final validation before go-live</w:t>
+      </w:r>
+    </w:p>
+    <w:p>
+      <w:pPr>
+        <w:numPr>
+          <w:ilvl w:val="0"/>
+          <w:numId w:val="19"/>
+        </w:numPr>
+        <w:contextualSpacing/>
+      </w:pPr>
+      <w:r>
+        <w:rPr>
+          <w:sz w:val="24"/>
+          <w:szCs w:val="24"/>
+        </w:rPr>
+        <w:t xml:space="preserve">Scope: </w:t>
+      </w:r>
+      <w:r>
+        <w:rPr>
+          <w:sz w:val="24"/>
+          <w:szCs w:val="24"/>
+        </w:rPr>
+        <w:t>User level navigation performed after Functional Test Phase</w:t>
+      </w:r>
+      <w:r>
+        <w:rPr>
+          <w:sz w:val="24"/>
+          <w:szCs w:val="24"/>
+        </w:rPr>
+        <w:t>.</w:t>
+      </w:r>
+      <w:r>
+        <w:tab/>
+      </w:r>
+    </w:p>
+    <w:p>
+      <w:pPr>
+        <w:numPr>
+          <w:ilvl w:val="0"/>
+          <w:numId w:val="19"/>
+        </w:numPr>
+        <w:contextualSpacing/>
+        <w:rPr>
+          <w:sz w:val="24"/>
+          <w:szCs w:val="24"/>
+        </w:rPr>
+      </w:pPr>
+      <w:r>
+        <w:rPr>
+          <w:sz w:val="24"/>
+          <w:szCs w:val="24"/>
+        </w:rPr>
+        <w:t xml:space="preserve">Executors: </w:t>
+      </w:r>
+      <w:r>
+        <w:rPr>
+          <w:sz w:val="24"/>
+          <w:szCs w:val="24"/>
+        </w:rPr>
+        <w:t>End Users</w:t>
+      </w:r>
+    </w:p>
+    <w:p>
+      <w:pPr>
+        <w:numPr>
+          <w:ilvl w:val="0"/>
+          <w:numId w:val="19"/>
+        </w:numPr>
+        <w:contextualSpacing/>
+        <w:rPr>
+          <w:sz w:val="24"/>
+          <w:szCs w:val="24"/>
+        </w:rPr>
+      </w:pPr>
+      <w:r>
+        <w:rPr>
+          <w:sz w:val="24"/>
+          <w:szCs w:val="24"/>
+        </w:rPr>
+        <w:t xml:space="preserve">Method: </w:t>
+      </w:r>
+      <w:r>
+        <w:rPr>
+          <w:sz w:val="24"/>
+          <w:szCs w:val="24"/>
+        </w:rPr>
+        <w:t>Executed</w:t>
+      </w:r>
+      <w:r>
+        <w:rPr>
+          <w:sz w:val="24"/>
+          <w:szCs w:val="24"/>
+        </w:rPr>
+        <w:t xml:space="preserve"> in an adaptive method as per business need to allow end-user production like atmosphere </w:t>
+      </w:r>
+      <w:r>
+        <w:rPr>
+          <w:sz w:val="24"/>
+          <w:szCs w:val="24"/>
+        </w:rPr>
+        <w:t>without any scripts nor documentation</w:t>
+      </w:r>
+    </w:p>
+    <w:p>
+      <w:pPr>
+        <w:numPr>
+          <w:ilvl w:val="0"/>
+          <w:numId w:val="19"/>
+        </w:numPr>
+        <w:contextualSpacing/>
+        <w:rPr>
+          <w:sz w:val="24"/>
+          <w:szCs w:val="24"/>
+        </w:rPr>
+      </w:pPr>
+      <w:r>
+        <w:rPr>
+          <w:sz w:val="24"/>
+          <w:szCs w:val="24"/>
+        </w:rPr>
+        <w:t xml:space="preserve">Test Deliverables: </w:t>
+      </w:r>
+    </w:p>
+    <w:tbl>
+      <w:tblPr>
+        <w:tblW w:w="8208" w:type="dxa"/>
+        <w:tblInd w:w="2047" w:type="dxa"/>
+        <w:tblBorders>
+          <w:top w:val="single" w:sz="4" w:space="0" w:color="auto"/>
+          <w:left w:val="single" w:sz="4" w:space="0" w:color="auto"/>
+          <w:bottom w:val="single" w:sz="4" w:space="0" w:color="auto"/>
+          <w:right w:val="single" w:sz="4" w:space="0" w:color="auto"/>
+          <w:insideH w:val="single" w:sz="4" w:space="0" w:color="auto"/>
+          <w:insideV w:val="single" w:sz="4" w:space="0" w:color="auto"/>
+        </w:tblBorders>
+        <w:tblLook w:val="04A0" w:firstRow="1" w:lastRow="0" w:firstColumn="1" w:lastColumn="0" w:noHBand="0" w:noVBand="1"/>
+      </w:tblPr>
+      <w:tblGrid>
+        <w:gridCol w:w="4490"/>
+        <w:gridCol w:w="3718"/>
+      </w:tblGrid>
+      <w:tr>
+        <w:trPr>
+          <w:trHeight w:val="288"/>
+        </w:trPr>
+        <w:tc>
+          <w:tcPr>
+            <w:tcW w:w="4490" w:type="dxa"/>
+            <w:shd w:val="clear" w:color="auto" w:fill="27CED7" w:themeFill="accent3"/>
+            <w:noWrap/>
+            <w:vAlign w:val="bottom"/>
+            <w:hideMark/>
+          </w:tcPr>
+          <w:p>
+            <w:pPr>
+              <w:spacing w:after="0" w:line="240" w:lineRule="auto"/>
+              <w:rPr>
+                <w:b/>
+                <w:bCs/>
+              </w:rPr>
+            </w:pPr>
+            <w:r>
+              <w:rPr>
+                <w:b/>
+                <w:bCs/>
+              </w:rPr>
+              <w:t>Deliverable</w:t>
+            </w:r>
+          </w:p>
+        </w:tc>
+        <w:tc>
+          <w:tcPr>
+            <w:tcW w:w="3718" w:type="dxa"/>
+            <w:shd w:val="clear" w:color="auto" w:fill="27CED7" w:themeFill="accent3"/>
+            <w:noWrap/>
+            <w:vAlign w:val="bottom"/>
+            <w:hideMark/>
+          </w:tcPr>
+          <w:p>
+            <w:pPr>
+              <w:spacing w:after="0" w:line="240" w:lineRule="auto"/>
+              <w:rPr>
+                <w:b/>
+                <w:bCs/>
+              </w:rPr>
+            </w:pPr>
+            <w:r>
+              <w:rPr>
+                <w:b/>
+                <w:bCs/>
+              </w:rPr>
+              <w:t>Owner</w:t>
+            </w:r>
+          </w:p>
+        </w:tc>
+      </w:tr>
+      <w:tr>
+        <w:trPr>
+          <w:trHeight w:val="288"/>
+        </w:trPr>
+        <w:tc>
+          <w:tcPr>
+            <w:tcW w:w="4490" w:type="dxa"/>
+            <w:shd w:val="clear" w:color="auto" w:fill="auto"/>
+            <w:noWrap/>
+            <w:vAlign w:val="bottom"/>
+            <w:hideMark/>
+          </w:tcPr>
+          <w:p>
+            <w:pPr>
+              <w:spacing w:after="0" w:line="240" w:lineRule="auto"/>
+              <w:rPr>
+                <w:sz w:val="24"/>
+                <w:szCs w:val="24"/>
+              </w:rPr>
+            </w:pPr>
+            <w:r>
+              <w:rPr>
+                <w:sz w:val="24"/>
+                <w:szCs w:val="24"/>
+              </w:rPr>
+              <w:t>UAT Test Cases</w:t>
+            </w:r>
+          </w:p>
+        </w:tc>
+        <w:tc>
+          <w:tcPr>
+            <w:tcW w:w="3718" w:type="dxa"/>
+            <w:shd w:val="clear" w:color="auto" w:fill="auto"/>
+            <w:noWrap/>
+            <w:vAlign w:val="bottom"/>
+            <w:hideMark/>
+          </w:tcPr>
+          <w:p>
+            <w:pPr>
+              <w:spacing w:after="0" w:line="240" w:lineRule="auto"/>
+              <w:rPr>
+                <w:sz w:val="24"/>
+                <w:szCs w:val="24"/>
+              </w:rPr>
+            </w:pPr>
+            <w:r>
+              <w:rPr>
+                <w:sz w:val="24"/>
+                <w:szCs w:val="24"/>
+              </w:rPr>
+              <w:t>Test Lead</w:t>
+            </w:r>
+          </w:p>
+        </w:tc>
+      </w:tr>
+    </w:tbl>
+    <w:p>
+      <w:pPr>
+        <w:ind w:left="1584"/>
+        <w:contextualSpacing/>
+        <w:rPr>
+          <w:sz w:val="24"/>
+          <w:szCs w:val="24"/>
+        </w:rPr>
+      </w:pPr>
+    </w:p>
+    <w:p>
+      <w:pPr>
+        <w:pStyle w:val="ListParagraph"/>
+        <w:numPr>
+          <w:ilvl w:val="2"/>
           <w:numId w:val="14"/>
         </w:numPr>
         <w:rPr>
@@ -2213,12 +4003,12 @@
         </w:numPr>
         <w:jc w:val="left"/>
       </w:pPr>
-      <w:bookmarkStart w:id="2" w:name="_Toc23822364"/>
+      <w:bookmarkStart w:id="4" w:name="_Toc23822364"/>
       <w:r>
         <w:lastRenderedPageBreak/>
         <w:t>Execution Strategy</w:t>
       </w:r>
-      <w:bookmarkEnd w:id="2"/>
+      <w:bookmarkEnd w:id="4"/>
     </w:p>
     <w:p>
       <w:pPr>
@@ -2243,6 +4033,153 @@
     <w:p>
       <w:pPr>
         <w:pStyle w:val="ListParagraph"/>
+        <w:ind w:left="360" w:firstLine="360"/>
+        <w:rPr>
+          <w:sz w:val="24"/>
+          <w:szCs w:val="24"/>
+        </w:rPr>
+      </w:pPr>
+      <w:r>
+        <w:rPr>
+          <w:sz w:val="24"/>
+          <w:szCs w:val="24"/>
+        </w:rPr>
+        <w:t>These are the conditions to meet to be able to start a test execution cycle.</w:t>
+      </w:r>
+    </w:p>
+    <w:p>
+      <w:pPr>
+        <w:pStyle w:val="ListParagraph"/>
+        <w:numPr>
+          <w:ilvl w:val="3"/>
+          <w:numId w:val="14"/>
+        </w:numPr>
+        <w:rPr>
+          <w:sz w:val="24"/>
+          <w:szCs w:val="24"/>
+        </w:rPr>
+      </w:pPr>
+      <w:r>
+        <w:rPr>
+          <w:sz w:val="24"/>
+          <w:szCs w:val="24"/>
+        </w:rPr>
+        <w:t>100% all Test Cases have been executed</w:t>
+      </w:r>
+    </w:p>
+    <w:p>
+      <w:pPr>
+        <w:pStyle w:val="ListParagraph"/>
+        <w:numPr>
+          <w:ilvl w:val="3"/>
+          <w:numId w:val="14"/>
+        </w:numPr>
+        <w:rPr>
+          <w:sz w:val="24"/>
+          <w:szCs w:val="24"/>
+        </w:rPr>
+      </w:pPr>
+      <w:r>
+        <w:rPr>
+          <w:sz w:val="24"/>
+          <w:szCs w:val="24"/>
+        </w:rPr>
+        <w:t>95% Pass rate</w:t>
+      </w:r>
+    </w:p>
+    <w:p>
+      <w:pPr>
+        <w:pStyle w:val="ListParagraph"/>
+        <w:numPr>
+          <w:ilvl w:val="3"/>
+          <w:numId w:val="14"/>
+        </w:numPr>
+        <w:rPr>
+          <w:sz w:val="24"/>
+          <w:szCs w:val="24"/>
+        </w:rPr>
+      </w:pPr>
+      <w:r>
+        <w:rPr>
+          <w:sz w:val="24"/>
+          <w:szCs w:val="24"/>
+        </w:rPr>
+        <w:t>Severe Bugs 0</w:t>
+      </w:r>
+    </w:p>
+    <w:p>
+      <w:pPr>
+        <w:pStyle w:val="ListParagraph"/>
+        <w:numPr>
+          <w:ilvl w:val="3"/>
+          <w:numId w:val="14"/>
+        </w:numPr>
+        <w:rPr>
+          <w:sz w:val="24"/>
+          <w:szCs w:val="24"/>
+        </w:rPr>
+      </w:pPr>
+      <w:r>
+        <w:rPr>
+          <w:sz w:val="24"/>
+          <w:szCs w:val="24"/>
+        </w:rPr>
+        <w:t>All bugs have been addressed or closed</w:t>
+      </w:r>
+    </w:p>
+    <w:p>
+      <w:pPr>
+        <w:pStyle w:val="ListParagraph"/>
+        <w:numPr>
+          <w:ilvl w:val="3"/>
+          <w:numId w:val="14"/>
+        </w:numPr>
+        <w:rPr>
+          <w:sz w:val="24"/>
+          <w:szCs w:val="24"/>
+        </w:rPr>
+      </w:pPr>
+      <w:r>
+        <w:rPr>
+          <w:sz w:val="24"/>
+          <w:szCs w:val="24"/>
+        </w:rPr>
+        <w:t>All expected and actual results are documented</w:t>
+      </w:r>
+    </w:p>
+    <w:p>
+      <w:pPr>
+        <w:pStyle w:val="ListParagraph"/>
+        <w:numPr>
+          <w:ilvl w:val="3"/>
+          <w:numId w:val="14"/>
+        </w:numPr>
+        <w:rPr>
+          <w:sz w:val="24"/>
+          <w:szCs w:val="24"/>
+        </w:rPr>
+      </w:pPr>
+      <w:r>
+        <w:rPr>
+          <w:sz w:val="24"/>
+          <w:szCs w:val="24"/>
+        </w:rPr>
+        <w:t>All bugs are documented</w:t>
+      </w:r>
+    </w:p>
+    <w:p>
+      <w:pPr>
+        <w:pStyle w:val="ListParagraph"/>
+        <w:ind w:left="360"/>
+        <w:rPr>
+          <w:sz w:val="24"/>
+          <w:szCs w:val="24"/>
+        </w:rPr>
+      </w:pPr>
+    </w:p>
+    <w:p>
+      <w:pPr>
+        <w:pStyle w:val="ListParagraph"/>
         <w:numPr>
           <w:ilvl w:val="1"/>
           <w:numId w:val="14"/>
@@ -2264,6 +4201,77 @@
       <w:pPr>
         <w:pStyle w:val="ListParagraph"/>
         <w:numPr>
+          <w:ilvl w:val="2"/>
+          <w:numId w:val="14"/>
+        </w:numPr>
+        <w:rPr>
+          <w:sz w:val="24"/>
+          <w:szCs w:val="24"/>
+        </w:rPr>
+      </w:pPr>
+      <w:r>
+        <w:rPr>
+          <w:sz w:val="24"/>
+          <w:szCs w:val="24"/>
+        </w:rPr>
+        <w:t xml:space="preserve">Two </w:t>
+      </w:r>
+      <w:r>
+        <w:rPr>
+          <w:sz w:val="24"/>
+          <w:szCs w:val="24"/>
+        </w:rPr>
+        <w:t xml:space="preserve">run </w:t>
+      </w:r>
+      <w:r>
+        <w:rPr>
+          <w:sz w:val="24"/>
+          <w:szCs w:val="24"/>
+        </w:rPr>
+        <w:t xml:space="preserve">cycles of </w:t>
+      </w:r>
+      <w:r>
+        <w:rPr>
+          <w:sz w:val="24"/>
+          <w:szCs w:val="24"/>
+        </w:rPr>
+        <w:t>Functional Testing will be executed using all scripts.</w:t>
+      </w:r>
+    </w:p>
+    <w:p>
+      <w:pPr>
+        <w:pStyle w:val="ListParagraph"/>
+        <w:numPr>
+          <w:ilvl w:val="2"/>
+          <w:numId w:val="14"/>
+        </w:numPr>
+        <w:rPr>
+          <w:sz w:val="24"/>
+          <w:szCs w:val="24"/>
+        </w:rPr>
+      </w:pPr>
+      <w:r>
+        <w:rPr>
+          <w:sz w:val="24"/>
+          <w:szCs w:val="24"/>
+        </w:rPr>
+        <w:t>One UAT cycle will be performed</w:t>
+      </w:r>
+    </w:p>
+    <w:p>
+      <w:pPr>
+        <w:pStyle w:val="ListParagraph"/>
+        <w:ind w:left="1224"/>
+        <w:rPr>
+          <w:sz w:val="24"/>
+          <w:szCs w:val="24"/>
+        </w:rPr>
+      </w:pPr>
+    </w:p>
+    <w:p>
+      <w:pPr>
+        <w:pStyle w:val="ListParagraph"/>
+        <w:numPr>
           <w:ilvl w:val="1"/>
           <w:numId w:val="14"/>
         </w:numPr>
@@ -2277,14 +4285,42 @@
           <w:sz w:val="24"/>
           <w:szCs w:val="24"/>
         </w:rPr>
-        <w:t>Validation and Defect Management</w:t>
-      </w:r>
-    </w:p>
-    <w:p>
-      <w:pPr>
-        <w:pStyle w:val="ListParagraph"/>
-        <w:numPr>
-          <w:ilvl w:val="1"/>
+        <w:t>Bug</w:t>
+      </w:r>
+      <w:r>
+        <w:rPr>
+          <w:sz w:val="24"/>
+          <w:szCs w:val="24"/>
+        </w:rPr>
+        <w:t xml:space="preserve"> tracking</w:t>
+      </w:r>
+      <w:r>
+        <w:rPr>
+          <w:sz w:val="24"/>
+          <w:szCs w:val="24"/>
+        </w:rPr>
+        <w:t xml:space="preserve">, </w:t>
+      </w:r>
+      <w:r>
+        <w:rPr>
+          <w:sz w:val="24"/>
+          <w:szCs w:val="24"/>
+        </w:rPr>
+        <w:t>Reporting</w:t>
+      </w:r>
+      <w:r>
+        <w:rPr>
+          <w:sz w:val="24"/>
+          <w:szCs w:val="24"/>
+        </w:rPr>
+        <w:t xml:space="preserve"> and Management</w:t>
+      </w:r>
+    </w:p>
+    <w:p>
+      <w:pPr>
+        <w:pStyle w:val="ListParagraph"/>
+        <w:numPr>
+          <w:ilvl w:val="3"/>
           <w:numId w:val="14"/>
         </w:numPr>
         <w:rPr>
@@ -2297,14 +4333,28 @@
           <w:sz w:val="24"/>
           <w:szCs w:val="24"/>
         </w:rPr>
-        <w:t>Test Metrics</w:t>
-      </w:r>
-    </w:p>
-    <w:p>
-      <w:pPr>
-        <w:pStyle w:val="ListParagraph"/>
-        <w:numPr>
-          <w:ilvl w:val="1"/>
+        <w:t>Tester: reports</w:t>
+      </w:r>
+      <w:r>
+        <w:rPr>
+          <w:sz w:val="24"/>
+          <w:szCs w:val="24"/>
+        </w:rPr>
+        <w:t xml:space="preserve"> and documents</w:t>
+      </w:r>
+      <w:r>
+        <w:rPr>
+          <w:sz w:val="24"/>
+          <w:szCs w:val="24"/>
+        </w:rPr>
+        <w:t xml:space="preserve"> Bug</w:t>
+      </w:r>
+    </w:p>
+    <w:p>
+      <w:pPr>
+        <w:pStyle w:val="ListParagraph"/>
+        <w:numPr>
+          <w:ilvl w:val="3"/>
           <w:numId w:val="14"/>
         </w:numPr>
         <w:rPr>
@@ -2317,10 +4367,75 @@
           <w:sz w:val="24"/>
           <w:szCs w:val="24"/>
         </w:rPr>
-        <w:t>Defect tracking &amp; Reporting</w:t>
-      </w:r>
-      <w:bookmarkStart w:id="3" w:name="_GoBack"/>
-      <w:bookmarkEnd w:id="3"/>
+        <w:t>Test Lead: validates Bug</w:t>
+      </w:r>
+    </w:p>
+    <w:p>
+      <w:pPr>
+        <w:pStyle w:val="ListParagraph"/>
+        <w:numPr>
+          <w:ilvl w:val="3"/>
+          <w:numId w:val="14"/>
+        </w:numPr>
+        <w:rPr>
+          <w:sz w:val="24"/>
+          <w:szCs w:val="24"/>
+        </w:rPr>
+      </w:pPr>
+      <w:r>
+        <w:rPr>
+          <w:sz w:val="24"/>
+          <w:szCs w:val="24"/>
+        </w:rPr>
+        <w:t>Developer: fixes Bug</w:t>
+      </w:r>
+    </w:p>
+    <w:p>
+      <w:pPr>
+        <w:pStyle w:val="ListParagraph"/>
+        <w:numPr>
+          <w:ilvl w:val="3"/>
+          <w:numId w:val="14"/>
+        </w:numPr>
+        <w:rPr>
+          <w:sz w:val="24"/>
+          <w:szCs w:val="24"/>
+        </w:rPr>
+      </w:pPr>
+      <w:r>
+        <w:rPr>
+          <w:sz w:val="24"/>
+          <w:szCs w:val="24"/>
+        </w:rPr>
+        <w:t>Tester: retest (if fail return to 3.6..3)</w:t>
+      </w:r>
+    </w:p>
+    <w:p>
+      <w:pPr>
+        <w:pStyle w:val="ListParagraph"/>
+        <w:numPr>
+          <w:ilvl w:val="3"/>
+          <w:numId w:val="14"/>
+        </w:numPr>
+        <w:rPr>
+          <w:sz w:val="24"/>
+          <w:szCs w:val="24"/>
+        </w:rPr>
+      </w:pPr>
+      <w:r>
+        <w:rPr>
+          <w:sz w:val="24"/>
+          <w:szCs w:val="24"/>
+        </w:rPr>
+        <w:t>Tester: concludes Bug report</w:t>
+      </w:r>
+      <w:r>
+        <w:rPr>
+          <w:sz w:val="24"/>
+          <w:szCs w:val="24"/>
+        </w:rPr>
+        <w:br/>
+      </w:r>
     </w:p>
     <w:p>
       <w:pPr>
@@ -2344,12 +4459,14 @@
         </w:numPr>
         <w:jc w:val="left"/>
       </w:pPr>
-      <w:bookmarkStart w:id="4" w:name="_Toc23822365"/>
+      <w:bookmarkStart w:id="5" w:name="_Toc23822365"/>
       <w:r>
         <w:lastRenderedPageBreak/>
-        <w:t>Test Management Process</w:t>
-      </w:r>
-      <w:bookmarkEnd w:id="4"/>
+        <w:t>Test Management</w:t>
+      </w:r>
+      <w:bookmarkStart w:id="6" w:name="_GoBack"/>
+      <w:bookmarkEnd w:id="5"/>
+      <w:bookmarkEnd w:id="6"/>
     </w:p>
     <w:p>
       <w:pPr>
@@ -2395,6 +4512,96 @@
       <w:pPr>
         <w:pStyle w:val="ListParagraph"/>
         <w:numPr>
+          <w:ilvl w:val="2"/>
+          <w:numId w:val="14"/>
+        </w:numPr>
+        <w:rPr>
+          <w:sz w:val="24"/>
+          <w:szCs w:val="24"/>
+        </w:rPr>
+      </w:pPr>
+      <w:r>
+        <w:rPr>
+          <w:sz w:val="24"/>
+          <w:szCs w:val="24"/>
+        </w:rPr>
+        <w:t>Understand requirements</w:t>
+      </w:r>
+    </w:p>
+    <w:p>
+      <w:pPr>
+        <w:pStyle w:val="ListParagraph"/>
+        <w:numPr>
+          <w:ilvl w:val="2"/>
+          <w:numId w:val="14"/>
+        </w:numPr>
+        <w:rPr>
+          <w:sz w:val="24"/>
+          <w:szCs w:val="24"/>
+        </w:rPr>
+      </w:pPr>
+      <w:r>
+        <w:rPr>
+          <w:sz w:val="24"/>
+          <w:szCs w:val="24"/>
+        </w:rPr>
+        <w:t>Prepare Test case</w:t>
+      </w:r>
+    </w:p>
+    <w:p>
+      <w:pPr>
+        <w:pStyle w:val="ListParagraph"/>
+        <w:numPr>
+          <w:ilvl w:val="2"/>
+          <w:numId w:val="14"/>
+        </w:numPr>
+        <w:rPr>
+          <w:sz w:val="24"/>
+          <w:szCs w:val="24"/>
+        </w:rPr>
+      </w:pPr>
+      <w:r>
+        <w:rPr>
+          <w:sz w:val="24"/>
+          <w:szCs w:val="24"/>
+        </w:rPr>
+        <w:t>Peer review of Test Case</w:t>
+      </w:r>
+    </w:p>
+    <w:p>
+      <w:pPr>
+        <w:pStyle w:val="ListParagraph"/>
+        <w:numPr>
+          <w:ilvl w:val="2"/>
+          <w:numId w:val="14"/>
+        </w:numPr>
+        <w:rPr>
+          <w:sz w:val="24"/>
+          <w:szCs w:val="24"/>
+        </w:rPr>
+      </w:pPr>
+      <w:r>
+        <w:rPr>
+          <w:sz w:val="24"/>
+          <w:szCs w:val="24"/>
+        </w:rPr>
+        <w:t>Integrate review to finalization of Test Case</w:t>
+      </w:r>
+    </w:p>
+    <w:p>
+      <w:pPr>
+        <w:pStyle w:val="ListParagraph"/>
+        <w:ind w:left="1224"/>
+        <w:rPr>
+          <w:sz w:val="24"/>
+          <w:szCs w:val="24"/>
+        </w:rPr>
+      </w:pPr>
+    </w:p>
+    <w:p>
+      <w:pPr>
+        <w:pStyle w:val="ListParagraph"/>
+        <w:numPr>
           <w:ilvl w:val="1"/>
           <w:numId w:val="14"/>
         </w:numPr>
@@ -2409,6 +4616,133 @@
           <w:szCs w:val="24"/>
         </w:rPr>
         <w:t>Test Execution Process</w:t>
+      </w:r>
+    </w:p>
+    <w:p>
+      <w:pPr>
+        <w:pStyle w:val="ListParagraph"/>
+        <w:numPr>
+          <w:ilvl w:val="2"/>
+          <w:numId w:val="14"/>
+        </w:numPr>
+        <w:rPr>
+          <w:sz w:val="24"/>
+          <w:szCs w:val="24"/>
+        </w:rPr>
+      </w:pPr>
+      <w:r>
+        <w:rPr>
+          <w:sz w:val="24"/>
+          <w:szCs w:val="24"/>
+        </w:rPr>
+        <w:t>Execute each sequential step for each test case</w:t>
+      </w:r>
+    </w:p>
+    <w:p>
+      <w:pPr>
+        <w:pStyle w:val="ListParagraph"/>
+        <w:numPr>
+          <w:ilvl w:val="2"/>
+          <w:numId w:val="14"/>
+        </w:numPr>
+        <w:rPr>
+          <w:sz w:val="24"/>
+          <w:szCs w:val="24"/>
+        </w:rPr>
+      </w:pPr>
+      <w:r>
+        <w:rPr>
+          <w:sz w:val="24"/>
+          <w:szCs w:val="24"/>
+        </w:rPr>
+        <w:t>Input Actual Result</w:t>
+      </w:r>
+    </w:p>
+    <w:p>
+      <w:pPr>
+        <w:pStyle w:val="ListParagraph"/>
+        <w:numPr>
+          <w:ilvl w:val="2"/>
+          <w:numId w:val="14"/>
+        </w:numPr>
+        <w:rPr>
+          <w:sz w:val="24"/>
+          <w:szCs w:val="24"/>
+        </w:rPr>
+      </w:pPr>
+      <w:r>
+        <w:rPr>
+          <w:sz w:val="24"/>
+          <w:szCs w:val="24"/>
+        </w:rPr>
+        <w:t xml:space="preserve">Mark Status PASS / FAIL in </w:t>
+      </w:r>
+      <w:r>
+        <w:rPr>
+          <w:sz w:val="24"/>
+          <w:szCs w:val="24"/>
+        </w:rPr>
+        <w:t>Latest Result</w:t>
+      </w:r>
+    </w:p>
+    <w:p>
+      <w:pPr>
+        <w:pStyle w:val="ListParagraph"/>
+        <w:numPr>
+          <w:ilvl w:val="2"/>
+          <w:numId w:val="14"/>
+        </w:numPr>
+        <w:rPr>
+          <w:sz w:val="24"/>
+          <w:szCs w:val="24"/>
+        </w:rPr>
+      </w:pPr>
+      <w:r>
+        <w:rPr>
+          <w:sz w:val="24"/>
+          <w:szCs w:val="24"/>
+        </w:rPr>
+        <w:t>Document bugs in the bug report</w:t>
+      </w:r>
+    </w:p>
+    <w:p>
+      <w:pPr>
+        <w:pStyle w:val="ListParagraph"/>
+        <w:numPr>
+          <w:ilvl w:val="2"/>
+          <w:numId w:val="14"/>
+        </w:numPr>
+        <w:rPr>
+          <w:sz w:val="24"/>
+          <w:szCs w:val="24"/>
+        </w:rPr>
+      </w:pPr>
+      <w:r>
+        <w:rPr>
+          <w:sz w:val="24"/>
+          <w:szCs w:val="24"/>
+        </w:rPr>
+        <w:t xml:space="preserve">Send status report to test lead </w:t>
+      </w:r>
+    </w:p>
+    <w:p>
+      <w:pPr>
+        <w:pStyle w:val="ListParagraph"/>
+        <w:numPr>
+          <w:ilvl w:val="2"/>
+          <w:numId w:val="14"/>
+        </w:numPr>
+        <w:rPr>
+          <w:sz w:val="24"/>
+          <w:szCs w:val="24"/>
+        </w:rPr>
+      </w:pPr>
+      <w:r>
+        <w:rPr>
+          <w:sz w:val="24"/>
+          <w:szCs w:val="24"/>
+        </w:rPr>
+        <w:t>Complete execution of all test cases</w:t>
       </w:r>
     </w:p>
     <w:p>
@@ -2578,33 +4912,6 @@
           <w:color w:val="1481AB" w:themeColor="accent1" w:themeShade="BF"/>
           <w:sz w:val="40"/>
           <w:szCs w:val="40"/>
-        </w:rPr>
-      </w:pPr>
-      <w:r>
-        <w:br w:type="page"/>
-      </w:r>
-    </w:p>
-    <w:p>
-      <w:pPr>
-        <w:pStyle w:val="Heading1"/>
-        <w:numPr>
-          <w:ilvl w:val="0"/>
-          <w:numId w:val="14"/>
-        </w:numPr>
-        <w:jc w:val="left"/>
-      </w:pPr>
-      <w:bookmarkStart w:id="5" w:name="_Toc23822366"/>
-      <w:r>
-        <w:lastRenderedPageBreak/>
-        <w:t>Test Environment</w:t>
-      </w:r>
-      <w:bookmarkEnd w:id="5"/>
-    </w:p>
-    <w:p>
-      <w:pPr>
-        <w:rPr>
-          <w:sz w:val="24"/>
-          <w:szCs w:val="24"/>
         </w:rPr>
       </w:pPr>
     </w:p>
@@ -2825,7 +5132,7 @@
   <w:abstractNum w:abstractNumId="0" w15:restartNumberingAfterBreak="0">
     <w:nsid w:val="045F5789"/>
     <w:multiLevelType w:val="multilevel"/>
-    <w:tmpl w:val="0409001F"/>
+    <w:tmpl w:val="BE0C4D70"/>
     <w:lvl w:ilvl="0">
       <w:start w:val="1"/>
       <w:numFmt w:val="decimal"/>
@@ -2846,12 +5153,15 @@
     </w:lvl>
     <w:lvl w:ilvl="2">
       <w:start w:val="1"/>
-      <w:numFmt w:val="decimal"/>
-      <w:lvlText w:val="%1.%2.%3."/>
+      <w:numFmt w:val="bullet"/>
+      <w:lvlText w:val=""/>
       <w:lvlJc w:val="left"/>
       <w:pPr>
         <w:ind w:left="1224" w:hanging="504"/>
       </w:pPr>
+      <w:rPr>
+        <w:rFonts w:ascii="Symbol" w:hAnsi="Symbol" w:hint="default"/>
+      </w:rPr>
     </w:lvl>
     <w:lvl w:ilvl="3">
       <w:start w:val="1"/>
@@ -2995,6 +5305,119 @@
     </w:lvl>
   </w:abstractNum>
   <w:abstractNum w:abstractNumId="2" w15:restartNumberingAfterBreak="0">
+    <w:nsid w:val="3B196AB9"/>
+    <w:multiLevelType w:val="hybridMultilevel"/>
+    <w:tmpl w:val="25FCB158"/>
+    <w:lvl w:ilvl="0" w:tplc="04090001">
+      <w:start w:val="1"/>
+      <w:numFmt w:val="bullet"/>
+      <w:lvlText w:val=""/>
+      <w:lvlJc w:val="left"/>
+      <w:pPr>
+        <w:ind w:left="1584" w:hanging="360"/>
+      </w:pPr>
+      <w:rPr>
+        <w:rFonts w:ascii="Symbol" w:hAnsi="Symbol" w:hint="default"/>
+      </w:rPr>
+    </w:lvl>
+    <w:lvl w:ilvl="1" w:tplc="04090003" w:tentative="1">
+      <w:start w:val="1"/>
+      <w:numFmt w:val="bullet"/>
+      <w:lvlText w:val="o"/>
+      <w:lvlJc w:val="left"/>
+      <w:pPr>
+        <w:ind w:left="2304" w:hanging="360"/>
+      </w:pPr>
+      <w:rPr>
+        <w:rFonts w:ascii="Courier New" w:hAnsi="Courier New" w:cs="Courier New" w:hint="default"/>
+      </w:rPr>
+    </w:lvl>
+    <w:lvl w:ilvl="2" w:tplc="04090005" w:tentative="1">
+      <w:start w:val="1"/>
+      <w:numFmt w:val="bullet"/>
+      <w:lvlText w:val=""/>
+      <w:lvlJc w:val="left"/>
+      <w:pPr>
+        <w:ind w:left="3024" w:hanging="360"/>
+      </w:pPr>
+      <w:rPr>
+        <w:rFonts w:ascii="Wingdings" w:hAnsi="Wingdings" w:hint="default"/>
+      </w:rPr>
+    </w:lvl>
+    <w:lvl w:ilvl="3" w:tplc="04090001" w:tentative="1">
+      <w:start w:val="1"/>
+      <w:numFmt w:val="bullet"/>
+      <w:lvlText w:val=""/>
+      <w:lvlJc w:val="left"/>
+      <w:pPr>
+        <w:ind w:left="3744" w:hanging="360"/>
+      </w:pPr>
+      <w:rPr>
+        <w:rFonts w:ascii="Symbol" w:hAnsi="Symbol" w:hint="default"/>
+      </w:rPr>
+    </w:lvl>
+    <w:lvl w:ilvl="4" w:tplc="04090003" w:tentative="1">
+      <w:start w:val="1"/>
+      <w:numFmt w:val="bullet"/>
+      <w:lvlText w:val="o"/>
+      <w:lvlJc w:val="left"/>
+      <w:pPr>
+        <w:ind w:left="4464" w:hanging="360"/>
+      </w:pPr>
+      <w:rPr>
+        <w:rFonts w:ascii="Courier New" w:hAnsi="Courier New" w:cs="Courier New" w:hint="default"/>
+      </w:rPr>
+    </w:lvl>
+    <w:lvl w:ilvl="5" w:tplc="04090005" w:tentative="1">
+      <w:start w:val="1"/>
+      <w:numFmt w:val="bullet"/>
+      <w:lvlText w:val=""/>
+      <w:lvlJc w:val="left"/>
+      <w:pPr>
+        <w:ind w:left="5184" w:hanging="360"/>
+      </w:pPr>
+      <w:rPr>
+        <w:rFonts w:ascii="Wingdings" w:hAnsi="Wingdings" w:hint="default"/>
+      </w:rPr>
+    </w:lvl>
+    <w:lvl w:ilvl="6" w:tplc="04090001" w:tentative="1">
+      <w:start w:val="1"/>
+      <w:numFmt w:val="bullet"/>
+      <w:lvlText w:val=""/>
+      <w:lvlJc w:val="left"/>
+      <w:pPr>
+        <w:ind w:left="5904" w:hanging="360"/>
+      </w:pPr>
+      <w:rPr>
+        <w:rFonts w:ascii="Symbol" w:hAnsi="Symbol" w:hint="default"/>
+      </w:rPr>
+    </w:lvl>
+    <w:lvl w:ilvl="7" w:tplc="04090003" w:tentative="1">
+      <w:start w:val="1"/>
+      <w:numFmt w:val="bullet"/>
+      <w:lvlText w:val="o"/>
+      <w:lvlJc w:val="left"/>
+      <w:pPr>
+        <w:ind w:left="6624" w:hanging="360"/>
+      </w:pPr>
+      <w:rPr>
+        <w:rFonts w:ascii="Courier New" w:hAnsi="Courier New" w:cs="Courier New" w:hint="default"/>
+      </w:rPr>
+    </w:lvl>
+    <w:lvl w:ilvl="8" w:tplc="04090005" w:tentative="1">
+      <w:start w:val="1"/>
+      <w:numFmt w:val="bullet"/>
+      <w:lvlText w:val=""/>
+      <w:lvlJc w:val="left"/>
+      <w:pPr>
+        <w:ind w:left="7344" w:hanging="360"/>
+      </w:pPr>
+      <w:rPr>
+        <w:rFonts w:ascii="Wingdings" w:hAnsi="Wingdings" w:hint="default"/>
+      </w:rPr>
+    </w:lvl>
+  </w:abstractNum>
+  <w:abstractNum w:abstractNumId="3" w15:restartNumberingAfterBreak="0">
     <w:nsid w:val="3E5B5A7A"/>
     <w:multiLevelType w:val="hybridMultilevel"/>
     <w:tmpl w:val="A52C06C8"/>
@@ -3107,7 +5530,7 @@
       </w:rPr>
     </w:lvl>
   </w:abstractNum>
-  <w:abstractNum w:abstractNumId="3" w15:restartNumberingAfterBreak="0">
+  <w:abstractNum w:abstractNumId="4" w15:restartNumberingAfterBreak="0">
     <w:nsid w:val="4C3E3656"/>
     <w:multiLevelType w:val="hybridMultilevel"/>
     <w:tmpl w:val="682E4480"/>
@@ -3123,7 +5546,7 @@
         <w:rFonts w:ascii="Symbol" w:hAnsi="Symbol" w:hint="default"/>
       </w:rPr>
     </w:lvl>
-    <w:lvl w:ilvl="1" w:tplc="04090003" w:tentative="1">
+    <w:lvl w:ilvl="1" w:tplc="04090003">
       <w:start w:val="1"/>
       <w:numFmt w:val="bullet"/>
       <w:lvlText w:val="o"/>
@@ -3220,7 +5643,7 @@
       </w:rPr>
     </w:lvl>
   </w:abstractNum>
-  <w:abstractNum w:abstractNumId="4" w15:restartNumberingAfterBreak="0">
+  <w:abstractNum w:abstractNumId="5" w15:restartNumberingAfterBreak="0">
     <w:nsid w:val="4EC35EF9"/>
     <w:multiLevelType w:val="hybridMultilevel"/>
     <w:tmpl w:val="0898174A"/>
@@ -3333,7 +5756,7 @@
       </w:rPr>
     </w:lvl>
   </w:abstractNum>
-  <w:abstractNum w:abstractNumId="5" w15:restartNumberingAfterBreak="0">
+  <w:abstractNum w:abstractNumId="6" w15:restartNumberingAfterBreak="0">
     <w:nsid w:val="52CB6A47"/>
     <w:multiLevelType w:val="hybridMultilevel"/>
     <w:tmpl w:val="C5BC5FEC"/>
@@ -3419,7 +5842,7 @@
       </w:pPr>
     </w:lvl>
   </w:abstractNum>
-  <w:abstractNum w:abstractNumId="6" w15:restartNumberingAfterBreak="0">
+  <w:abstractNum w:abstractNumId="7" w15:restartNumberingAfterBreak="0">
     <w:nsid w:val="543D6089"/>
     <w:multiLevelType w:val="hybridMultilevel"/>
     <w:tmpl w:val="81700E20"/>
@@ -3532,7 +5955,179 @@
       </w:rPr>
     </w:lvl>
   </w:abstractNum>
-  <w:abstractNum w:abstractNumId="7" w15:restartNumberingAfterBreak="0">
+  <w:abstractNum w:abstractNumId="8" w15:restartNumberingAfterBreak="0">
+    <w:nsid w:val="56EF52E4"/>
+    <w:multiLevelType w:val="multilevel"/>
+    <w:tmpl w:val="0409001F"/>
+    <w:lvl w:ilvl="0">
+      <w:start w:val="1"/>
+      <w:numFmt w:val="decimal"/>
+      <w:lvlText w:val="%1."/>
+      <w:lvlJc w:val="left"/>
+      <w:pPr>
+        <w:ind w:left="360" w:hanging="360"/>
+      </w:pPr>
+    </w:lvl>
+    <w:lvl w:ilvl="1">
+      <w:start w:val="1"/>
+      <w:numFmt w:val="decimal"/>
+      <w:lvlText w:val="%1.%2."/>
+      <w:lvlJc w:val="left"/>
+      <w:pPr>
+        <w:ind w:left="792" w:hanging="432"/>
+      </w:pPr>
+    </w:lvl>
+    <w:lvl w:ilvl="2">
+      <w:start w:val="1"/>
+      <w:numFmt w:val="decimal"/>
+      <w:lvlText w:val="%1.%2.%3."/>
+      <w:lvlJc w:val="left"/>
+      <w:pPr>
+        <w:ind w:left="1224" w:hanging="504"/>
+      </w:pPr>
+    </w:lvl>
+    <w:lvl w:ilvl="3">
+      <w:start w:val="1"/>
+      <w:numFmt w:val="decimal"/>
+      <w:lvlText w:val="%1.%2.%3.%4."/>
+      <w:lvlJc w:val="left"/>
+      <w:pPr>
+        <w:ind w:left="1728" w:hanging="648"/>
+      </w:pPr>
+    </w:lvl>
+    <w:lvl w:ilvl="4">
+      <w:start w:val="1"/>
+      <w:numFmt w:val="decimal"/>
+      <w:lvlText w:val="%1.%2.%3.%4.%5."/>
+      <w:lvlJc w:val="left"/>
+      <w:pPr>
+        <w:ind w:left="2232" w:hanging="792"/>
+      </w:pPr>
+    </w:lvl>
+    <w:lvl w:ilvl="5">
+      <w:start w:val="1"/>
+      <w:numFmt w:val="decimal"/>
+      <w:lvlText w:val="%1.%2.%3.%4.%5.%6."/>
+      <w:lvlJc w:val="left"/>
+      <w:pPr>
+        <w:ind w:left="2736" w:hanging="936"/>
+      </w:pPr>
+    </w:lvl>
+    <w:lvl w:ilvl="6">
+      <w:start w:val="1"/>
+      <w:numFmt w:val="decimal"/>
+      <w:lvlText w:val="%1.%2.%3.%4.%5.%6.%7."/>
+      <w:lvlJc w:val="left"/>
+      <w:pPr>
+        <w:ind w:left="3240" w:hanging="1080"/>
+      </w:pPr>
+    </w:lvl>
+    <w:lvl w:ilvl="7">
+      <w:start w:val="1"/>
+      <w:numFmt w:val="decimal"/>
+      <w:lvlText w:val="%1.%2.%3.%4.%5.%6.%7.%8."/>
+      <w:lvlJc w:val="left"/>
+      <w:pPr>
+        <w:ind w:left="3744" w:hanging="1224"/>
+      </w:pPr>
+    </w:lvl>
+    <w:lvl w:ilvl="8">
+      <w:start w:val="1"/>
+      <w:numFmt w:val="decimal"/>
+      <w:lvlText w:val="%1.%2.%3.%4.%5.%6.%7.%8.%9."/>
+      <w:lvlJc w:val="left"/>
+      <w:pPr>
+        <w:ind w:left="4320" w:hanging="1440"/>
+      </w:pPr>
+    </w:lvl>
+  </w:abstractNum>
+  <w:abstractNum w:abstractNumId="9" w15:restartNumberingAfterBreak="0">
+    <w:nsid w:val="56F001DA"/>
+    <w:multiLevelType w:val="multilevel"/>
+    <w:tmpl w:val="0409001F"/>
+    <w:lvl w:ilvl="0">
+      <w:start w:val="1"/>
+      <w:numFmt w:val="decimal"/>
+      <w:lvlText w:val="%1."/>
+      <w:lvlJc w:val="left"/>
+      <w:pPr>
+        <w:ind w:left="360" w:hanging="360"/>
+      </w:pPr>
+    </w:lvl>
+    <w:lvl w:ilvl="1">
+      <w:start w:val="1"/>
+      <w:numFmt w:val="decimal"/>
+      <w:lvlText w:val="%1.%2."/>
+      <w:lvlJc w:val="left"/>
+      <w:pPr>
+        <w:ind w:left="792" w:hanging="432"/>
+      </w:pPr>
+    </w:lvl>
+    <w:lvl w:ilvl="2">
+      <w:start w:val="1"/>
+      <w:numFmt w:val="decimal"/>
+      <w:lvlText w:val="%1.%2.%3."/>
+      <w:lvlJc w:val="left"/>
+      <w:pPr>
+        <w:ind w:left="1224" w:hanging="504"/>
+      </w:pPr>
+    </w:lvl>
+    <w:lvl w:ilvl="3">
+      <w:start w:val="1"/>
+      <w:numFmt w:val="decimal"/>
+      <w:lvlText w:val="%1.%2.%3.%4."/>
+      <w:lvlJc w:val="left"/>
+      <w:pPr>
+        <w:ind w:left="1728" w:hanging="648"/>
+      </w:pPr>
+    </w:lvl>
+    <w:lvl w:ilvl="4">
+      <w:start w:val="1"/>
+      <w:numFmt w:val="decimal"/>
+      <w:lvlText w:val="%1.%2.%3.%4.%5."/>
+      <w:lvlJc w:val="left"/>
+      <w:pPr>
+        <w:ind w:left="2232" w:hanging="792"/>
+      </w:pPr>
+    </w:lvl>
+    <w:lvl w:ilvl="5">
+      <w:start w:val="1"/>
+      <w:numFmt w:val="decimal"/>
+      <w:lvlText w:val="%1.%2.%3.%4.%5.%6."/>
+      <w:lvlJc w:val="left"/>
+      <w:pPr>
+        <w:ind w:left="2736" w:hanging="936"/>
+      </w:pPr>
+    </w:lvl>
+    <w:lvl w:ilvl="6">
+      <w:start w:val="1"/>
+      <w:numFmt w:val="decimal"/>
+      <w:lvlText w:val="%1.%2.%3.%4.%5.%6.%7."/>
+      <w:lvlJc w:val="left"/>
+      <w:pPr>
+        <w:ind w:left="3240" w:hanging="1080"/>
+      </w:pPr>
+    </w:lvl>
+    <w:lvl w:ilvl="7">
+      <w:start w:val="1"/>
+      <w:numFmt w:val="decimal"/>
+      <w:lvlText w:val="%1.%2.%3.%4.%5.%6.%7.%8."/>
+      <w:lvlJc w:val="left"/>
+      <w:pPr>
+        <w:ind w:left="3744" w:hanging="1224"/>
+      </w:pPr>
+    </w:lvl>
+    <w:lvl w:ilvl="8">
+      <w:start w:val="1"/>
+      <w:numFmt w:val="decimal"/>
+      <w:lvlText w:val="%1.%2.%3.%4.%5.%6.%7.%8.%9."/>
+      <w:lvlJc w:val="left"/>
+      <w:pPr>
+        <w:ind w:left="4320" w:hanging="1440"/>
+      </w:pPr>
+    </w:lvl>
+  </w:abstractNum>
+  <w:abstractNum w:abstractNumId="10" w15:restartNumberingAfterBreak="0">
     <w:nsid w:val="5D51280C"/>
     <w:multiLevelType w:val="hybridMultilevel"/>
     <w:tmpl w:val="2D08FBE2"/>
@@ -3645,7 +6240,7 @@
       </w:rPr>
     </w:lvl>
   </w:abstractNum>
-  <w:abstractNum w:abstractNumId="8" w15:restartNumberingAfterBreak="0">
+  <w:abstractNum w:abstractNumId="11" w15:restartNumberingAfterBreak="0">
     <w:nsid w:val="5E0369C1"/>
     <w:multiLevelType w:val="hybridMultilevel"/>
     <w:tmpl w:val="DF6A9B34"/>
@@ -3731,7 +6326,7 @@
       </w:pPr>
     </w:lvl>
   </w:abstractNum>
-  <w:abstractNum w:abstractNumId="9" w15:restartNumberingAfterBreak="0">
+  <w:abstractNum w:abstractNumId="12" w15:restartNumberingAfterBreak="0">
     <w:nsid w:val="73030786"/>
     <w:multiLevelType w:val="multilevel"/>
     <w:tmpl w:val="8E92E96E"/>
@@ -3820,7 +6415,7 @@
       </w:pPr>
     </w:lvl>
   </w:abstractNum>
-  <w:abstractNum w:abstractNumId="10" w15:restartNumberingAfterBreak="0">
+  <w:abstractNum w:abstractNumId="13" w15:restartNumberingAfterBreak="0">
     <w:nsid w:val="7C226713"/>
     <w:multiLevelType w:val="multilevel"/>
     <w:tmpl w:val="122C88C0"/>
@@ -3912,7 +6507,7 @@
       </w:pPr>
     </w:lvl>
   </w:abstractNum>
-  <w:abstractNum w:abstractNumId="11" w15:restartNumberingAfterBreak="0">
+  <w:abstractNum w:abstractNumId="14" w15:restartNumberingAfterBreak="0">
     <w:nsid w:val="7DCA1351"/>
     <w:multiLevelType w:val="hybridMultilevel"/>
     <w:tmpl w:val="AC4A1744"/>
@@ -4002,7 +6597,7 @@
     </w:lvl>
   </w:abstractNum>
   <w:num w:numId="1">
-    <w:abstractNumId w:val="5"/>
+    <w:abstractNumId w:val="6"/>
   </w:num>
   <w:num w:numId="2">
     <w:abstractNumId w:val="1"/>
@@ -4035,34 +6630,43 @@
     <w:abstractNumId w:val="1"/>
   </w:num>
   <w:num w:numId="12">
-    <w:abstractNumId w:val="8"/>
+    <w:abstractNumId w:val="11"/>
   </w:num>
   <w:num w:numId="13">
-    <w:abstractNumId w:val="11"/>
+    <w:abstractNumId w:val="14"/>
   </w:num>
   <w:num w:numId="14">
     <w:abstractNumId w:val="0"/>
   </w:num>
   <w:num w:numId="15">
+    <w:abstractNumId w:val="10"/>
+  </w:num>
+  <w:num w:numId="16">
+    <w:abstractNumId w:val="3"/>
+  </w:num>
+  <w:num w:numId="17">
     <w:abstractNumId w:val="7"/>
   </w:num>
-  <w:num w:numId="16">
+  <w:num w:numId="18">
+    <w:abstractNumId w:val="5"/>
+  </w:num>
+  <w:num w:numId="19">
+    <w:abstractNumId w:val="4"/>
+  </w:num>
+  <w:num w:numId="20">
+    <w:abstractNumId w:val="12"/>
+  </w:num>
+  <w:num w:numId="21">
+    <w:abstractNumId w:val="13"/>
+  </w:num>
+  <w:num w:numId="22">
+    <w:abstractNumId w:val="9"/>
+  </w:num>
+  <w:num w:numId="23">
     <w:abstractNumId w:val="2"/>
   </w:num>
-  <w:num w:numId="17">
-    <w:abstractNumId w:val="6"/>
-  </w:num>
-  <w:num w:numId="18">
-    <w:abstractNumId w:val="4"/>
-  </w:num>
-  <w:num w:numId="19">
-    <w:abstractNumId w:val="3"/>
-  </w:num>
-  <w:num w:numId="20">
-    <w:abstractNumId w:val="9"/>
-  </w:num>
-  <w:num w:numId="21">
-    <w:abstractNumId w:val="10"/>
+  <w:num w:numId="24">
+    <w:abstractNumId w:val="8"/>
   </w:num>
 </w:numbering>
 </file>
@@ -4465,7 +7069,7 @@
   <w:style w:type="paragraph" w:default="1" w:styleId="Normal">
     <w:name w:val="Normal"/>
     <w:qFormat/>
-    <w:rsid w:val="00831C8F"/>
+    <w:rsid w:val="0073031F"/>
   </w:style>
   <w:style w:type="paragraph" w:styleId="Heading1">
     <w:name w:val="heading 1"/>
@@ -5520,7 +8124,7 @@
 </file>
 
 <file path=customXml/itemProps1.xml><?xml version="1.0" encoding="utf-8"?>
-<ds:datastoreItem xmlns:ds="http://schemas.openxmlformats.org/officeDocument/2006/customXml" ds:itemID="{EEC4183B-5571-44B3-BEBE-1BB4B807E945}">
+<ds:datastoreItem xmlns:ds="http://schemas.openxmlformats.org/officeDocument/2006/customXml" ds:itemID="{1013053C-1B42-4603-AAC1-36EB7F0EA443}">
   <ds:schemaRefs>
     <ds:schemaRef ds:uri="http://schemas.openxmlformats.org/officeDocument/2006/bibliography"/>
   </ds:schemaRefs>

</xml_diff>